<commit_message>
nmv 23 07 2022
</commit_message>
<xml_diff>
--- a/TS-Padam/TS-7.2/TS 7.2 Malayalam Pada Paatam Corrections.docx
+++ b/TS-Padam/TS-7.2/TS 7.2 Malayalam Pada Paatam Corrections.docx
@@ -4,7 +4,6 @@
   <w:body>
     <w:p>
       <w:pPr>
-        <w:ind w:left="-142"/>
         <w:jc w:val="center"/>
         <w:rPr>
           <w:b/>
@@ -136,18 +135,31 @@
           <w:szCs w:val="32"/>
           <w:u w:val="single"/>
         </w:rPr>
-        <w:t xml:space="preserve">Observed till </w:t>
-      </w:r>
-      <w:r>
-        <w:rPr>
-          <w:b/>
-          <w:bCs/>
-          <w:sz w:val="32"/>
-          <w:szCs w:val="32"/>
-          <w:u w:val="single"/>
-        </w:rPr>
-        <w:t>30th September 2021</w:t>
-      </w:r>
+        <w:t xml:space="preserve">Observed </w:t>
+      </w:r>
+      <w:proofErr w:type="gramStart"/>
+      <w:r>
+        <w:rPr>
+          <w:b/>
+          <w:bCs/>
+          <w:sz w:val="32"/>
+          <w:szCs w:val="32"/>
+          <w:u w:val="single"/>
+        </w:rPr>
+        <w:t xml:space="preserve">till </w:t>
+      </w:r>
+      <w:r>
+        <w:rPr>
+          <w:b/>
+          <w:bCs/>
+          <w:sz w:val="32"/>
+          <w:szCs w:val="32"/>
+          <w:highlight w:val="red"/>
+          <w:u w:val="single"/>
+        </w:rPr>
+        <w:t>?????</w:t>
+      </w:r>
+      <w:proofErr w:type="gramEnd"/>
     </w:p>
     <w:p>
       <w:pPr>
@@ -194,12 +206,16 @@
               <w:spacing w:before="0" w:line="240" w:lineRule="auto"/>
               <w:jc w:val="center"/>
               <w:rPr>
+                <w:b/>
+                <w:bCs/>
                 <w:sz w:val="32"/>
                 <w:szCs w:val="32"/>
               </w:rPr>
             </w:pPr>
             <w:r>
               <w:rPr>
+                <w:b/>
+                <w:bCs/>
                 <w:sz w:val="32"/>
                 <w:szCs w:val="32"/>
               </w:rPr>
@@ -211,12 +227,16 @@
               <w:spacing w:before="0" w:line="240" w:lineRule="auto"/>
               <w:jc w:val="center"/>
               <w:rPr>
+                <w:b/>
+                <w:bCs/>
                 <w:sz w:val="32"/>
                 <w:szCs w:val="32"/>
               </w:rPr>
             </w:pPr>
             <w:r>
               <w:rPr>
+                <w:b/>
+                <w:bCs/>
                 <w:sz w:val="32"/>
                 <w:szCs w:val="32"/>
               </w:rPr>
@@ -233,12 +253,16 @@
               <w:spacing w:before="0" w:line="240" w:lineRule="auto"/>
               <w:jc w:val="center"/>
               <w:rPr>
+                <w:b/>
+                <w:bCs/>
                 <w:sz w:val="32"/>
                 <w:szCs w:val="32"/>
               </w:rPr>
             </w:pPr>
             <w:r>
               <w:rPr>
+                <w:b/>
+                <w:bCs/>
                 <w:sz w:val="32"/>
                 <w:szCs w:val="32"/>
               </w:rPr>
@@ -256,12 +280,16 @@
               <w:ind w:right="-18"/>
               <w:jc w:val="center"/>
               <w:rPr>
+                <w:b/>
+                <w:bCs/>
                 <w:sz w:val="32"/>
                 <w:szCs w:val="32"/>
               </w:rPr>
             </w:pPr>
             <w:r>
               <w:rPr>
+                <w:b/>
+                <w:bCs/>
                 <w:sz w:val="32"/>
                 <w:szCs w:val="32"/>
               </w:rPr>
@@ -272,7 +300,7 @@
       </w:tr>
       <w:tr>
         <w:trPr>
-          <w:trHeight w:val="1461"/>
+          <w:trHeight w:val="1105"/>
         </w:trPr>
         <w:tc>
           <w:tcPr>
@@ -317,7 +345,7 @@
                 <w:sz w:val="28"/>
                 <w:szCs w:val="28"/>
               </w:rPr>
-              <w:t>6</w:t>
+              <w:t>9</w:t>
             </w:r>
             <w:r>
               <w:rPr>
@@ -385,7 +413,17 @@
                 <w:sz w:val="28"/>
                 <w:szCs w:val="28"/>
               </w:rPr>
-              <w:t>Line No. - 3</w:t>
+              <w:t xml:space="preserve">Line No. - </w:t>
+            </w:r>
+            <w:r>
+              <w:rPr>
+                <w:rFonts w:cs="Arial"/>
+                <w:b/>
+                <w:bCs/>
+                <w:sz w:val="28"/>
+                <w:szCs w:val="28"/>
+              </w:rPr>
+              <w:t>2</w:t>
             </w:r>
           </w:p>
           <w:p>
@@ -427,7 +465,7 @@
                 <w:sz w:val="28"/>
                 <w:szCs w:val="28"/>
               </w:rPr>
-              <w:t xml:space="preserve"> No. - 21</w:t>
+              <w:t xml:space="preserve"> No. - 36</w:t>
             </w:r>
           </w:p>
         </w:tc>
@@ -447,140 +485,130 @@
               <w:autoSpaceDE w:val="0"/>
               <w:autoSpaceDN w:val="0"/>
               <w:adjustRightInd w:val="0"/>
-              <w:spacing w:before="0" w:line="240" w:lineRule="auto"/>
-              <w:rPr>
-                <w:rFonts w:ascii="BRH Malayalam Extra" w:hAnsi="BRH Malayalam Extra" w:cs="BRH Malayalam Extra"/>
-                <w:sz w:val="40"/>
-                <w:szCs w:val="40"/>
-              </w:rPr>
-            </w:pPr>
-            <w:r>
-              <w:rPr>
-                <w:rFonts w:ascii="BRH Malayalam Extra" w:hAnsi="BRH Malayalam Extra" w:cs="BRH Malayalam Extra"/>
-                <w:sz w:val="40"/>
-                <w:szCs w:val="40"/>
-              </w:rPr>
-              <w:t>PZ¡—</w:t>
-            </w:r>
-            <w:proofErr w:type="spellStart"/>
-            <w:r>
-              <w:rPr>
-                <w:rFonts w:ascii="BRH Malayalam Extra" w:hAnsi="BRH Malayalam Extra" w:cs="BRH Malayalam Extra"/>
-                <w:sz w:val="40"/>
+              <w:spacing w:line="264" w:lineRule="auto"/>
+              <w:rPr>
+                <w:rFonts w:ascii="BRH Malayalam Extra" w:hAnsi="BRH Malayalam Extra" w:cs="BRH Malayalam Extra"/>
+                <w:sz w:val="40"/>
+                <w:szCs w:val="40"/>
+              </w:rPr>
+            </w:pPr>
+            <w:proofErr w:type="spellStart"/>
+            <w:r>
+              <w:rPr>
+                <w:rFonts w:ascii="BRH Malayalam Extra" w:hAnsi="BRH Malayalam Extra" w:cs="BRH Malayalam Extra"/>
+                <w:sz w:val="40"/>
+                <w:szCs w:val="40"/>
+              </w:rPr>
+              <w:t>bûx</w:t>
+            </w:r>
+            <w:proofErr w:type="spellEnd"/>
+            <w:r>
+              <w:rPr>
+                <w:rFonts w:ascii="BRH Malayalam Extra" w:hAnsi="BRH Malayalam Extra" w:cs="BRH Malayalam Extra"/>
+                <w:sz w:val="40"/>
+                <w:szCs w:val="40"/>
+              </w:rPr>
+              <w:t>—</w:t>
+            </w:r>
+            <w:proofErr w:type="spellStart"/>
+            <w:r>
+              <w:rPr>
+                <w:rFonts w:ascii="BRH Malayalam Extra" w:hAnsi="BRH Malayalam Extra" w:cs="BRH Malayalam Extra"/>
+                <w:sz w:val="40"/>
+                <w:szCs w:val="40"/>
+              </w:rPr>
+              <w:t>bqkx</w:t>
+            </w:r>
+            <w:proofErr w:type="spellEnd"/>
+            <w:r>
+              <w:rPr>
+                <w:rFonts w:ascii="BRH Malayalam Extra" w:hAnsi="BRH Malayalam Extra" w:cs="BRH Malayalam Extra"/>
+                <w:sz w:val="34"/>
+                <w:szCs w:val="40"/>
+              </w:rPr>
+              <w:t>–</w:t>
+            </w:r>
+            <w:r>
+              <w:rPr>
+                <w:rFonts w:ascii="BRH Malayalam Extra" w:hAnsi="BRH Malayalam Extra" w:cs="BRH Malayalam Extra"/>
+                <w:sz w:val="40"/>
+                <w:szCs w:val="40"/>
+              </w:rPr>
+              <w:t>¥</w:t>
+            </w:r>
+            <w:proofErr w:type="spellStart"/>
+            <w:r>
+              <w:rPr>
+                <w:rFonts w:ascii="BRH Malayalam Extra" w:hAnsi="BRH Malayalam Extra" w:cs="BRH Malayalam Extra"/>
+                <w:sz w:val="40"/>
+                <w:szCs w:val="40"/>
+              </w:rPr>
+              <w:t>öZx</w:t>
+            </w:r>
+            <w:proofErr w:type="spellEnd"/>
+            <w:r>
+              <w:rPr>
+                <w:rFonts w:ascii="BRH Malayalam Extra" w:hAnsi="BRH Malayalam Extra" w:cs="BRH Malayalam Extra"/>
+                <w:sz w:val="40"/>
+                <w:szCs w:val="40"/>
+              </w:rPr>
+              <w:t xml:space="preserve"> </w:t>
+            </w:r>
+            <w:proofErr w:type="spellStart"/>
+            <w:r>
+              <w:rPr>
+                <w:rFonts w:ascii="BRH Malayalam Extra" w:hAnsi="BRH Malayalam Extra" w:cs="BRH Malayalam Extra"/>
+                <w:sz w:val="40"/>
+                <w:szCs w:val="40"/>
+              </w:rPr>
+              <w:t>jxp</w:t>
+            </w:r>
+            <w:proofErr w:type="spellEnd"/>
+            <w:r>
+              <w:rPr>
+                <w:rFonts w:ascii="BRH Malayalam Extra" w:hAnsi="BRH Malayalam Extra" w:cs="BRH Malayalam Extra"/>
+                <w:sz w:val="40"/>
+                <w:szCs w:val="40"/>
+              </w:rPr>
+              <w:t>—</w:t>
+            </w:r>
+            <w:proofErr w:type="spellStart"/>
+            <w:r>
+              <w:rPr>
+                <w:rFonts w:ascii="BRH Malayalam Extra" w:hAnsi="BRH Malayalam Extra" w:cs="BRH Malayalam Extra"/>
+                <w:sz w:val="40"/>
+                <w:szCs w:val="40"/>
+              </w:rPr>
+              <w:t>Zykx</w:t>
+            </w:r>
+            <w:proofErr w:type="spellEnd"/>
+            <w:r>
+              <w:rPr>
+                <w:rFonts w:ascii="BRH Malayalam Extra" w:hAnsi="BRH Malayalam Extra" w:cs="BRH Malayalam Extra"/>
+                <w:sz w:val="34"/>
                 <w:szCs w:val="40"/>
                 <w:highlight w:val="yellow"/>
               </w:rPr>
-              <w:t>r§P</w:t>
-            </w:r>
-            <w:r>
-              <w:rPr>
-                <w:rFonts w:ascii="BRH Malayalam Extra" w:hAnsi="BRH Malayalam Extra" w:cs="BRH Malayalam Extra"/>
-                <w:sz w:val="40"/>
-                <w:szCs w:val="40"/>
-              </w:rPr>
-              <w:t>Zûxky</w:t>
-            </w:r>
-            <w:r>
-              <w:rPr>
-                <w:rFonts w:ascii="BRH Devanagari Extra" w:hAnsi="BRH Devanagari Extra" w:cs="BRH Malayalam Extra"/>
-                <w:sz w:val="36"/>
-                <w:szCs w:val="40"/>
-              </w:rPr>
-              <w:t>óè</w:t>
-            </w:r>
-            <w:r>
-              <w:rPr>
-                <w:rFonts w:ascii="BRH Malayalam Extra" w:hAnsi="BRH Malayalam Extra" w:cs="BRH Malayalam Extra"/>
-                <w:sz w:val="40"/>
-                <w:szCs w:val="40"/>
-              </w:rPr>
-              <w:t>qb±kx</w:t>
-            </w:r>
-            <w:proofErr w:type="spellEnd"/>
-            <w:r>
-              <w:rPr>
-                <w:rFonts w:ascii="BRH Malayalam Extra" w:hAnsi="BRH Malayalam Extra" w:cs="BRH Malayalam Extra"/>
-                <w:sz w:val="40"/>
-                <w:szCs w:val="40"/>
-              </w:rPr>
-              <w:t xml:space="preserve"> </w:t>
-            </w:r>
-          </w:p>
-          <w:p>
-            <w:pPr>
-              <w:widowControl w:val="0"/>
-              <w:autoSpaceDE w:val="0"/>
-              <w:autoSpaceDN w:val="0"/>
-              <w:adjustRightInd w:val="0"/>
-              <w:spacing w:before="0" w:line="240" w:lineRule="auto"/>
-              <w:rPr>
-                <w:rFonts w:ascii="BRH Malayalam Extra" w:hAnsi="BRH Malayalam Extra" w:cs="BRH Malayalam Extra"/>
-                <w:sz w:val="40"/>
-                <w:szCs w:val="40"/>
-              </w:rPr>
-            </w:pPr>
-            <w:proofErr w:type="spellStart"/>
-            <w:r>
-              <w:rPr>
-                <w:rFonts w:ascii="BRH Malayalam Extra" w:hAnsi="BRH Malayalam Extra" w:cs="BRH Malayalam Extra"/>
-                <w:sz w:val="40"/>
-                <w:szCs w:val="40"/>
-              </w:rPr>
-              <w:t>öZy</w:t>
-            </w:r>
-            <w:proofErr w:type="spellEnd"/>
-            <w:r>
-              <w:rPr>
-                <w:rFonts w:ascii="BRH Malayalam Extra" w:hAnsi="BRH Malayalam Extra" w:cs="BRH Malayalam Extra"/>
-                <w:sz w:val="34"/>
-                <w:szCs w:val="40"/>
-              </w:rPr>
               <w:t>–</w:t>
             </w:r>
-            <w:proofErr w:type="spellStart"/>
-            <w:r>
-              <w:rPr>
-                <w:rFonts w:ascii="BRH Malayalam Extra" w:hAnsi="BRH Malayalam Extra" w:cs="BRH Malayalam Extra"/>
-                <w:sz w:val="40"/>
-                <w:szCs w:val="40"/>
-              </w:rPr>
-              <w:t>ræ¡My</w:t>
-            </w:r>
-            <w:proofErr w:type="spellEnd"/>
-            <w:r>
-              <w:rPr>
-                <w:rFonts w:ascii="BRH Malayalam Extra" w:hAnsi="BRH Malayalam Extra" w:cs="BRH Malayalam Extra"/>
-                <w:sz w:val="40"/>
-                <w:szCs w:val="40"/>
-              </w:rPr>
-              <w:t>—</w:t>
-            </w:r>
-            <w:proofErr w:type="spellStart"/>
-            <w:r>
-              <w:rPr>
-                <w:rFonts w:ascii="BRH Malayalam Extra" w:hAnsi="BRH Malayalam Extra" w:cs="BRH Malayalam Extra"/>
-                <w:sz w:val="40"/>
-                <w:szCs w:val="40"/>
-              </w:rPr>
-              <w:t>öÉy</w:t>
-            </w:r>
-            <w:proofErr w:type="spellEnd"/>
-            <w:r>
-              <w:rPr>
-                <w:rFonts w:ascii="BRH Malayalam Extra" w:hAnsi="BRH Malayalam Extra" w:cs="BRH Malayalam Extra"/>
-                <w:sz w:val="34"/>
-                <w:szCs w:val="40"/>
-              </w:rPr>
-              <w:t>–</w:t>
-            </w:r>
-            <w:proofErr w:type="spellStart"/>
-            <w:r>
-              <w:rPr>
-                <w:rFonts w:ascii="BRH Malayalam Extra" w:hAnsi="BRH Malayalam Extra" w:cs="BRH Malayalam Extra"/>
-                <w:sz w:val="40"/>
-                <w:szCs w:val="40"/>
-              </w:rPr>
-              <w:t>jI</w:t>
+            <w:r>
+              <w:rPr>
+                <w:rFonts w:ascii="BRH Malayalam Extra" w:hAnsi="BRH Malayalam Extra" w:cs="BRH Malayalam Extra"/>
+                <w:sz w:val="40"/>
+                <w:szCs w:val="40"/>
+                <w:highlight w:val="yellow"/>
+              </w:rPr>
+              <w:t>¥</w:t>
+            </w:r>
+            <w:proofErr w:type="spellStart"/>
+            <w:r>
+              <w:rPr>
+                <w:rFonts w:ascii="BRH Malayalam Extra" w:hAnsi="BRH Malayalam Extra" w:cs="BRH Malayalam Extra"/>
+                <w:sz w:val="40"/>
+                <w:szCs w:val="40"/>
+                <w:highlight w:val="yellow"/>
+              </w:rPr>
+              <w:t>öZx</w:t>
             </w:r>
             <w:proofErr w:type="spellEnd"/>
           </w:p>
@@ -601,20 +629,110 @@
               <w:autoSpaceDE w:val="0"/>
               <w:autoSpaceDN w:val="0"/>
               <w:adjustRightInd w:val="0"/>
-              <w:spacing w:before="0" w:line="240" w:lineRule="auto"/>
-              <w:rPr>
-                <w:rFonts w:ascii="BRH Malayalam Extra" w:hAnsi="BRH Malayalam Extra" w:cs="BRH Malayalam Extra"/>
-                <w:sz w:val="40"/>
-                <w:szCs w:val="40"/>
-              </w:rPr>
-            </w:pPr>
-            <w:r>
-              <w:rPr>
-                <w:rFonts w:ascii="BRH Malayalam Extra" w:hAnsi="BRH Malayalam Extra" w:cs="BRH Malayalam Extra"/>
-                <w:sz w:val="40"/>
-                <w:szCs w:val="40"/>
-              </w:rPr>
-              <w:t>PZ¡—</w:t>
+              <w:spacing w:line="264" w:lineRule="auto"/>
+              <w:rPr>
+                <w:rFonts w:ascii="BRH Malayalam Extra" w:hAnsi="BRH Malayalam Extra" w:cs="BRH Malayalam Extra"/>
+                <w:sz w:val="40"/>
+                <w:szCs w:val="40"/>
+              </w:rPr>
+            </w:pPr>
+            <w:proofErr w:type="spellStart"/>
+            <w:r>
+              <w:rPr>
+                <w:rFonts w:ascii="BRH Malayalam Extra" w:hAnsi="BRH Malayalam Extra" w:cs="BRH Malayalam Extra"/>
+                <w:sz w:val="40"/>
+                <w:szCs w:val="40"/>
+              </w:rPr>
+              <w:t>bûx</w:t>
+            </w:r>
+            <w:proofErr w:type="spellEnd"/>
+            <w:r>
+              <w:rPr>
+                <w:rFonts w:ascii="BRH Malayalam Extra" w:hAnsi="BRH Malayalam Extra" w:cs="BRH Malayalam Extra"/>
+                <w:sz w:val="40"/>
+                <w:szCs w:val="40"/>
+              </w:rPr>
+              <w:t>—</w:t>
+            </w:r>
+            <w:proofErr w:type="spellStart"/>
+            <w:r>
+              <w:rPr>
+                <w:rFonts w:ascii="BRH Malayalam Extra" w:hAnsi="BRH Malayalam Extra" w:cs="BRH Malayalam Extra"/>
+                <w:sz w:val="40"/>
+                <w:szCs w:val="40"/>
+              </w:rPr>
+              <w:t>bqkx</w:t>
+            </w:r>
+            <w:proofErr w:type="spellEnd"/>
+            <w:r>
+              <w:rPr>
+                <w:rFonts w:ascii="BRH Malayalam Extra" w:hAnsi="BRH Malayalam Extra" w:cs="BRH Malayalam Extra"/>
+                <w:sz w:val="34"/>
+                <w:szCs w:val="40"/>
+              </w:rPr>
+              <w:t>–</w:t>
+            </w:r>
+            <w:r>
+              <w:rPr>
+                <w:rFonts w:ascii="BRH Malayalam Extra" w:hAnsi="BRH Malayalam Extra" w:cs="BRH Malayalam Extra"/>
+                <w:sz w:val="40"/>
+                <w:szCs w:val="40"/>
+              </w:rPr>
+              <w:t>¥</w:t>
+            </w:r>
+            <w:proofErr w:type="spellStart"/>
+            <w:r>
+              <w:rPr>
+                <w:rFonts w:ascii="BRH Malayalam Extra" w:hAnsi="BRH Malayalam Extra" w:cs="BRH Malayalam Extra"/>
+                <w:sz w:val="40"/>
+                <w:szCs w:val="40"/>
+              </w:rPr>
+              <w:t>öZx</w:t>
+            </w:r>
+            <w:proofErr w:type="spellEnd"/>
+            <w:r>
+              <w:rPr>
+                <w:rFonts w:ascii="BRH Malayalam Extra" w:hAnsi="BRH Malayalam Extra" w:cs="BRH Malayalam Extra"/>
+                <w:sz w:val="40"/>
+                <w:szCs w:val="40"/>
+              </w:rPr>
+              <w:t xml:space="preserve"> </w:t>
+            </w:r>
+            <w:proofErr w:type="spellStart"/>
+            <w:r>
+              <w:rPr>
+                <w:rFonts w:ascii="BRH Malayalam Extra" w:hAnsi="BRH Malayalam Extra" w:cs="BRH Malayalam Extra"/>
+                <w:sz w:val="40"/>
+                <w:szCs w:val="40"/>
+              </w:rPr>
+              <w:t>jxp</w:t>
+            </w:r>
+            <w:proofErr w:type="spellEnd"/>
+            <w:r>
+              <w:rPr>
+                <w:rFonts w:ascii="BRH Malayalam Extra" w:hAnsi="BRH Malayalam Extra" w:cs="BRH Malayalam Extra"/>
+                <w:sz w:val="40"/>
+                <w:szCs w:val="40"/>
+              </w:rPr>
+              <w:t>—</w:t>
+            </w:r>
+            <w:proofErr w:type="spellStart"/>
+            <w:r>
+              <w:rPr>
+                <w:rFonts w:ascii="BRH Malayalam Extra" w:hAnsi="BRH Malayalam Extra" w:cs="BRH Malayalam Extra"/>
+                <w:sz w:val="40"/>
+                <w:szCs w:val="40"/>
+              </w:rPr>
+              <w:t>Zykx</w:t>
+            </w:r>
+            <w:proofErr w:type="spellEnd"/>
+            <w:r>
+              <w:rPr>
+                <w:rFonts w:ascii="BRH Malayalam Extra" w:hAnsi="BRH Malayalam Extra" w:cs="BRH Malayalam Extra"/>
+                <w:sz w:val="34"/>
+                <w:szCs w:val="40"/>
+              </w:rPr>
+              <w:t>–</w:t>
             </w:r>
             <w:proofErr w:type="spellStart"/>
             <w:r>
@@ -624,33 +742,18 @@
                 <w:szCs w:val="40"/>
                 <w:highlight w:val="green"/>
               </w:rPr>
-              <w:t>Ò</w:t>
-            </w:r>
-            <w:r>
-              <w:rPr>
-                <w:rFonts w:ascii="BRH Malayalam Extra" w:hAnsi="BRH Malayalam Extra" w:cs="BRH Malayalam Extra"/>
-                <w:sz w:val="40"/>
-                <w:szCs w:val="40"/>
-              </w:rPr>
-              <w:t>Zûxky</w:t>
-            </w:r>
-            <w:r>
-              <w:rPr>
-                <w:rFonts w:ascii="BRH Devanagari Extra" w:hAnsi="BRH Devanagari Extra" w:cs="BRH Malayalam Extra"/>
-                <w:sz w:val="36"/>
-                <w:szCs w:val="40"/>
-              </w:rPr>
-              <w:t>óè</w:t>
-            </w:r>
-            <w:r>
-              <w:rPr>
-                <w:rFonts w:ascii="BRH Malayalam Extra" w:hAnsi="BRH Malayalam Extra" w:cs="BRH Malayalam Extra"/>
-                <w:sz w:val="40"/>
-                <w:szCs w:val="40"/>
-              </w:rPr>
-              <w:t>qb±kx</w:t>
-            </w:r>
-            <w:proofErr w:type="spellEnd"/>
+              <w:t>öZ</w:t>
+            </w:r>
+            <w:proofErr w:type="spellEnd"/>
+            <w:r>
+              <w:rPr>
+                <w:rFonts w:ascii="BRH Malayalam Extra" w:hAnsi="BRH Malayalam Extra" w:cs="BRH Malayalam Extra"/>
+                <w:sz w:val="40"/>
+                <w:szCs w:val="40"/>
+                <w:highlight w:val="green"/>
+              </w:rPr>
+              <w:t>¦</w:t>
+            </w:r>
             <w:r>
               <w:rPr>
                 <w:rFonts w:ascii="BRH Malayalam Extra" w:hAnsi="BRH Malayalam Extra" w:cs="BRH Malayalam Extra"/>
@@ -666,443 +769,53 @@
               <w:autoSpaceDE w:val="0"/>
               <w:autoSpaceDN w:val="0"/>
               <w:adjustRightInd w:val="0"/>
-              <w:spacing w:before="0" w:line="240" w:lineRule="auto"/>
-              <w:rPr>
-                <w:rFonts w:ascii="BRH Malayalam Extra" w:hAnsi="BRH Malayalam Extra" w:cs="BRH Malayalam Extra"/>
-                <w:sz w:val="40"/>
-                <w:szCs w:val="40"/>
-              </w:rPr>
-            </w:pPr>
-            <w:proofErr w:type="spellStart"/>
-            <w:r>
-              <w:rPr>
-                <w:rFonts w:ascii="BRH Malayalam Extra" w:hAnsi="BRH Malayalam Extra" w:cs="BRH Malayalam Extra"/>
-                <w:sz w:val="40"/>
-                <w:szCs w:val="40"/>
-              </w:rPr>
-              <w:t>öZy</w:t>
-            </w:r>
-            <w:proofErr w:type="spellEnd"/>
-            <w:r>
-              <w:rPr>
-                <w:rFonts w:ascii="BRH Malayalam Extra" w:hAnsi="BRH Malayalam Extra" w:cs="BRH Malayalam Extra"/>
-                <w:sz w:val="34"/>
-                <w:szCs w:val="40"/>
-              </w:rPr>
-              <w:t>–</w:t>
-            </w:r>
-            <w:proofErr w:type="spellStart"/>
-            <w:r>
-              <w:rPr>
-                <w:rFonts w:ascii="BRH Malayalam Extra" w:hAnsi="BRH Malayalam Extra" w:cs="BRH Malayalam Extra"/>
-                <w:sz w:val="40"/>
-                <w:szCs w:val="40"/>
-              </w:rPr>
-              <w:t>ræ¡My</w:t>
-            </w:r>
-            <w:proofErr w:type="spellEnd"/>
-            <w:r>
-              <w:rPr>
-                <w:rFonts w:ascii="BRH Malayalam Extra" w:hAnsi="BRH Malayalam Extra" w:cs="BRH Malayalam Extra"/>
-                <w:sz w:val="40"/>
-                <w:szCs w:val="40"/>
-              </w:rPr>
-              <w:t>—</w:t>
-            </w:r>
-            <w:proofErr w:type="spellStart"/>
-            <w:r>
-              <w:rPr>
-                <w:rFonts w:ascii="BRH Malayalam Extra" w:hAnsi="BRH Malayalam Extra" w:cs="BRH Malayalam Extra"/>
-                <w:sz w:val="40"/>
-                <w:szCs w:val="40"/>
-              </w:rPr>
-              <w:t>öÉy</w:t>
-            </w:r>
-            <w:proofErr w:type="spellEnd"/>
-            <w:r>
-              <w:rPr>
-                <w:rFonts w:ascii="BRH Malayalam Extra" w:hAnsi="BRH Malayalam Extra" w:cs="BRH Malayalam Extra"/>
-                <w:sz w:val="34"/>
-                <w:szCs w:val="40"/>
-              </w:rPr>
-              <w:t>–</w:t>
-            </w:r>
-            <w:proofErr w:type="spellStart"/>
-            <w:r>
-              <w:rPr>
-                <w:rFonts w:ascii="BRH Malayalam Extra" w:hAnsi="BRH Malayalam Extra" w:cs="BRH Malayalam Extra"/>
-                <w:sz w:val="40"/>
-                <w:szCs w:val="40"/>
-              </w:rPr>
-              <w:t>jI</w:t>
-            </w:r>
-            <w:proofErr w:type="spellEnd"/>
-          </w:p>
-        </w:tc>
-      </w:tr>
-      <w:tr>
-        <w:trPr>
-          <w:trHeight w:val="758"/>
-        </w:trPr>
-        <w:tc>
-          <w:tcPr>
-            <w:tcW w:w="3452" w:type="dxa"/>
-            <w:tcBorders>
-              <w:top w:val="single" w:sz="4" w:space="0" w:color="000000"/>
-              <w:left w:val="single" w:sz="4" w:space="0" w:color="000000"/>
-              <w:bottom w:val="single" w:sz="4" w:space="0" w:color="000000"/>
-              <w:right w:val="single" w:sz="4" w:space="0" w:color="000000"/>
-            </w:tcBorders>
-          </w:tcPr>
-          <w:p>
-            <w:pPr>
-              <w:widowControl w:val="0"/>
-              <w:autoSpaceDE w:val="0"/>
-              <w:autoSpaceDN w:val="0"/>
-              <w:adjustRightInd w:val="0"/>
-              <w:spacing w:before="0" w:line="240" w:lineRule="auto"/>
-              <w:rPr>
-                <w:rFonts w:cs="Arial"/>
+              <w:spacing w:line="264" w:lineRule="auto"/>
+              <w:rPr>
+                <w:rFonts w:ascii="BRH Malayalam Extra" w:hAnsi="BRH Malayalam Extra" w:cs="BRH Malayalam Extra"/>
+                <w:sz w:val="40"/>
+                <w:szCs w:val="40"/>
+              </w:rPr>
+            </w:pPr>
+            <w:bookmarkStart w:id="0" w:name="_GoBack"/>
+            <w:bookmarkEnd w:id="0"/>
+            <w:r>
+              <w:rPr>
                 <w:b/>
                 <w:bCs/>
-                <w:sz w:val="28"/>
-                <w:szCs w:val="28"/>
-              </w:rPr>
-            </w:pPr>
-            <w:r>
-              <w:rPr>
-                <w:rFonts w:cs="Arial"/>
+              </w:rPr>
+              <w:t>(it is</w:t>
+            </w:r>
+            <w:r>
+              <w:rPr>
+                <w:rFonts w:ascii="BRH Devanagari Extra" w:hAnsi="BRH Devanagari Extra" w:cs="BRH Devanagari Extra"/>
+                <w:sz w:val="40"/>
+                <w:szCs w:val="40"/>
+              </w:rPr>
+              <w:t xml:space="preserve"> </w:t>
+            </w:r>
+            <w:proofErr w:type="spellStart"/>
+            <w:r>
+              <w:rPr>
                 <w:b/>
                 <w:bCs/>
-                <w:sz w:val="28"/>
-                <w:szCs w:val="28"/>
-              </w:rPr>
-              <w:t>TS 7.2.</w:t>
-            </w:r>
-            <w:r>
-              <w:rPr>
-                <w:rFonts w:cs="Arial"/>
+              </w:rPr>
+              <w:t>raatrau</w:t>
+            </w:r>
+            <w:proofErr w:type="spellEnd"/>
+            <w:r>
+              <w:rPr>
                 <w:b/>
                 <w:bCs/>
-                <w:sz w:val="28"/>
-                <w:szCs w:val="28"/>
-              </w:rPr>
-              <w:t>7.4</w:t>
-            </w:r>
-            <w:r>
-              <w:rPr>
-                <w:rFonts w:cs="Arial"/>
-                <w:b/>
-                <w:bCs/>
-                <w:sz w:val="28"/>
-                <w:szCs w:val="28"/>
-              </w:rPr>
-              <w:t xml:space="preserve"> – </w:t>
-            </w:r>
-            <w:proofErr w:type="spellStart"/>
-            <w:r>
-              <w:rPr>
-                <w:rFonts w:cs="Arial"/>
-                <w:b/>
-                <w:bCs/>
-                <w:sz w:val="28"/>
-                <w:szCs w:val="28"/>
-              </w:rPr>
-              <w:t>Vaakyam</w:t>
-            </w:r>
-            <w:proofErr w:type="spellEnd"/>
-          </w:p>
-          <w:p>
-            <w:pPr>
-              <w:widowControl w:val="0"/>
-              <w:autoSpaceDE w:val="0"/>
-              <w:autoSpaceDN w:val="0"/>
-              <w:adjustRightInd w:val="0"/>
-              <w:spacing w:before="0" w:line="240" w:lineRule="auto"/>
-              <w:rPr>
-                <w:rFonts w:cs="Arial"/>
-                <w:b/>
-                <w:bCs/>
-                <w:sz w:val="28"/>
-                <w:szCs w:val="28"/>
-              </w:rPr>
-            </w:pPr>
-            <w:r>
-              <w:rPr>
-                <w:rFonts w:cs="Arial"/>
-                <w:b/>
-                <w:bCs/>
-                <w:sz w:val="28"/>
-                <w:szCs w:val="28"/>
-              </w:rPr>
-              <w:t>Line No. - 1</w:t>
-            </w:r>
-          </w:p>
-          <w:p>
-            <w:pPr>
-              <w:widowControl w:val="0"/>
-              <w:autoSpaceDE w:val="0"/>
-              <w:autoSpaceDN w:val="0"/>
-              <w:adjustRightInd w:val="0"/>
-              <w:spacing w:before="0" w:line="240" w:lineRule="auto"/>
-              <w:rPr>
-                <w:rFonts w:cs="Arial"/>
-                <w:b/>
-                <w:bCs/>
-                <w:sz w:val="28"/>
-                <w:szCs w:val="28"/>
-              </w:rPr>
-            </w:pPr>
-            <w:proofErr w:type="spellStart"/>
-            <w:r>
-              <w:rPr>
-                <w:b/>
-                <w:sz w:val="28"/>
-                <w:szCs w:val="28"/>
-              </w:rPr>
-              <w:t>P</w:t>
-            </w:r>
-            <w:r>
-              <w:rPr>
-                <w:b/>
-                <w:sz w:val="28"/>
-                <w:szCs w:val="28"/>
-              </w:rPr>
-              <w:t>anchaati</w:t>
-            </w:r>
-            <w:proofErr w:type="spellEnd"/>
-            <w:r>
-              <w:rPr>
-                <w:b/>
-                <w:sz w:val="28"/>
-                <w:szCs w:val="28"/>
-              </w:rPr>
-              <w:t xml:space="preserve"> No. - 25</w:t>
-            </w:r>
-          </w:p>
-        </w:tc>
-        <w:tc>
-          <w:tcPr>
-            <w:tcW w:w="5096" w:type="dxa"/>
-            <w:tcBorders>
-              <w:top w:val="single" w:sz="4" w:space="0" w:color="000000"/>
-              <w:left w:val="single" w:sz="4" w:space="0" w:color="000000"/>
-              <w:bottom w:val="single" w:sz="4" w:space="0" w:color="000000"/>
-              <w:right w:val="single" w:sz="4" w:space="0" w:color="000000"/>
-            </w:tcBorders>
-          </w:tcPr>
-          <w:p>
-            <w:pPr>
-              <w:widowControl w:val="0"/>
-              <w:autoSpaceDE w:val="0"/>
-              <w:autoSpaceDN w:val="0"/>
-              <w:adjustRightInd w:val="0"/>
-              <w:spacing w:before="0" w:line="240" w:lineRule="auto"/>
-              <w:rPr>
-                <w:rFonts w:ascii="BRH Malayalam Extra" w:hAnsi="BRH Malayalam Extra" w:cs="BRH Malayalam Extra"/>
-                <w:sz w:val="40"/>
-                <w:szCs w:val="40"/>
-              </w:rPr>
-            </w:pPr>
-            <w:r>
-              <w:rPr>
-                <w:rFonts w:ascii="BRH Malayalam Extra" w:hAnsi="BRH Malayalam Extra" w:cs="BRH Malayalam Extra"/>
-                <w:sz w:val="40"/>
-                <w:szCs w:val="40"/>
-                <w:highlight w:val="yellow"/>
-              </w:rPr>
-              <w:t>h</w:t>
-            </w:r>
-            <w:r>
-              <w:rPr>
-                <w:rFonts w:ascii="BRH Malayalam Extra" w:hAnsi="BRH Malayalam Extra" w:cs="BRH Malayalam Extra"/>
-                <w:sz w:val="34"/>
-                <w:szCs w:val="40"/>
-              </w:rPr>
-              <w:t>–</w:t>
-            </w:r>
-            <w:proofErr w:type="spellStart"/>
-            <w:r>
-              <w:rPr>
-                <w:rFonts w:ascii="BRH Malayalam Extra" w:hAnsi="BRH Malayalam Extra" w:cs="BRH Malayalam Extra"/>
-                <w:sz w:val="40"/>
-                <w:szCs w:val="40"/>
-              </w:rPr>
-              <w:t>pZõa</w:t>
-            </w:r>
-            <w:proofErr w:type="spellEnd"/>
-            <w:r>
-              <w:rPr>
-                <w:rFonts w:ascii="BRH Malayalam Extra" w:hAnsi="BRH Malayalam Extra" w:cs="BRH Malayalam Extra"/>
-                <w:sz w:val="34"/>
-                <w:szCs w:val="40"/>
-              </w:rPr>
-              <w:t>–</w:t>
-            </w:r>
-            <w:r>
-              <w:rPr>
-                <w:rFonts w:ascii="BRH Malayalam Extra" w:hAnsi="BRH Malayalam Extra" w:cs="BRH Malayalam Extra"/>
-                <w:sz w:val="40"/>
-                <w:szCs w:val="40"/>
-              </w:rPr>
-              <w:t xml:space="preserve"> ZË </w:t>
-            </w:r>
-            <w:proofErr w:type="spellStart"/>
-            <w:r>
-              <w:rPr>
-                <w:rFonts w:ascii="BRH Malayalam Extra" w:hAnsi="BRH Malayalam Extra" w:cs="BRH Malayalam Extra"/>
-                <w:sz w:val="40"/>
-                <w:szCs w:val="40"/>
-              </w:rPr>
-              <w:t>öex</w:t>
-            </w:r>
-            <w:proofErr w:type="spellEnd"/>
-            <w:r>
-              <w:rPr>
-                <w:rFonts w:ascii="BRH Malayalam Extra" w:hAnsi="BRH Malayalam Extra" w:cs="BRH Malayalam Extra"/>
-                <w:sz w:val="34"/>
-                <w:szCs w:val="40"/>
-              </w:rPr>
-              <w:t>–</w:t>
-            </w:r>
-            <w:r>
-              <w:rPr>
-                <w:rFonts w:ascii="BRH Malayalam Extra" w:hAnsi="BRH Malayalam Extra" w:cs="BRH Malayalam Extra"/>
-                <w:sz w:val="40"/>
-                <w:szCs w:val="40"/>
-              </w:rPr>
-              <w:t>¥</w:t>
-            </w:r>
-            <w:proofErr w:type="spellStart"/>
-            <w:r>
-              <w:rPr>
-                <w:rFonts w:ascii="BRH Malayalam Extra" w:hAnsi="BRH Malayalam Extra" w:cs="BRH Malayalam Extra"/>
-                <w:sz w:val="40"/>
-                <w:szCs w:val="40"/>
-              </w:rPr>
-              <w:t>eïxZõ¡k</w:t>
-            </w:r>
-            <w:proofErr w:type="spellEnd"/>
-          </w:p>
-        </w:tc>
-        <w:tc>
-          <w:tcPr>
-            <w:tcW w:w="5423" w:type="dxa"/>
-            <w:tcBorders>
-              <w:top w:val="single" w:sz="4" w:space="0" w:color="000000"/>
-              <w:left w:val="single" w:sz="4" w:space="0" w:color="000000"/>
-              <w:bottom w:val="single" w:sz="4" w:space="0" w:color="000000"/>
-              <w:right w:val="single" w:sz="4" w:space="0" w:color="000000"/>
-            </w:tcBorders>
-          </w:tcPr>
-          <w:p>
-            <w:pPr>
-              <w:widowControl w:val="0"/>
-              <w:autoSpaceDE w:val="0"/>
-              <w:autoSpaceDN w:val="0"/>
-              <w:adjustRightInd w:val="0"/>
-              <w:spacing w:before="0" w:line="240" w:lineRule="auto"/>
-              <w:rPr>
-                <w:rFonts w:ascii="BRH Malayalam Extra" w:hAnsi="BRH Malayalam Extra" w:cs="BRH Malayalam Extra"/>
-                <w:sz w:val="40"/>
-                <w:szCs w:val="40"/>
-              </w:rPr>
-            </w:pPr>
-            <w:proofErr w:type="spellStart"/>
-            <w:r>
-              <w:rPr>
-                <w:rFonts w:ascii="BRH Malayalam Extra" w:hAnsi="BRH Malayalam Extra" w:cs="BRH Malayalam Extra"/>
-                <w:sz w:val="40"/>
-                <w:szCs w:val="40"/>
-              </w:rPr>
-              <w:t>h</w:t>
-            </w:r>
-            <w:r>
-              <w:rPr>
-                <w:rFonts w:ascii="BRH Malayalam Extra" w:hAnsi="BRH Malayalam Extra" w:cs="BRH Malayalam Extra"/>
-                <w:sz w:val="40"/>
-                <w:szCs w:val="40"/>
-                <w:highlight w:val="green"/>
-              </w:rPr>
-              <w:t>p</w:t>
-            </w:r>
-            <w:proofErr w:type="spellEnd"/>
-            <w:r>
-              <w:rPr>
-                <w:rFonts w:ascii="BRH Malayalam Extra" w:hAnsi="BRH Malayalam Extra" w:cs="BRH Malayalam Extra"/>
-                <w:sz w:val="34"/>
-                <w:szCs w:val="40"/>
-              </w:rPr>
-              <w:t>–</w:t>
-            </w:r>
-            <w:proofErr w:type="spellStart"/>
-            <w:r>
-              <w:rPr>
-                <w:rFonts w:ascii="BRH Malayalam Extra" w:hAnsi="BRH Malayalam Extra" w:cs="BRH Malayalam Extra"/>
-                <w:sz w:val="40"/>
-                <w:szCs w:val="40"/>
-              </w:rPr>
-              <w:t>Zõa</w:t>
-            </w:r>
-            <w:proofErr w:type="spellEnd"/>
-            <w:r>
-              <w:rPr>
-                <w:rFonts w:ascii="BRH Malayalam Extra" w:hAnsi="BRH Malayalam Extra" w:cs="BRH Malayalam Extra"/>
-                <w:sz w:val="34"/>
-                <w:szCs w:val="40"/>
-              </w:rPr>
-              <w:t>–</w:t>
-            </w:r>
-            <w:r>
-              <w:rPr>
-                <w:rFonts w:ascii="BRH Malayalam Extra" w:hAnsi="BRH Malayalam Extra" w:cs="BRH Malayalam Extra"/>
-                <w:sz w:val="40"/>
-                <w:szCs w:val="40"/>
-              </w:rPr>
-              <w:t xml:space="preserve"> ZË </w:t>
-            </w:r>
-            <w:proofErr w:type="spellStart"/>
-            <w:r>
-              <w:rPr>
-                <w:rFonts w:ascii="BRH Malayalam Extra" w:hAnsi="BRH Malayalam Extra" w:cs="BRH Malayalam Extra"/>
-                <w:sz w:val="40"/>
-                <w:szCs w:val="40"/>
-              </w:rPr>
-              <w:t>öex</w:t>
-            </w:r>
-            <w:proofErr w:type="spellEnd"/>
-            <w:r>
-              <w:rPr>
-                <w:rFonts w:ascii="BRH Malayalam Extra" w:hAnsi="BRH Malayalam Extra" w:cs="BRH Malayalam Extra"/>
-                <w:sz w:val="34"/>
-                <w:szCs w:val="40"/>
-              </w:rPr>
-              <w:t>–</w:t>
-            </w:r>
-            <w:r>
-              <w:rPr>
-                <w:rFonts w:ascii="BRH Malayalam Extra" w:hAnsi="BRH Malayalam Extra" w:cs="BRH Malayalam Extra"/>
-                <w:sz w:val="40"/>
-                <w:szCs w:val="40"/>
-              </w:rPr>
-              <w:t>¥</w:t>
-            </w:r>
-            <w:proofErr w:type="spellStart"/>
-            <w:r>
-              <w:rPr>
-                <w:rFonts w:ascii="BRH Malayalam Extra" w:hAnsi="BRH Malayalam Extra" w:cs="BRH Malayalam Extra"/>
-                <w:sz w:val="40"/>
-                <w:szCs w:val="40"/>
-              </w:rPr>
-              <w:t>eïxZõ¡k</w:t>
-            </w:r>
-            <w:proofErr w:type="spellEnd"/>
+              </w:rPr>
+              <w:t>)</w:t>
+            </w:r>
           </w:p>
         </w:tc>
       </w:tr>
     </w:tbl>
     <w:p>
       <w:pPr>
+        <w:ind w:left="-142"/>
         <w:jc w:val="center"/>
         <w:rPr>
           <w:b/>
@@ -1112,19 +825,10 @@
           <w:u w:val="single"/>
         </w:rPr>
       </w:pPr>
-      <w:r>
-        <w:rPr>
-          <w:b/>
-          <w:bCs/>
-          <w:sz w:val="32"/>
-          <w:szCs w:val="32"/>
-          <w:u w:val="single"/>
-        </w:rPr>
-        <w:t>=================</w:t>
-      </w:r>
     </w:p>
     <w:p>
       <w:pPr>
+        <w:ind w:left="-142"/>
         <w:jc w:val="center"/>
         <w:rPr>
           <w:b/>
@@ -1266,47 +970,7 @@
           <w:szCs w:val="32"/>
           <w:u w:val="single"/>
         </w:rPr>
-        <w:t>31st</w:t>
-      </w:r>
-      <w:r>
-        <w:rPr>
-          <w:b/>
-          <w:bCs/>
-          <w:sz w:val="32"/>
-          <w:szCs w:val="32"/>
-          <w:u w:val="single"/>
-        </w:rPr>
-        <w:t xml:space="preserve"> </w:t>
-      </w:r>
-      <w:r>
-        <w:rPr>
-          <w:b/>
-          <w:bCs/>
-          <w:sz w:val="32"/>
-          <w:szCs w:val="32"/>
-          <w:u w:val="single"/>
-        </w:rPr>
-        <w:t>Mar</w:t>
-      </w:r>
-      <w:r>
-        <w:rPr>
-          <w:b/>
-          <w:bCs/>
-          <w:sz w:val="32"/>
-          <w:szCs w:val="32"/>
-          <w:u w:val="single"/>
-        </w:rPr>
-        <w:t xml:space="preserve"> 20</w:t>
-      </w:r>
-      <w:r>
-        <w:rPr>
-          <w:b/>
-          <w:bCs/>
-          <w:sz w:val="32"/>
-          <w:szCs w:val="32"/>
-          <w:u w:val="single"/>
-        </w:rPr>
-        <w:t>20</w:t>
+        <w:t>30th September 2021</w:t>
       </w:r>
     </w:p>
     <w:p>
@@ -1432,7 +1096,7 @@
       </w:tr>
       <w:tr>
         <w:trPr>
-          <w:trHeight w:val="964"/>
+          <w:trHeight w:val="1461"/>
         </w:trPr>
         <w:tc>
           <w:tcPr>
@@ -1467,7 +1131,47 @@
                 <w:sz w:val="28"/>
                 <w:szCs w:val="28"/>
               </w:rPr>
-              <w:t xml:space="preserve">TS 7.2.4.1 – </w:t>
+              <w:t>TS 7.2.</w:t>
+            </w:r>
+            <w:r>
+              <w:rPr>
+                <w:rFonts w:cs="Arial"/>
+                <w:b/>
+                <w:bCs/>
+                <w:sz w:val="28"/>
+                <w:szCs w:val="28"/>
+              </w:rPr>
+              <w:t>6</w:t>
+            </w:r>
+            <w:r>
+              <w:rPr>
+                <w:rFonts w:cs="Arial"/>
+                <w:b/>
+                <w:bCs/>
+                <w:sz w:val="28"/>
+                <w:szCs w:val="28"/>
+              </w:rPr>
+              <w:t>.</w:t>
+            </w:r>
+            <w:r>
+              <w:rPr>
+                <w:rFonts w:cs="Arial"/>
+                <w:b/>
+                <w:bCs/>
+                <w:sz w:val="28"/>
+                <w:szCs w:val="28"/>
+              </w:rPr>
+              <w:t>3</w:t>
+            </w:r>
+            <w:r>
+              <w:rPr>
+                <w:rFonts w:cs="Arial"/>
+                <w:b/>
+                <w:bCs/>
+                <w:sz w:val="28"/>
+                <w:szCs w:val="28"/>
+              </w:rPr>
+              <w:t xml:space="preserve"> – </w:t>
             </w:r>
             <w:proofErr w:type="spellStart"/>
             <w:r>
@@ -1505,27 +1209,7 @@
                 <w:sz w:val="28"/>
                 <w:szCs w:val="28"/>
               </w:rPr>
-              <w:t xml:space="preserve">In </w:t>
-            </w:r>
-            <w:r>
-              <w:rPr>
-                <w:rFonts w:cs="Arial"/>
-                <w:b/>
-                <w:bCs/>
-                <w:sz w:val="28"/>
-                <w:szCs w:val="28"/>
-              </w:rPr>
-              <w:t>2nd</w:t>
-            </w:r>
-            <w:r>
-              <w:rPr>
-                <w:rFonts w:cs="Arial"/>
-                <w:b/>
-                <w:bCs/>
-                <w:sz w:val="28"/>
-                <w:szCs w:val="28"/>
-              </w:rPr>
-              <w:t xml:space="preserve"> Line</w:t>
+              <w:t>Line No. - 3</w:t>
             </w:r>
           </w:p>
           <w:p>
@@ -1543,24 +1227,32 @@
                 <w:szCs w:val="28"/>
               </w:rPr>
             </w:pPr>
+            <w:proofErr w:type="spellStart"/>
             <w:r>
               <w:rPr>
                 <w:b/>
                 <w:sz w:val="28"/>
                 <w:szCs w:val="28"/>
               </w:rPr>
-              <w:t xml:space="preserve">10th </w:t>
-            </w:r>
-            <w:proofErr w:type="spellStart"/>
+              <w:t>P</w:t>
+            </w:r>
             <w:r>
               <w:rPr>
                 <w:b/>
                 <w:sz w:val="28"/>
                 <w:szCs w:val="28"/>
               </w:rPr>
-              <w:t>Panchaati</w:t>
-            </w:r>
-            <w:proofErr w:type="spellEnd"/>
+              <w:t>anchaati</w:t>
+            </w:r>
+            <w:proofErr w:type="spellEnd"/>
+            <w:r>
+              <w:rPr>
+                <w:b/>
+                <w:sz w:val="28"/>
+                <w:szCs w:val="28"/>
+              </w:rPr>
+              <w:t xml:space="preserve"> No. - 21</w:t>
+            </w:r>
           </w:p>
         </w:tc>
         <w:tc>
@@ -1581,19 +1273,86 @@
               <w:adjustRightInd w:val="0"/>
               <w:spacing w:before="0" w:line="240" w:lineRule="auto"/>
               <w:rPr>
-                <w:rFonts w:ascii="BRH Devanagari Extra" w:hAnsi="BRH Devanagari Extra" w:cs="BRH Devanagari Extra"/>
-                <w:sz w:val="40"/>
-                <w:szCs w:val="40"/>
-              </w:rPr>
-            </w:pPr>
-            <w:r>
-              <w:rPr>
-                <w:rFonts w:ascii="BRH Malayalam Extra" w:hAnsi="BRH Malayalam Extra" w:cs="BRH Malayalam Extra"/>
-                <w:sz w:val="40"/>
-                <w:szCs w:val="40"/>
-              </w:rPr>
-              <w:t>G</w:t>
-            </w:r>
+                <w:rFonts w:ascii="BRH Malayalam Extra" w:hAnsi="BRH Malayalam Extra" w:cs="BRH Malayalam Extra"/>
+                <w:sz w:val="40"/>
+                <w:szCs w:val="40"/>
+              </w:rPr>
+            </w:pPr>
+            <w:r>
+              <w:rPr>
+                <w:rFonts w:ascii="BRH Malayalam Extra" w:hAnsi="BRH Malayalam Extra" w:cs="BRH Malayalam Extra"/>
+                <w:sz w:val="40"/>
+                <w:szCs w:val="40"/>
+              </w:rPr>
+              <w:t>PZ¡—</w:t>
+            </w:r>
+            <w:proofErr w:type="spellStart"/>
+            <w:r>
+              <w:rPr>
+                <w:rFonts w:ascii="BRH Malayalam Extra" w:hAnsi="BRH Malayalam Extra" w:cs="BRH Malayalam Extra"/>
+                <w:sz w:val="40"/>
+                <w:szCs w:val="40"/>
+                <w:highlight w:val="yellow"/>
+              </w:rPr>
+              <w:t>r§P</w:t>
+            </w:r>
+            <w:r>
+              <w:rPr>
+                <w:rFonts w:ascii="BRH Malayalam Extra" w:hAnsi="BRH Malayalam Extra" w:cs="BRH Malayalam Extra"/>
+                <w:sz w:val="40"/>
+                <w:szCs w:val="40"/>
+              </w:rPr>
+              <w:t>Zûxky</w:t>
+            </w:r>
+            <w:r>
+              <w:rPr>
+                <w:rFonts w:ascii="BRH Devanagari Extra" w:hAnsi="BRH Devanagari Extra" w:cs="BRH Malayalam Extra"/>
+                <w:sz w:val="36"/>
+                <w:szCs w:val="40"/>
+              </w:rPr>
+              <w:t>óè</w:t>
+            </w:r>
+            <w:r>
+              <w:rPr>
+                <w:rFonts w:ascii="BRH Malayalam Extra" w:hAnsi="BRH Malayalam Extra" w:cs="BRH Malayalam Extra"/>
+                <w:sz w:val="40"/>
+                <w:szCs w:val="40"/>
+              </w:rPr>
+              <w:t>qb±kx</w:t>
+            </w:r>
+            <w:proofErr w:type="spellEnd"/>
+            <w:r>
+              <w:rPr>
+                <w:rFonts w:ascii="BRH Malayalam Extra" w:hAnsi="BRH Malayalam Extra" w:cs="BRH Malayalam Extra"/>
+                <w:sz w:val="40"/>
+                <w:szCs w:val="40"/>
+              </w:rPr>
+              <w:t xml:space="preserve"> </w:t>
+            </w:r>
+          </w:p>
+          <w:p>
+            <w:pPr>
+              <w:widowControl w:val="0"/>
+              <w:autoSpaceDE w:val="0"/>
+              <w:autoSpaceDN w:val="0"/>
+              <w:adjustRightInd w:val="0"/>
+              <w:spacing w:before="0" w:line="240" w:lineRule="auto"/>
+              <w:rPr>
+                <w:rFonts w:ascii="BRH Malayalam Extra" w:hAnsi="BRH Malayalam Extra" w:cs="BRH Malayalam Extra"/>
+                <w:sz w:val="40"/>
+                <w:szCs w:val="40"/>
+              </w:rPr>
+            </w:pPr>
+            <w:proofErr w:type="spellStart"/>
+            <w:r>
+              <w:rPr>
+                <w:rFonts w:ascii="BRH Malayalam Extra" w:hAnsi="BRH Malayalam Extra" w:cs="BRH Malayalam Extra"/>
+                <w:sz w:val="40"/>
+                <w:szCs w:val="40"/>
+              </w:rPr>
+              <w:t>öZy</w:t>
+            </w:r>
+            <w:proofErr w:type="spellEnd"/>
             <w:r>
               <w:rPr>
                 <w:rFonts w:ascii="BRH Malayalam Extra" w:hAnsi="BRH Malayalam Extra" w:cs="BRH Malayalam Extra"/>
@@ -1602,22 +1361,32 @@
               </w:rPr>
               <w:t>–</w:t>
             </w:r>
-            <w:r>
-              <w:rPr>
-                <w:rFonts w:ascii="BRH Malayalam Extra" w:hAnsi="BRH Malayalam Extra" w:cs="BRH Malayalam Extra"/>
-                <w:sz w:val="40"/>
-                <w:szCs w:val="40"/>
-              </w:rPr>
-              <w:t>ZI d—</w:t>
-            </w:r>
-            <w:proofErr w:type="spellStart"/>
-            <w:r>
-              <w:rPr>
-                <w:rFonts w:ascii="BRH Malayalam Extra" w:hAnsi="BRH Malayalam Extra" w:cs="BRH Malayalam Extra"/>
-                <w:sz w:val="40"/>
-                <w:szCs w:val="40"/>
-              </w:rPr>
-              <w:t>pkx</w:t>
+            <w:proofErr w:type="spellStart"/>
+            <w:r>
+              <w:rPr>
+                <w:rFonts w:ascii="BRH Malayalam Extra" w:hAnsi="BRH Malayalam Extra" w:cs="BRH Malayalam Extra"/>
+                <w:sz w:val="40"/>
+                <w:szCs w:val="40"/>
+              </w:rPr>
+              <w:t>ræ¡My</w:t>
+            </w:r>
+            <w:proofErr w:type="spellEnd"/>
+            <w:r>
+              <w:rPr>
+                <w:rFonts w:ascii="BRH Malayalam Extra" w:hAnsi="BRH Malayalam Extra" w:cs="BRH Malayalam Extra"/>
+                <w:sz w:val="40"/>
+                <w:szCs w:val="40"/>
+              </w:rPr>
+              <w:t>—</w:t>
+            </w:r>
+            <w:proofErr w:type="spellStart"/>
+            <w:r>
+              <w:rPr>
+                <w:rFonts w:ascii="BRH Malayalam Extra" w:hAnsi="BRH Malayalam Extra" w:cs="BRH Malayalam Extra"/>
+                <w:sz w:val="40"/>
+                <w:szCs w:val="40"/>
+              </w:rPr>
+              <w:t>öÉy</w:t>
             </w:r>
             <w:proofErr w:type="spellEnd"/>
             <w:r>
@@ -1625,7 +1394,6 @@
                 <w:rFonts w:ascii="BRH Malayalam Extra" w:hAnsi="BRH Malayalam Extra" w:cs="BRH Malayalam Extra"/>
                 <w:sz w:val="34"/>
                 <w:szCs w:val="40"/>
-                <w:highlight w:val="yellow"/>
               </w:rPr>
               <w:t>–</w:t>
             </w:r>
@@ -1635,46 +1403,10 @@
                 <w:rFonts w:ascii="BRH Malayalam Extra" w:hAnsi="BRH Malayalam Extra" w:cs="BRH Malayalam Extra"/>
                 <w:sz w:val="40"/>
                 <w:szCs w:val="40"/>
-                <w:highlight w:val="yellow"/>
-              </w:rPr>
-              <w:t>öZe</w:t>
-            </w:r>
-            <w:proofErr w:type="spellEnd"/>
-            <w:r>
-              <w:rPr>
-                <w:rFonts w:ascii="BRH Malayalam Extra" w:hAnsi="BRH Malayalam Extra" w:cs="BRH Malayalam Extra"/>
-                <w:sz w:val="40"/>
-                <w:szCs w:val="40"/>
-                <w:highlight w:val="yellow"/>
-              </w:rPr>
-              <w:t>—</w:t>
-            </w:r>
-            <w:proofErr w:type="spellStart"/>
-            <w:r>
-              <w:rPr>
-                <w:rFonts w:ascii="BRH Malayalam Extra" w:hAnsi="BRH Malayalam Extra" w:cs="BRH Malayalam Extra"/>
-                <w:sz w:val="40"/>
-                <w:szCs w:val="40"/>
-              </w:rPr>
-              <w:t>qõ</w:t>
-            </w:r>
-            <w:proofErr w:type="spellEnd"/>
-            <w:r>
-              <w:rPr>
-                <w:rFonts w:ascii="BRH Malayalam Extra" w:hAnsi="BRH Malayalam Extra" w:cs="BRH Malayalam Extra"/>
-                <w:sz w:val="34"/>
-                <w:szCs w:val="40"/>
-              </w:rPr>
-              <w:t>–</w:t>
-            </w:r>
-            <w:r>
-              <w:rPr>
-                <w:rFonts w:ascii="BRH Malayalam Extra" w:hAnsi="BRH Malayalam Extra" w:cs="BRH Malayalam Extra"/>
-                <w:sz w:val="40"/>
-                <w:szCs w:val="40"/>
-              </w:rPr>
-              <w:t>Z§</w:t>
-            </w:r>
+              </w:rPr>
+              <w:t>jI</w:t>
+            </w:r>
+            <w:proofErr w:type="spellEnd"/>
           </w:p>
         </w:tc>
         <w:tc>
@@ -1689,6 +1421,10 @@
           </w:tcPr>
           <w:p>
             <w:pPr>
+              <w:widowControl w:val="0"/>
+              <w:autoSpaceDE w:val="0"/>
+              <w:autoSpaceDN w:val="0"/>
+              <w:adjustRightInd w:val="0"/>
               <w:spacing w:before="0" w:line="240" w:lineRule="auto"/>
               <w:rPr>
                 <w:rFonts w:ascii="BRH Malayalam Extra" w:hAnsi="BRH Malayalam Extra" w:cs="BRH Malayalam Extra"/>
@@ -1702,8 +1438,75 @@
                 <w:sz w:val="40"/>
                 <w:szCs w:val="40"/>
               </w:rPr>
-              <w:t>G</w:t>
-            </w:r>
+              <w:t>PZ¡—</w:t>
+            </w:r>
+            <w:proofErr w:type="spellStart"/>
+            <w:r>
+              <w:rPr>
+                <w:rFonts w:ascii="BRH Malayalam Extra" w:hAnsi="BRH Malayalam Extra" w:cs="BRH Malayalam Extra"/>
+                <w:sz w:val="40"/>
+                <w:szCs w:val="40"/>
+                <w:highlight w:val="green"/>
+              </w:rPr>
+              <w:t>Ò</w:t>
+            </w:r>
+            <w:r>
+              <w:rPr>
+                <w:rFonts w:ascii="BRH Malayalam Extra" w:hAnsi="BRH Malayalam Extra" w:cs="BRH Malayalam Extra"/>
+                <w:sz w:val="40"/>
+                <w:szCs w:val="40"/>
+              </w:rPr>
+              <w:t>Zûxky</w:t>
+            </w:r>
+            <w:r>
+              <w:rPr>
+                <w:rFonts w:ascii="BRH Devanagari Extra" w:hAnsi="BRH Devanagari Extra" w:cs="BRH Malayalam Extra"/>
+                <w:sz w:val="36"/>
+                <w:szCs w:val="40"/>
+              </w:rPr>
+              <w:t>óè</w:t>
+            </w:r>
+            <w:r>
+              <w:rPr>
+                <w:rFonts w:ascii="BRH Malayalam Extra" w:hAnsi="BRH Malayalam Extra" w:cs="BRH Malayalam Extra"/>
+                <w:sz w:val="40"/>
+                <w:szCs w:val="40"/>
+              </w:rPr>
+              <w:t>qb±kx</w:t>
+            </w:r>
+            <w:proofErr w:type="spellEnd"/>
+            <w:r>
+              <w:rPr>
+                <w:rFonts w:ascii="BRH Malayalam Extra" w:hAnsi="BRH Malayalam Extra" w:cs="BRH Malayalam Extra"/>
+                <w:sz w:val="40"/>
+                <w:szCs w:val="40"/>
+              </w:rPr>
+              <w:t xml:space="preserve"> </w:t>
+            </w:r>
+          </w:p>
+          <w:p>
+            <w:pPr>
+              <w:widowControl w:val="0"/>
+              <w:autoSpaceDE w:val="0"/>
+              <w:autoSpaceDN w:val="0"/>
+              <w:adjustRightInd w:val="0"/>
+              <w:spacing w:before="0" w:line="240" w:lineRule="auto"/>
+              <w:rPr>
+                <w:rFonts w:ascii="BRH Malayalam Extra" w:hAnsi="BRH Malayalam Extra" w:cs="BRH Malayalam Extra"/>
+                <w:sz w:val="40"/>
+                <w:szCs w:val="40"/>
+              </w:rPr>
+            </w:pPr>
+            <w:proofErr w:type="spellStart"/>
+            <w:r>
+              <w:rPr>
+                <w:rFonts w:ascii="BRH Malayalam Extra" w:hAnsi="BRH Malayalam Extra" w:cs="BRH Malayalam Extra"/>
+                <w:sz w:val="40"/>
+                <w:szCs w:val="40"/>
+              </w:rPr>
+              <w:t>öZy</w:t>
+            </w:r>
+            <w:proofErr w:type="spellEnd"/>
             <w:r>
               <w:rPr>
                 <w:rFonts w:ascii="BRH Malayalam Extra" w:hAnsi="BRH Malayalam Extra" w:cs="BRH Malayalam Extra"/>
@@ -1712,22 +1515,32 @@
               </w:rPr>
               <w:t>–</w:t>
             </w:r>
-            <w:r>
-              <w:rPr>
-                <w:rFonts w:ascii="BRH Malayalam Extra" w:hAnsi="BRH Malayalam Extra" w:cs="BRH Malayalam Extra"/>
-                <w:sz w:val="40"/>
-                <w:szCs w:val="40"/>
-              </w:rPr>
-              <w:t>ZI d—</w:t>
-            </w:r>
-            <w:proofErr w:type="spellStart"/>
-            <w:r>
-              <w:rPr>
-                <w:rFonts w:ascii="BRH Malayalam Extra" w:hAnsi="BRH Malayalam Extra" w:cs="BRH Malayalam Extra"/>
-                <w:sz w:val="40"/>
-                <w:szCs w:val="40"/>
-              </w:rPr>
-              <w:t>pkx</w:t>
+            <w:proofErr w:type="spellStart"/>
+            <w:r>
+              <w:rPr>
+                <w:rFonts w:ascii="BRH Malayalam Extra" w:hAnsi="BRH Malayalam Extra" w:cs="BRH Malayalam Extra"/>
+                <w:sz w:val="40"/>
+                <w:szCs w:val="40"/>
+              </w:rPr>
+              <w:t>ræ¡My</w:t>
+            </w:r>
+            <w:proofErr w:type="spellEnd"/>
+            <w:r>
+              <w:rPr>
+                <w:rFonts w:ascii="BRH Malayalam Extra" w:hAnsi="BRH Malayalam Extra" w:cs="BRH Malayalam Extra"/>
+                <w:sz w:val="40"/>
+                <w:szCs w:val="40"/>
+              </w:rPr>
+              <w:t>—</w:t>
+            </w:r>
+            <w:proofErr w:type="spellStart"/>
+            <w:r>
+              <w:rPr>
+                <w:rFonts w:ascii="BRH Malayalam Extra" w:hAnsi="BRH Malayalam Extra" w:cs="BRH Malayalam Extra"/>
+                <w:sz w:val="40"/>
+                <w:szCs w:val="40"/>
+              </w:rPr>
+              <w:t>öÉy</w:t>
             </w:r>
             <w:proofErr w:type="spellEnd"/>
             <w:r>
@@ -1745,7 +1558,288 @@
                 <w:sz w:val="40"/>
                 <w:szCs w:val="40"/>
               </w:rPr>
-              <w:t>öZ</w:t>
+              <w:t>jI</w:t>
+            </w:r>
+            <w:proofErr w:type="spellEnd"/>
+          </w:p>
+        </w:tc>
+      </w:tr>
+      <w:tr>
+        <w:trPr>
+          <w:trHeight w:val="758"/>
+        </w:trPr>
+        <w:tc>
+          <w:tcPr>
+            <w:tcW w:w="3452" w:type="dxa"/>
+            <w:tcBorders>
+              <w:top w:val="single" w:sz="4" w:space="0" w:color="000000"/>
+              <w:left w:val="single" w:sz="4" w:space="0" w:color="000000"/>
+              <w:bottom w:val="single" w:sz="4" w:space="0" w:color="000000"/>
+              <w:right w:val="single" w:sz="4" w:space="0" w:color="000000"/>
+            </w:tcBorders>
+          </w:tcPr>
+          <w:p>
+            <w:pPr>
+              <w:widowControl w:val="0"/>
+              <w:autoSpaceDE w:val="0"/>
+              <w:autoSpaceDN w:val="0"/>
+              <w:adjustRightInd w:val="0"/>
+              <w:spacing w:before="0" w:line="240" w:lineRule="auto"/>
+              <w:rPr>
+                <w:rFonts w:cs="Arial"/>
+                <w:b/>
+                <w:bCs/>
+                <w:sz w:val="28"/>
+                <w:szCs w:val="28"/>
+              </w:rPr>
+            </w:pPr>
+            <w:r>
+              <w:rPr>
+                <w:rFonts w:cs="Arial"/>
+                <w:b/>
+                <w:bCs/>
+                <w:sz w:val="28"/>
+                <w:szCs w:val="28"/>
+              </w:rPr>
+              <w:t>TS 7.2.</w:t>
+            </w:r>
+            <w:r>
+              <w:rPr>
+                <w:rFonts w:cs="Arial"/>
+                <w:b/>
+                <w:bCs/>
+                <w:sz w:val="28"/>
+                <w:szCs w:val="28"/>
+              </w:rPr>
+              <w:t>7.4</w:t>
+            </w:r>
+            <w:r>
+              <w:rPr>
+                <w:rFonts w:cs="Arial"/>
+                <w:b/>
+                <w:bCs/>
+                <w:sz w:val="28"/>
+                <w:szCs w:val="28"/>
+              </w:rPr>
+              <w:t xml:space="preserve"> – </w:t>
+            </w:r>
+            <w:proofErr w:type="spellStart"/>
+            <w:r>
+              <w:rPr>
+                <w:rFonts w:cs="Arial"/>
+                <w:b/>
+                <w:bCs/>
+                <w:sz w:val="28"/>
+                <w:szCs w:val="28"/>
+              </w:rPr>
+              <w:t>Vaakyam</w:t>
+            </w:r>
+            <w:proofErr w:type="spellEnd"/>
+          </w:p>
+          <w:p>
+            <w:pPr>
+              <w:widowControl w:val="0"/>
+              <w:autoSpaceDE w:val="0"/>
+              <w:autoSpaceDN w:val="0"/>
+              <w:adjustRightInd w:val="0"/>
+              <w:spacing w:before="0" w:line="240" w:lineRule="auto"/>
+              <w:rPr>
+                <w:rFonts w:cs="Arial"/>
+                <w:b/>
+                <w:bCs/>
+                <w:sz w:val="28"/>
+                <w:szCs w:val="28"/>
+              </w:rPr>
+            </w:pPr>
+            <w:r>
+              <w:rPr>
+                <w:rFonts w:cs="Arial"/>
+                <w:b/>
+                <w:bCs/>
+                <w:sz w:val="28"/>
+                <w:szCs w:val="28"/>
+              </w:rPr>
+              <w:t>Line No. - 1</w:t>
+            </w:r>
+          </w:p>
+          <w:p>
+            <w:pPr>
+              <w:widowControl w:val="0"/>
+              <w:autoSpaceDE w:val="0"/>
+              <w:autoSpaceDN w:val="0"/>
+              <w:adjustRightInd w:val="0"/>
+              <w:spacing w:before="0" w:line="240" w:lineRule="auto"/>
+              <w:rPr>
+                <w:rFonts w:cs="Arial"/>
+                <w:b/>
+                <w:bCs/>
+                <w:sz w:val="28"/>
+                <w:szCs w:val="28"/>
+              </w:rPr>
+            </w:pPr>
+            <w:proofErr w:type="spellStart"/>
+            <w:r>
+              <w:rPr>
+                <w:b/>
+                <w:sz w:val="28"/>
+                <w:szCs w:val="28"/>
+              </w:rPr>
+              <w:t>P</w:t>
+            </w:r>
+            <w:r>
+              <w:rPr>
+                <w:b/>
+                <w:sz w:val="28"/>
+                <w:szCs w:val="28"/>
+              </w:rPr>
+              <w:t>anchaati</w:t>
+            </w:r>
+            <w:proofErr w:type="spellEnd"/>
+            <w:r>
+              <w:rPr>
+                <w:b/>
+                <w:sz w:val="28"/>
+                <w:szCs w:val="28"/>
+              </w:rPr>
+              <w:t xml:space="preserve"> No. - 25</w:t>
+            </w:r>
+          </w:p>
+        </w:tc>
+        <w:tc>
+          <w:tcPr>
+            <w:tcW w:w="5096" w:type="dxa"/>
+            <w:tcBorders>
+              <w:top w:val="single" w:sz="4" w:space="0" w:color="000000"/>
+              <w:left w:val="single" w:sz="4" w:space="0" w:color="000000"/>
+              <w:bottom w:val="single" w:sz="4" w:space="0" w:color="000000"/>
+              <w:right w:val="single" w:sz="4" w:space="0" w:color="000000"/>
+            </w:tcBorders>
+          </w:tcPr>
+          <w:p>
+            <w:pPr>
+              <w:widowControl w:val="0"/>
+              <w:autoSpaceDE w:val="0"/>
+              <w:autoSpaceDN w:val="0"/>
+              <w:adjustRightInd w:val="0"/>
+              <w:spacing w:before="0" w:line="240" w:lineRule="auto"/>
+              <w:rPr>
+                <w:rFonts w:ascii="BRH Malayalam Extra" w:hAnsi="BRH Malayalam Extra" w:cs="BRH Malayalam Extra"/>
+                <w:sz w:val="40"/>
+                <w:szCs w:val="40"/>
+              </w:rPr>
+            </w:pPr>
+            <w:r>
+              <w:rPr>
+                <w:rFonts w:ascii="BRH Malayalam Extra" w:hAnsi="BRH Malayalam Extra" w:cs="BRH Malayalam Extra"/>
+                <w:sz w:val="40"/>
+                <w:szCs w:val="40"/>
+                <w:highlight w:val="yellow"/>
+              </w:rPr>
+              <w:t>h</w:t>
+            </w:r>
+            <w:r>
+              <w:rPr>
+                <w:rFonts w:ascii="BRH Malayalam Extra" w:hAnsi="BRH Malayalam Extra" w:cs="BRH Malayalam Extra"/>
+                <w:sz w:val="34"/>
+                <w:szCs w:val="40"/>
+              </w:rPr>
+              <w:t>–</w:t>
+            </w:r>
+            <w:proofErr w:type="spellStart"/>
+            <w:r>
+              <w:rPr>
+                <w:rFonts w:ascii="BRH Malayalam Extra" w:hAnsi="BRH Malayalam Extra" w:cs="BRH Malayalam Extra"/>
+                <w:sz w:val="40"/>
+                <w:szCs w:val="40"/>
+              </w:rPr>
+              <w:t>pZõa</w:t>
+            </w:r>
+            <w:proofErr w:type="spellEnd"/>
+            <w:r>
+              <w:rPr>
+                <w:rFonts w:ascii="BRH Malayalam Extra" w:hAnsi="BRH Malayalam Extra" w:cs="BRH Malayalam Extra"/>
+                <w:sz w:val="34"/>
+                <w:szCs w:val="40"/>
+              </w:rPr>
+              <w:t>–</w:t>
+            </w:r>
+            <w:r>
+              <w:rPr>
+                <w:rFonts w:ascii="BRH Malayalam Extra" w:hAnsi="BRH Malayalam Extra" w:cs="BRH Malayalam Extra"/>
+                <w:sz w:val="40"/>
+                <w:szCs w:val="40"/>
+              </w:rPr>
+              <w:t xml:space="preserve"> ZË </w:t>
+            </w:r>
+            <w:proofErr w:type="spellStart"/>
+            <w:r>
+              <w:rPr>
+                <w:rFonts w:ascii="BRH Malayalam Extra" w:hAnsi="BRH Malayalam Extra" w:cs="BRH Malayalam Extra"/>
+                <w:sz w:val="40"/>
+                <w:szCs w:val="40"/>
+              </w:rPr>
+              <w:t>öex</w:t>
+            </w:r>
+            <w:proofErr w:type="spellEnd"/>
+            <w:r>
+              <w:rPr>
+                <w:rFonts w:ascii="BRH Malayalam Extra" w:hAnsi="BRH Malayalam Extra" w:cs="BRH Malayalam Extra"/>
+                <w:sz w:val="34"/>
+                <w:szCs w:val="40"/>
+              </w:rPr>
+              <w:t>–</w:t>
+            </w:r>
+            <w:r>
+              <w:rPr>
+                <w:rFonts w:ascii="BRH Malayalam Extra" w:hAnsi="BRH Malayalam Extra" w:cs="BRH Malayalam Extra"/>
+                <w:sz w:val="40"/>
+                <w:szCs w:val="40"/>
+              </w:rPr>
+              <w:t>¥</w:t>
+            </w:r>
+            <w:proofErr w:type="spellStart"/>
+            <w:r>
+              <w:rPr>
+                <w:rFonts w:ascii="BRH Malayalam Extra" w:hAnsi="BRH Malayalam Extra" w:cs="BRH Malayalam Extra"/>
+                <w:sz w:val="40"/>
+                <w:szCs w:val="40"/>
+              </w:rPr>
+              <w:t>eïxZõ¡k</w:t>
+            </w:r>
+            <w:proofErr w:type="spellEnd"/>
+          </w:p>
+        </w:tc>
+        <w:tc>
+          <w:tcPr>
+            <w:tcW w:w="5423" w:type="dxa"/>
+            <w:tcBorders>
+              <w:top w:val="single" w:sz="4" w:space="0" w:color="000000"/>
+              <w:left w:val="single" w:sz="4" w:space="0" w:color="000000"/>
+              <w:bottom w:val="single" w:sz="4" w:space="0" w:color="000000"/>
+              <w:right w:val="single" w:sz="4" w:space="0" w:color="000000"/>
+            </w:tcBorders>
+          </w:tcPr>
+          <w:p>
+            <w:pPr>
+              <w:widowControl w:val="0"/>
+              <w:autoSpaceDE w:val="0"/>
+              <w:autoSpaceDN w:val="0"/>
+              <w:adjustRightInd w:val="0"/>
+              <w:spacing w:before="0" w:line="240" w:lineRule="auto"/>
+              <w:rPr>
+                <w:rFonts w:ascii="BRH Malayalam Extra" w:hAnsi="BRH Malayalam Extra" w:cs="BRH Malayalam Extra"/>
+                <w:sz w:val="40"/>
+                <w:szCs w:val="40"/>
+              </w:rPr>
+            </w:pPr>
+            <w:proofErr w:type="spellStart"/>
+            <w:r>
+              <w:rPr>
+                <w:rFonts w:ascii="BRH Malayalam Extra" w:hAnsi="BRH Malayalam Extra" w:cs="BRH Malayalam Extra"/>
+                <w:sz w:val="40"/>
+                <w:szCs w:val="40"/>
+              </w:rPr>
+              <w:t>h</w:t>
             </w:r>
             <w:r>
               <w:rPr>
@@ -1754,25 +1848,7 @@
                 <w:szCs w:val="40"/>
                 <w:highlight w:val="green"/>
               </w:rPr>
-              <w:t>i</w:t>
-            </w:r>
-            <w:proofErr w:type="spellEnd"/>
-            <w:r>
-              <w:rPr>
-                <w:rFonts w:ascii="BRH Malayalam Extra" w:hAnsi="BRH Malayalam Extra" w:cs="BRH Malayalam Extra"/>
-                <w:sz w:val="40"/>
-                <w:szCs w:val="40"/>
-              </w:rPr>
-              <w:t>—</w:t>
-            </w:r>
-            <w:proofErr w:type="spellStart"/>
-            <w:r>
-              <w:rPr>
-                <w:rFonts w:ascii="BRH Malayalam Extra" w:hAnsi="BRH Malayalam Extra" w:cs="BRH Malayalam Extra"/>
-                <w:sz w:val="40"/>
-                <w:szCs w:val="40"/>
-              </w:rPr>
-              <w:t>eqõ</w:t>
+              <w:t>p</w:t>
             </w:r>
             <w:proofErr w:type="spellEnd"/>
             <w:r>
@@ -1783,59 +1859,398 @@
               </w:rPr>
               <w:t>–</w:t>
             </w:r>
-            <w:r>
-              <w:rPr>
-                <w:rFonts w:ascii="BRH Malayalam Extra" w:hAnsi="BRH Malayalam Extra" w:cs="BRH Malayalam Extra"/>
-                <w:sz w:val="40"/>
-                <w:szCs w:val="40"/>
-              </w:rPr>
-              <w:t xml:space="preserve">Z§ </w:t>
-            </w:r>
-          </w:p>
+            <w:proofErr w:type="spellStart"/>
+            <w:r>
+              <w:rPr>
+                <w:rFonts w:ascii="BRH Malayalam Extra" w:hAnsi="BRH Malayalam Extra" w:cs="BRH Malayalam Extra"/>
+                <w:sz w:val="40"/>
+                <w:szCs w:val="40"/>
+              </w:rPr>
+              <w:t>Zõa</w:t>
+            </w:r>
+            <w:proofErr w:type="spellEnd"/>
+            <w:r>
+              <w:rPr>
+                <w:rFonts w:ascii="BRH Malayalam Extra" w:hAnsi="BRH Malayalam Extra" w:cs="BRH Malayalam Extra"/>
+                <w:sz w:val="34"/>
+                <w:szCs w:val="40"/>
+              </w:rPr>
+              <w:t>–</w:t>
+            </w:r>
+            <w:r>
+              <w:rPr>
+                <w:rFonts w:ascii="BRH Malayalam Extra" w:hAnsi="BRH Malayalam Extra" w:cs="BRH Malayalam Extra"/>
+                <w:sz w:val="40"/>
+                <w:szCs w:val="40"/>
+              </w:rPr>
+              <w:t xml:space="preserve"> ZË </w:t>
+            </w:r>
+            <w:proofErr w:type="spellStart"/>
+            <w:r>
+              <w:rPr>
+                <w:rFonts w:ascii="BRH Malayalam Extra" w:hAnsi="BRH Malayalam Extra" w:cs="BRH Malayalam Extra"/>
+                <w:sz w:val="40"/>
+                <w:szCs w:val="40"/>
+              </w:rPr>
+              <w:t>öex</w:t>
+            </w:r>
+            <w:proofErr w:type="spellEnd"/>
+            <w:r>
+              <w:rPr>
+                <w:rFonts w:ascii="BRH Malayalam Extra" w:hAnsi="BRH Malayalam Extra" w:cs="BRH Malayalam Extra"/>
+                <w:sz w:val="34"/>
+                <w:szCs w:val="40"/>
+              </w:rPr>
+              <w:t>–</w:t>
+            </w:r>
+            <w:r>
+              <w:rPr>
+                <w:rFonts w:ascii="BRH Malayalam Extra" w:hAnsi="BRH Malayalam Extra" w:cs="BRH Malayalam Extra"/>
+                <w:sz w:val="40"/>
+                <w:szCs w:val="40"/>
+              </w:rPr>
+              <w:t>¥</w:t>
+            </w:r>
+            <w:proofErr w:type="spellStart"/>
+            <w:r>
+              <w:rPr>
+                <w:rFonts w:ascii="BRH Malayalam Extra" w:hAnsi="BRH Malayalam Extra" w:cs="BRH Malayalam Extra"/>
+                <w:sz w:val="40"/>
+                <w:szCs w:val="40"/>
+              </w:rPr>
+              <w:t>eïxZõ¡k</w:t>
+            </w:r>
+            <w:proofErr w:type="spellEnd"/>
+          </w:p>
+        </w:tc>
+      </w:tr>
+    </w:tbl>
+    <w:p>
+      <w:pPr>
+        <w:jc w:val="center"/>
+        <w:rPr>
+          <w:b/>
+          <w:bCs/>
+          <w:sz w:val="32"/>
+          <w:szCs w:val="32"/>
+          <w:u w:val="single"/>
+        </w:rPr>
+      </w:pPr>
+      <w:r>
+        <w:rPr>
+          <w:b/>
+          <w:bCs/>
+          <w:sz w:val="32"/>
+          <w:szCs w:val="32"/>
+          <w:u w:val="single"/>
+        </w:rPr>
+        <w:t>=================</w:t>
+      </w:r>
+    </w:p>
+    <w:p>
+      <w:pPr>
+        <w:jc w:val="center"/>
+        <w:rPr>
+          <w:b/>
+          <w:bCs/>
+          <w:sz w:val="32"/>
+          <w:szCs w:val="32"/>
+          <w:u w:val="single"/>
+        </w:rPr>
+      </w:pPr>
+      <w:r>
+        <w:rPr>
+          <w:b/>
+          <w:bCs/>
+          <w:sz w:val="32"/>
+          <w:szCs w:val="32"/>
+          <w:u w:val="single"/>
+        </w:rPr>
+        <w:t xml:space="preserve">TS </w:t>
+      </w:r>
+      <w:proofErr w:type="spellStart"/>
+      <w:r>
+        <w:rPr>
+          <w:b/>
+          <w:bCs/>
+          <w:sz w:val="32"/>
+          <w:szCs w:val="32"/>
+          <w:u w:val="single"/>
+        </w:rPr>
+        <w:t>Pada</w:t>
+      </w:r>
+      <w:proofErr w:type="spellEnd"/>
+      <w:r>
+        <w:rPr>
+          <w:b/>
+          <w:bCs/>
+          <w:sz w:val="32"/>
+          <w:szCs w:val="32"/>
+          <w:u w:val="single"/>
+        </w:rPr>
+        <w:t xml:space="preserve"> </w:t>
+      </w:r>
+      <w:proofErr w:type="spellStart"/>
+      <w:r>
+        <w:rPr>
+          <w:b/>
+          <w:bCs/>
+          <w:sz w:val="32"/>
+          <w:szCs w:val="32"/>
+          <w:u w:val="single"/>
+        </w:rPr>
+        <w:t>Paadam</w:t>
+      </w:r>
+      <w:proofErr w:type="spellEnd"/>
+      <w:r>
+        <w:rPr>
+          <w:b/>
+          <w:bCs/>
+          <w:sz w:val="32"/>
+          <w:szCs w:val="32"/>
+          <w:u w:val="single"/>
+        </w:rPr>
+        <w:t xml:space="preserve"> – TS </w:t>
+      </w:r>
+      <w:r>
+        <w:rPr>
+          <w:b/>
+          <w:bCs/>
+          <w:sz w:val="32"/>
+          <w:szCs w:val="32"/>
+          <w:u w:val="single"/>
+        </w:rPr>
+        <w:t>7.2</w:t>
+      </w:r>
+      <w:r>
+        <w:rPr>
+          <w:b/>
+          <w:bCs/>
+          <w:sz w:val="32"/>
+          <w:szCs w:val="32"/>
+          <w:u w:val="single"/>
+        </w:rPr>
+        <w:t xml:space="preserve"> </w:t>
+      </w:r>
+      <w:r>
+        <w:rPr>
+          <w:b/>
+          <w:bCs/>
+          <w:sz w:val="32"/>
+          <w:szCs w:val="32"/>
+          <w:u w:val="single"/>
+        </w:rPr>
+        <w:t>Malayalam</w:t>
+      </w:r>
+      <w:r>
+        <w:rPr>
+          <w:b/>
+          <w:bCs/>
+          <w:sz w:val="32"/>
+          <w:szCs w:val="32"/>
+          <w:u w:val="single"/>
+        </w:rPr>
+        <w:t xml:space="preserve"> Corrections </w:t>
+      </w:r>
+      <w:r>
+        <w:rPr>
+          <w:b/>
+          <w:bCs/>
+          <w:sz w:val="32"/>
+          <w:szCs w:val="32"/>
+          <w:u w:val="single"/>
+        </w:rPr>
+        <w:t>–</w:t>
+      </w:r>
+      <w:r>
+        <w:rPr>
+          <w:b/>
+          <w:bCs/>
+          <w:sz w:val="32"/>
+          <w:szCs w:val="32"/>
+          <w:u w:val="single"/>
+        </w:rPr>
+        <w:t xml:space="preserve"> </w:t>
+      </w:r>
+      <w:r>
+        <w:rPr>
+          <w:b/>
+          <w:bCs/>
+          <w:sz w:val="32"/>
+          <w:szCs w:val="32"/>
+          <w:u w:val="single"/>
+        </w:rPr>
+        <w:t xml:space="preserve">Observed till </w:t>
+      </w:r>
+      <w:r>
+        <w:rPr>
+          <w:b/>
+          <w:bCs/>
+          <w:sz w:val="32"/>
+          <w:szCs w:val="32"/>
+          <w:u w:val="single"/>
+        </w:rPr>
+        <w:t>31st</w:t>
+      </w:r>
+      <w:r>
+        <w:rPr>
+          <w:b/>
+          <w:bCs/>
+          <w:sz w:val="32"/>
+          <w:szCs w:val="32"/>
+          <w:u w:val="single"/>
+        </w:rPr>
+        <w:t xml:space="preserve"> </w:t>
+      </w:r>
+      <w:r>
+        <w:rPr>
+          <w:b/>
+          <w:bCs/>
+          <w:sz w:val="32"/>
+          <w:szCs w:val="32"/>
+          <w:u w:val="single"/>
+        </w:rPr>
+        <w:t>Mar</w:t>
+      </w:r>
+      <w:r>
+        <w:rPr>
+          <w:b/>
+          <w:bCs/>
+          <w:sz w:val="32"/>
+          <w:szCs w:val="32"/>
+          <w:u w:val="single"/>
+        </w:rPr>
+        <w:t xml:space="preserve"> 20</w:t>
+      </w:r>
+      <w:r>
+        <w:rPr>
+          <w:b/>
+          <w:bCs/>
+          <w:sz w:val="32"/>
+          <w:szCs w:val="32"/>
+          <w:u w:val="single"/>
+        </w:rPr>
+        <w:t>20</w:t>
+      </w:r>
+    </w:p>
+    <w:p>
+      <w:pPr>
+        <w:jc w:val="center"/>
+        <w:rPr>
+          <w:b/>
+          <w:bCs/>
+        </w:rPr>
+      </w:pPr>
+      <w:r>
+        <w:rPr>
+          <w:b/>
+          <w:bCs/>
+        </w:rPr>
+        <w:lastRenderedPageBreak/>
+        <w:t>(ignore those which are already incorporated in your book’s version and date)</w:t>
+      </w:r>
+    </w:p>
+    <w:tbl>
+      <w:tblPr>
+        <w:tblW w:w="13971" w:type="dxa"/>
+        <w:tblInd w:w="-792" w:type="dxa"/>
+        <w:tblBorders>
+          <w:top w:val="single" w:sz="4" w:space="0" w:color="000000"/>
+          <w:left w:val="single" w:sz="4" w:space="0" w:color="000000"/>
+          <w:bottom w:val="single" w:sz="4" w:space="0" w:color="000000"/>
+          <w:right w:val="single" w:sz="4" w:space="0" w:color="000000"/>
+          <w:insideH w:val="single" w:sz="4" w:space="0" w:color="000000"/>
+          <w:insideV w:val="single" w:sz="4" w:space="0" w:color="000000"/>
+        </w:tblBorders>
+        <w:tblLook w:val="04A0" w:firstRow="1" w:lastRow="0" w:firstColumn="1" w:lastColumn="0" w:noHBand="0" w:noVBand="1"/>
+      </w:tblPr>
+      <w:tblGrid>
+        <w:gridCol w:w="3452"/>
+        <w:gridCol w:w="5096"/>
+        <w:gridCol w:w="5423"/>
+      </w:tblGrid>
+      <w:tr>
+        <w:tc>
+          <w:tcPr>
+            <w:tcW w:w="3452" w:type="dxa"/>
+          </w:tcPr>
           <w:p>
             <w:pPr>
               <w:spacing w:before="0" w:line="240" w:lineRule="auto"/>
-              <w:rPr>
-                <w:rFonts w:ascii="BRH Devanagari Extra" w:hAnsi="BRH Devanagari Extra" w:cs="BRH Devanagari Extra"/>
-                <w:sz w:val="40"/>
-                <w:szCs w:val="40"/>
-              </w:rPr>
-            </w:pPr>
-            <w:r>
+              <w:jc w:val="center"/>
               <w:rPr>
                 <w:sz w:val="32"/>
                 <w:szCs w:val="32"/>
               </w:rPr>
-              <w:t>(missing “ma”</w:t>
-            </w:r>
-            <w:r>
-              <w:rPr>
-                <w:rFonts w:ascii="BRH Devanagari Extra" w:hAnsi="BRH Devanagari Extra" w:cs="BRH Devanagari Extra"/>
-                <w:sz w:val="40"/>
-                <w:szCs w:val="40"/>
-              </w:rPr>
-              <w:t xml:space="preserve"> </w:t>
-            </w:r>
+            </w:pPr>
             <w:r>
               <w:rPr>
                 <w:sz w:val="32"/>
                 <w:szCs w:val="32"/>
               </w:rPr>
-              <w:t>inse</w:t>
-            </w:r>
-            <w:r>
+              <w:t>Section, Paragraph</w:t>
+            </w:r>
+          </w:p>
+          <w:p>
+            <w:pPr>
+              <w:spacing w:before="0" w:line="240" w:lineRule="auto"/>
+              <w:jc w:val="center"/>
               <w:rPr>
                 <w:sz w:val="32"/>
                 <w:szCs w:val="32"/>
               </w:rPr>
-              <w:t>r</w:t>
-            </w:r>
+            </w:pPr>
             <w:r>
               <w:rPr>
                 <w:sz w:val="32"/>
                 <w:szCs w:val="32"/>
               </w:rPr>
-              <w:t>ted)</w:t>
+              <w:t>Reference</w:t>
+            </w:r>
+          </w:p>
+        </w:tc>
+        <w:tc>
+          <w:tcPr>
+            <w:tcW w:w="5096" w:type="dxa"/>
+          </w:tcPr>
+          <w:p>
+            <w:pPr>
+              <w:spacing w:before="0" w:line="240" w:lineRule="auto"/>
+              <w:jc w:val="center"/>
+              <w:rPr>
+                <w:sz w:val="32"/>
+                <w:szCs w:val="32"/>
+              </w:rPr>
+            </w:pPr>
+            <w:r>
+              <w:rPr>
+                <w:sz w:val="32"/>
+                <w:szCs w:val="32"/>
+              </w:rPr>
+              <w:t>As Printed</w:t>
+            </w:r>
+          </w:p>
+        </w:tc>
+        <w:tc>
+          <w:tcPr>
+            <w:tcW w:w="5423" w:type="dxa"/>
+          </w:tcPr>
+          <w:p>
+            <w:pPr>
+              <w:spacing w:before="0" w:line="240" w:lineRule="auto"/>
+              <w:ind w:right="-18"/>
+              <w:jc w:val="center"/>
+              <w:rPr>
+                <w:sz w:val="32"/>
+                <w:szCs w:val="32"/>
+              </w:rPr>
+            </w:pPr>
+            <w:r>
+              <w:rPr>
+                <w:sz w:val="32"/>
+                <w:szCs w:val="32"/>
+              </w:rPr>
+              <w:t>To be read as or corrected as</w:t>
             </w:r>
           </w:p>
         </w:tc>
@@ -1877,7 +2292,7 @@
                 <w:sz w:val="28"/>
                 <w:szCs w:val="28"/>
               </w:rPr>
-              <w:t xml:space="preserve">TS 7.2.8.7 – </w:t>
+              <w:t xml:space="preserve">TS 7.2.4.1 – </w:t>
             </w:r>
             <w:proofErr w:type="spellStart"/>
             <w:r>
@@ -1915,7 +2330,27 @@
                 <w:sz w:val="28"/>
                 <w:szCs w:val="28"/>
               </w:rPr>
-              <w:t>In 3rd Line</w:t>
+              <w:t xml:space="preserve">In </w:t>
+            </w:r>
+            <w:r>
+              <w:rPr>
+                <w:rFonts w:cs="Arial"/>
+                <w:b/>
+                <w:bCs/>
+                <w:sz w:val="28"/>
+                <w:szCs w:val="28"/>
+              </w:rPr>
+              <w:t>2nd</w:t>
+            </w:r>
+            <w:r>
+              <w:rPr>
+                <w:rFonts w:cs="Arial"/>
+                <w:b/>
+                <w:bCs/>
+                <w:sz w:val="28"/>
+                <w:szCs w:val="28"/>
+              </w:rPr>
+              <w:t xml:space="preserve"> Line</w:t>
             </w:r>
           </w:p>
           <w:p>
@@ -1939,7 +2374,7 @@
                 <w:sz w:val="28"/>
                 <w:szCs w:val="28"/>
               </w:rPr>
-              <w:t xml:space="preserve">33rd </w:t>
+              <w:t xml:space="preserve">10th </w:t>
             </w:r>
             <w:proofErr w:type="spellStart"/>
             <w:r>
@@ -1976,23 +2411,13 @@
                 <w:szCs w:val="40"/>
               </w:rPr>
             </w:pPr>
-            <w:proofErr w:type="spellStart"/>
-            <w:r>
-              <w:rPr>
-                <w:rFonts w:ascii="BRH Malayalam Extra" w:hAnsi="BRH Malayalam Extra" w:cs="BRH Malayalam Extra"/>
-                <w:sz w:val="40"/>
-                <w:szCs w:val="40"/>
-              </w:rPr>
-              <w:t>px</w:t>
-            </w:r>
-            <w:proofErr w:type="spellEnd"/>
-            <w:r>
-              <w:rPr>
-                <w:rFonts w:ascii="BRH Malayalam Extra" w:hAnsi="BRH Malayalam Extra" w:cs="BRH Malayalam Extra"/>
-                <w:sz w:val="40"/>
-                <w:szCs w:val="40"/>
-              </w:rPr>
-              <w:t xml:space="preserve"> G</w:t>
+            <w:r>
+              <w:rPr>
+                <w:rFonts w:ascii="BRH Malayalam Extra" w:hAnsi="BRH Malayalam Extra" w:cs="BRH Malayalam Extra"/>
+                <w:sz w:val="40"/>
+                <w:szCs w:val="40"/>
+              </w:rPr>
+              <w:t>G</w:t>
             </w:r>
             <w:r>
               <w:rPr>
@@ -2002,14 +2427,22 @@
               </w:rPr>
               <w:t>–</w:t>
             </w:r>
-            <w:proofErr w:type="spellStart"/>
-            <w:r>
-              <w:rPr>
-                <w:rFonts w:ascii="BRH Malayalam Extra" w:hAnsi="BRH Malayalam Extra" w:cs="BRH Malayalam Extra"/>
-                <w:sz w:val="40"/>
-                <w:szCs w:val="40"/>
-              </w:rPr>
-              <w:t>Zbx</w:t>
+            <w:r>
+              <w:rPr>
+                <w:rFonts w:ascii="BRH Malayalam Extra" w:hAnsi="BRH Malayalam Extra" w:cs="BRH Malayalam Extra"/>
+                <w:sz w:val="40"/>
+                <w:szCs w:val="40"/>
+              </w:rPr>
+              <w:t>ZI d—</w:t>
+            </w:r>
+            <w:proofErr w:type="spellStart"/>
+            <w:r>
+              <w:rPr>
+                <w:rFonts w:ascii="BRH Malayalam Extra" w:hAnsi="BRH Malayalam Extra" w:cs="BRH Malayalam Extra"/>
+                <w:sz w:val="40"/>
+                <w:szCs w:val="40"/>
+              </w:rPr>
+              <w:t>pkx</w:t>
             </w:r>
             <w:proofErr w:type="spellEnd"/>
             <w:r>
@@ -2017,6 +2450,7 @@
                 <w:rFonts w:ascii="BRH Malayalam Extra" w:hAnsi="BRH Malayalam Extra" w:cs="BRH Malayalam Extra"/>
                 <w:sz w:val="34"/>
                 <w:szCs w:val="40"/>
+                <w:highlight w:val="yellow"/>
               </w:rPr>
               <w:t>–</w:t>
             </w:r>
@@ -2026,15 +2460,17 @@
                 <w:rFonts w:ascii="BRH Malayalam Extra" w:hAnsi="BRH Malayalam Extra" w:cs="BRH Malayalam Extra"/>
                 <w:sz w:val="40"/>
                 <w:szCs w:val="40"/>
-              </w:rPr>
-              <w:t>jZ</w:t>
-            </w:r>
-            <w:proofErr w:type="spellEnd"/>
-            <w:r>
-              <w:rPr>
-                <w:rFonts w:ascii="BRH Malayalam Extra" w:hAnsi="BRH Malayalam Extra" w:cs="BRH Malayalam Extra"/>
-                <w:sz w:val="40"/>
-                <w:szCs w:val="40"/>
+                <w:highlight w:val="yellow"/>
+              </w:rPr>
+              <w:t>öZe</w:t>
+            </w:r>
+            <w:proofErr w:type="spellEnd"/>
+            <w:r>
+              <w:rPr>
+                <w:rFonts w:ascii="BRH Malayalam Extra" w:hAnsi="BRH Malayalam Extra" w:cs="BRH Malayalam Extra"/>
+                <w:sz w:val="40"/>
+                <w:szCs w:val="40"/>
+                <w:highlight w:val="yellow"/>
               </w:rPr>
               <w:t>—</w:t>
             </w:r>
@@ -2044,44 +2480,25 @@
                 <w:rFonts w:ascii="BRH Malayalam Extra" w:hAnsi="BRH Malayalam Extra" w:cs="BRH Malayalam Extra"/>
                 <w:sz w:val="40"/>
                 <w:szCs w:val="40"/>
-                <w:highlight w:val="yellow"/>
-              </w:rPr>
-              <w:t>dI</w:t>
-            </w:r>
-            <w:proofErr w:type="spellEnd"/>
-            <w:r>
-              <w:rPr>
-                <w:rFonts w:ascii="BRH Malayalam Extra" w:hAnsi="BRH Malayalam Extra" w:cs="BRH Malayalam Extra"/>
-                <w:sz w:val="40"/>
-                <w:szCs w:val="40"/>
-              </w:rPr>
-              <w:t xml:space="preserve"> </w:t>
-            </w:r>
-            <w:proofErr w:type="spellStart"/>
-            <w:r>
-              <w:rPr>
-                <w:rFonts w:ascii="BRH Devanagari Extra" w:hAnsi="BRH Devanagari Extra" w:cs="BRH Malayalam Extra"/>
-                <w:sz w:val="32"/>
-                <w:szCs w:val="40"/>
-              </w:rPr>
-              <w:t>Æ</w:t>
-            </w:r>
-            <w:r>
-              <w:rPr>
-                <w:rFonts w:ascii="BRH Malayalam Extra" w:hAnsi="BRH Malayalam Extra" w:cs="BRH Malayalam Extra"/>
-                <w:sz w:val="40"/>
-                <w:szCs w:val="40"/>
-              </w:rPr>
-              <w:t>ja</w:t>
-            </w:r>
-            <w:proofErr w:type="spellEnd"/>
-            <w:r>
-              <w:rPr>
-                <w:rFonts w:ascii="BRH Malayalam Extra" w:hAnsi="BRH Malayalam Extra" w:cs="BRH Malayalam Extra"/>
-                <w:sz w:val="40"/>
-                <w:szCs w:val="40"/>
-              </w:rPr>
-              <w:t>§</w:t>
+              </w:rPr>
+              <w:t>qõ</w:t>
+            </w:r>
+            <w:proofErr w:type="spellEnd"/>
+            <w:r>
+              <w:rPr>
+                <w:rFonts w:ascii="BRH Malayalam Extra" w:hAnsi="BRH Malayalam Extra" w:cs="BRH Malayalam Extra"/>
+                <w:sz w:val="34"/>
+                <w:szCs w:val="40"/>
+              </w:rPr>
+              <w:t>–</w:t>
+            </w:r>
+            <w:r>
+              <w:rPr>
+                <w:rFonts w:ascii="BRH Malayalam Extra" w:hAnsi="BRH Malayalam Extra" w:cs="BRH Malayalam Extra"/>
+                <w:sz w:val="40"/>
+                <w:szCs w:val="40"/>
+              </w:rPr>
+              <w:t>Z§</w:t>
             </w:r>
           </w:p>
         </w:tc>
@@ -2097,6 +2514,414 @@
           </w:tcPr>
           <w:p>
             <w:pPr>
+              <w:spacing w:before="0" w:line="240" w:lineRule="auto"/>
+              <w:rPr>
+                <w:rFonts w:ascii="BRH Malayalam Extra" w:hAnsi="BRH Malayalam Extra" w:cs="BRH Malayalam Extra"/>
+                <w:sz w:val="40"/>
+                <w:szCs w:val="40"/>
+              </w:rPr>
+            </w:pPr>
+            <w:r>
+              <w:rPr>
+                <w:rFonts w:ascii="BRH Malayalam Extra" w:hAnsi="BRH Malayalam Extra" w:cs="BRH Malayalam Extra"/>
+                <w:sz w:val="40"/>
+                <w:szCs w:val="40"/>
+              </w:rPr>
+              <w:t>G</w:t>
+            </w:r>
+            <w:r>
+              <w:rPr>
+                <w:rFonts w:ascii="BRH Malayalam Extra" w:hAnsi="BRH Malayalam Extra" w:cs="BRH Malayalam Extra"/>
+                <w:sz w:val="34"/>
+                <w:szCs w:val="40"/>
+              </w:rPr>
+              <w:t>–</w:t>
+            </w:r>
+            <w:r>
+              <w:rPr>
+                <w:rFonts w:ascii="BRH Malayalam Extra" w:hAnsi="BRH Malayalam Extra" w:cs="BRH Malayalam Extra"/>
+                <w:sz w:val="40"/>
+                <w:szCs w:val="40"/>
+              </w:rPr>
+              <w:t>ZI d—</w:t>
+            </w:r>
+            <w:proofErr w:type="spellStart"/>
+            <w:r>
+              <w:rPr>
+                <w:rFonts w:ascii="BRH Malayalam Extra" w:hAnsi="BRH Malayalam Extra" w:cs="BRH Malayalam Extra"/>
+                <w:sz w:val="40"/>
+                <w:szCs w:val="40"/>
+              </w:rPr>
+              <w:t>pkx</w:t>
+            </w:r>
+            <w:proofErr w:type="spellEnd"/>
+            <w:r>
+              <w:rPr>
+                <w:rFonts w:ascii="BRH Malayalam Extra" w:hAnsi="BRH Malayalam Extra" w:cs="BRH Malayalam Extra"/>
+                <w:sz w:val="34"/>
+                <w:szCs w:val="40"/>
+              </w:rPr>
+              <w:t>–</w:t>
+            </w:r>
+            <w:proofErr w:type="spellStart"/>
+            <w:r>
+              <w:rPr>
+                <w:rFonts w:ascii="BRH Malayalam Extra" w:hAnsi="BRH Malayalam Extra" w:cs="BRH Malayalam Extra"/>
+                <w:sz w:val="40"/>
+                <w:szCs w:val="40"/>
+              </w:rPr>
+              <w:t>öZ</w:t>
+            </w:r>
+            <w:r>
+              <w:rPr>
+                <w:rFonts w:ascii="BRH Malayalam Extra" w:hAnsi="BRH Malayalam Extra" w:cs="BRH Malayalam Extra"/>
+                <w:sz w:val="40"/>
+                <w:szCs w:val="40"/>
+                <w:highlight w:val="green"/>
+              </w:rPr>
+              <w:t>i</w:t>
+            </w:r>
+            <w:proofErr w:type="spellEnd"/>
+            <w:r>
+              <w:rPr>
+                <w:rFonts w:ascii="BRH Malayalam Extra" w:hAnsi="BRH Malayalam Extra" w:cs="BRH Malayalam Extra"/>
+                <w:sz w:val="40"/>
+                <w:szCs w:val="40"/>
+              </w:rPr>
+              <w:t>—</w:t>
+            </w:r>
+            <w:proofErr w:type="spellStart"/>
+            <w:r>
+              <w:rPr>
+                <w:rFonts w:ascii="BRH Malayalam Extra" w:hAnsi="BRH Malayalam Extra" w:cs="BRH Malayalam Extra"/>
+                <w:sz w:val="40"/>
+                <w:szCs w:val="40"/>
+              </w:rPr>
+              <w:t>eqõ</w:t>
+            </w:r>
+            <w:proofErr w:type="spellEnd"/>
+            <w:r>
+              <w:rPr>
+                <w:rFonts w:ascii="BRH Malayalam Extra" w:hAnsi="BRH Malayalam Extra" w:cs="BRH Malayalam Extra"/>
+                <w:sz w:val="34"/>
+                <w:szCs w:val="40"/>
+              </w:rPr>
+              <w:t>–</w:t>
+            </w:r>
+            <w:r>
+              <w:rPr>
+                <w:rFonts w:ascii="BRH Malayalam Extra" w:hAnsi="BRH Malayalam Extra" w:cs="BRH Malayalam Extra"/>
+                <w:sz w:val="40"/>
+                <w:szCs w:val="40"/>
+              </w:rPr>
+              <w:t xml:space="preserve">Z§ </w:t>
+            </w:r>
+          </w:p>
+          <w:p>
+            <w:pPr>
+              <w:spacing w:before="0" w:line="240" w:lineRule="auto"/>
+              <w:rPr>
+                <w:rFonts w:ascii="BRH Devanagari Extra" w:hAnsi="BRH Devanagari Extra" w:cs="BRH Devanagari Extra"/>
+                <w:sz w:val="40"/>
+                <w:szCs w:val="40"/>
+              </w:rPr>
+            </w:pPr>
+            <w:r>
+              <w:rPr>
+                <w:sz w:val="32"/>
+                <w:szCs w:val="32"/>
+              </w:rPr>
+              <w:t>(missing “ma”</w:t>
+            </w:r>
+            <w:r>
+              <w:rPr>
+                <w:rFonts w:ascii="BRH Devanagari Extra" w:hAnsi="BRH Devanagari Extra" w:cs="BRH Devanagari Extra"/>
+                <w:sz w:val="40"/>
+                <w:szCs w:val="40"/>
+              </w:rPr>
+              <w:t xml:space="preserve"> </w:t>
+            </w:r>
+            <w:r>
+              <w:rPr>
+                <w:sz w:val="32"/>
+                <w:szCs w:val="32"/>
+              </w:rPr>
+              <w:t>inse</w:t>
+            </w:r>
+            <w:r>
+              <w:rPr>
+                <w:sz w:val="32"/>
+                <w:szCs w:val="32"/>
+              </w:rPr>
+              <w:t>r</w:t>
+            </w:r>
+            <w:r>
+              <w:rPr>
+                <w:sz w:val="32"/>
+                <w:szCs w:val="32"/>
+              </w:rPr>
+              <w:t>ted)</w:t>
+            </w:r>
+          </w:p>
+        </w:tc>
+      </w:tr>
+      <w:tr>
+        <w:trPr>
+          <w:trHeight w:val="964"/>
+        </w:trPr>
+        <w:tc>
+          <w:tcPr>
+            <w:tcW w:w="3452" w:type="dxa"/>
+            <w:tcBorders>
+              <w:top w:val="single" w:sz="4" w:space="0" w:color="000000"/>
+              <w:left w:val="single" w:sz="4" w:space="0" w:color="000000"/>
+              <w:bottom w:val="single" w:sz="4" w:space="0" w:color="000000"/>
+              <w:right w:val="single" w:sz="4" w:space="0" w:color="000000"/>
+            </w:tcBorders>
+          </w:tcPr>
+          <w:p>
+            <w:pPr>
+              <w:widowControl w:val="0"/>
+              <w:autoSpaceDE w:val="0"/>
+              <w:autoSpaceDN w:val="0"/>
+              <w:adjustRightInd w:val="0"/>
+              <w:spacing w:before="0" w:line="240" w:lineRule="auto"/>
+              <w:rPr>
+                <w:rFonts w:cs="Arial"/>
+                <w:b/>
+                <w:bCs/>
+                <w:sz w:val="28"/>
+                <w:szCs w:val="28"/>
+              </w:rPr>
+            </w:pPr>
+            <w:r>
+              <w:rPr>
+                <w:rFonts w:cs="Arial"/>
+                <w:b/>
+                <w:bCs/>
+                <w:sz w:val="28"/>
+                <w:szCs w:val="28"/>
+              </w:rPr>
+              <w:t xml:space="preserve">TS 7.2.8.7 – </w:t>
+            </w:r>
+            <w:proofErr w:type="spellStart"/>
+            <w:r>
+              <w:rPr>
+                <w:rFonts w:cs="Arial"/>
+                <w:b/>
+                <w:bCs/>
+                <w:sz w:val="28"/>
+                <w:szCs w:val="28"/>
+              </w:rPr>
+              <w:t>Vaakyam</w:t>
+            </w:r>
+            <w:proofErr w:type="spellEnd"/>
+          </w:p>
+          <w:p>
+            <w:pPr>
+              <w:widowControl w:val="0"/>
+              <w:autoSpaceDE w:val="0"/>
+              <w:autoSpaceDN w:val="0"/>
+              <w:adjustRightInd w:val="0"/>
+              <w:spacing w:before="0" w:line="240" w:lineRule="auto"/>
+              <w:rPr>
+                <w:rFonts w:cs="Arial"/>
+                <w:b/>
+                <w:bCs/>
+                <w:sz w:val="28"/>
+                <w:szCs w:val="28"/>
+              </w:rPr>
+            </w:pPr>
+            <w:r>
+              <w:rPr>
+                <w:rFonts w:cs="Arial"/>
+                <w:b/>
+                <w:bCs/>
+                <w:sz w:val="28"/>
+                <w:szCs w:val="28"/>
+              </w:rPr>
+              <w:t>In 3rd Line</w:t>
+            </w:r>
+          </w:p>
+          <w:p>
+            <w:pPr>
+              <w:widowControl w:val="0"/>
+              <w:autoSpaceDE w:val="0"/>
+              <w:autoSpaceDN w:val="0"/>
+              <w:adjustRightInd w:val="0"/>
+              <w:spacing w:before="0" w:line="240" w:lineRule="auto"/>
+              <w:rPr>
+                <w:rFonts w:cs="Arial"/>
+                <w:b/>
+                <w:bCs/>
+                <w:sz w:val="28"/>
+                <w:szCs w:val="28"/>
+              </w:rPr>
+            </w:pPr>
+            <w:r>
+              <w:rPr>
+                <w:b/>
+                <w:sz w:val="28"/>
+                <w:szCs w:val="28"/>
+              </w:rPr>
+              <w:t xml:space="preserve">33rd </w:t>
+            </w:r>
+            <w:proofErr w:type="spellStart"/>
+            <w:r>
+              <w:rPr>
+                <w:b/>
+                <w:sz w:val="28"/>
+                <w:szCs w:val="28"/>
+              </w:rPr>
+              <w:t>Panchaati</w:t>
+            </w:r>
+            <w:proofErr w:type="spellEnd"/>
+          </w:p>
+        </w:tc>
+        <w:tc>
+          <w:tcPr>
+            <w:tcW w:w="5096" w:type="dxa"/>
+            <w:tcBorders>
+              <w:top w:val="single" w:sz="4" w:space="0" w:color="000000"/>
+              <w:left w:val="single" w:sz="4" w:space="0" w:color="000000"/>
+              <w:bottom w:val="single" w:sz="4" w:space="0" w:color="000000"/>
+              <w:right w:val="single" w:sz="4" w:space="0" w:color="000000"/>
+            </w:tcBorders>
+          </w:tcPr>
+          <w:p>
+            <w:pPr>
+              <w:widowControl w:val="0"/>
+              <w:autoSpaceDE w:val="0"/>
+              <w:autoSpaceDN w:val="0"/>
+              <w:adjustRightInd w:val="0"/>
+              <w:spacing w:before="0" w:line="240" w:lineRule="auto"/>
+              <w:rPr>
+                <w:rFonts w:ascii="BRH Devanagari Extra" w:hAnsi="BRH Devanagari Extra" w:cs="BRH Devanagari Extra"/>
+                <w:sz w:val="40"/>
+                <w:szCs w:val="40"/>
+              </w:rPr>
+            </w:pPr>
+            <w:proofErr w:type="spellStart"/>
+            <w:r>
+              <w:rPr>
+                <w:rFonts w:ascii="BRH Malayalam Extra" w:hAnsi="BRH Malayalam Extra" w:cs="BRH Malayalam Extra"/>
+                <w:sz w:val="40"/>
+                <w:szCs w:val="40"/>
+              </w:rPr>
+              <w:t>px</w:t>
+            </w:r>
+            <w:proofErr w:type="spellEnd"/>
+            <w:r>
+              <w:rPr>
+                <w:rFonts w:ascii="BRH Malayalam Extra" w:hAnsi="BRH Malayalam Extra" w:cs="BRH Malayalam Extra"/>
+                <w:sz w:val="40"/>
+                <w:szCs w:val="40"/>
+              </w:rPr>
+              <w:t xml:space="preserve"> G</w:t>
+            </w:r>
+            <w:r>
+              <w:rPr>
+                <w:rFonts w:ascii="BRH Malayalam Extra" w:hAnsi="BRH Malayalam Extra" w:cs="BRH Malayalam Extra"/>
+                <w:sz w:val="34"/>
+                <w:szCs w:val="40"/>
+              </w:rPr>
+              <w:t>–</w:t>
+            </w:r>
+            <w:proofErr w:type="spellStart"/>
+            <w:r>
+              <w:rPr>
+                <w:rFonts w:ascii="BRH Malayalam Extra" w:hAnsi="BRH Malayalam Extra" w:cs="BRH Malayalam Extra"/>
+                <w:sz w:val="40"/>
+                <w:szCs w:val="40"/>
+              </w:rPr>
+              <w:t>Zbx</w:t>
+            </w:r>
+            <w:proofErr w:type="spellEnd"/>
+            <w:r>
+              <w:rPr>
+                <w:rFonts w:ascii="BRH Malayalam Extra" w:hAnsi="BRH Malayalam Extra" w:cs="BRH Malayalam Extra"/>
+                <w:sz w:val="34"/>
+                <w:szCs w:val="40"/>
+              </w:rPr>
+              <w:t>–</w:t>
+            </w:r>
+            <w:proofErr w:type="spellStart"/>
+            <w:r>
+              <w:rPr>
+                <w:rFonts w:ascii="BRH Malayalam Extra" w:hAnsi="BRH Malayalam Extra" w:cs="BRH Malayalam Extra"/>
+                <w:sz w:val="40"/>
+                <w:szCs w:val="40"/>
+              </w:rPr>
+              <w:t>jZ</w:t>
+            </w:r>
+            <w:proofErr w:type="spellEnd"/>
+            <w:r>
+              <w:rPr>
+                <w:rFonts w:ascii="BRH Malayalam Extra" w:hAnsi="BRH Malayalam Extra" w:cs="BRH Malayalam Extra"/>
+                <w:sz w:val="40"/>
+                <w:szCs w:val="40"/>
+              </w:rPr>
+              <w:t>—</w:t>
+            </w:r>
+            <w:proofErr w:type="spellStart"/>
+            <w:r>
+              <w:rPr>
+                <w:rFonts w:ascii="BRH Malayalam Extra" w:hAnsi="BRH Malayalam Extra" w:cs="BRH Malayalam Extra"/>
+                <w:sz w:val="40"/>
+                <w:szCs w:val="40"/>
+                <w:highlight w:val="yellow"/>
+              </w:rPr>
+              <w:t>dI</w:t>
+            </w:r>
+            <w:proofErr w:type="spellEnd"/>
+            <w:r>
+              <w:rPr>
+                <w:rFonts w:ascii="BRH Malayalam Extra" w:hAnsi="BRH Malayalam Extra" w:cs="BRH Malayalam Extra"/>
+                <w:sz w:val="40"/>
+                <w:szCs w:val="40"/>
+              </w:rPr>
+              <w:t xml:space="preserve"> </w:t>
+            </w:r>
+            <w:proofErr w:type="spellStart"/>
+            <w:r>
+              <w:rPr>
+                <w:rFonts w:ascii="BRH Devanagari Extra" w:hAnsi="BRH Devanagari Extra" w:cs="BRH Malayalam Extra"/>
+                <w:sz w:val="32"/>
+                <w:szCs w:val="40"/>
+              </w:rPr>
+              <w:t>Æ</w:t>
+            </w:r>
+            <w:r>
+              <w:rPr>
+                <w:rFonts w:ascii="BRH Malayalam Extra" w:hAnsi="BRH Malayalam Extra" w:cs="BRH Malayalam Extra"/>
+                <w:sz w:val="40"/>
+                <w:szCs w:val="40"/>
+              </w:rPr>
+              <w:t>ja</w:t>
+            </w:r>
+            <w:proofErr w:type="spellEnd"/>
+            <w:r>
+              <w:rPr>
+                <w:rFonts w:ascii="BRH Malayalam Extra" w:hAnsi="BRH Malayalam Extra" w:cs="BRH Malayalam Extra"/>
+                <w:sz w:val="40"/>
+                <w:szCs w:val="40"/>
+              </w:rPr>
+              <w:t>§</w:t>
+            </w:r>
+          </w:p>
+        </w:tc>
+        <w:tc>
+          <w:tcPr>
+            <w:tcW w:w="5423" w:type="dxa"/>
+            <w:tcBorders>
+              <w:top w:val="single" w:sz="4" w:space="0" w:color="000000"/>
+              <w:left w:val="single" w:sz="4" w:space="0" w:color="000000"/>
+              <w:bottom w:val="single" w:sz="4" w:space="0" w:color="000000"/>
+              <w:right w:val="single" w:sz="4" w:space="0" w:color="000000"/>
+            </w:tcBorders>
+          </w:tcPr>
+          <w:p>
+            <w:pPr>
               <w:widowControl w:val="0"/>
               <w:autoSpaceDE w:val="0"/>
               <w:autoSpaceDN w:val="0"/>
@@ -2268,17 +3093,14 @@
           <w:u w:val="single"/>
         </w:rPr>
       </w:pPr>
-      <w:bookmarkStart w:id="0" w:name="_GoBack"/>
-      <w:bookmarkEnd w:id="0"/>
-      <w:r>
-        <w:rPr>
-          <w:b/>
-          <w:bCs/>
-          <w:sz w:val="32"/>
-          <w:szCs w:val="32"/>
-          <w:u w:val="single"/>
-        </w:rPr>
-        <w:lastRenderedPageBreak/>
+      <w:r>
+        <w:rPr>
+          <w:b/>
+          <w:bCs/>
+          <w:sz w:val="32"/>
+          <w:szCs w:val="32"/>
+          <w:u w:val="single"/>
+        </w:rPr>
         <w:t xml:space="preserve">TS </w:t>
       </w:r>
       <w:proofErr w:type="spellStart"/>
@@ -3779,6 +4601,7 @@
                 <w:sz w:val="28"/>
                 <w:szCs w:val="28"/>
               </w:rPr>
+              <w:lastRenderedPageBreak/>
               <w:t>7.2.</w:t>
             </w:r>
             <w:r>
@@ -4241,7 +5064,6 @@
           <w:szCs w:val="32"/>
           <w:u w:val="single"/>
         </w:rPr>
-        <w:lastRenderedPageBreak/>
         <w:t>TS</w:t>
       </w:r>
       <w:r>
@@ -4965,6 +5787,7 @@
                 <w:sz w:val="32"/>
                 <w:szCs w:val="32"/>
               </w:rPr>
+              <w:lastRenderedPageBreak/>
               <w:t>Reference</w:t>
             </w:r>
           </w:p>
@@ -4987,6 +5810,7 @@
                 <w:sz w:val="32"/>
                 <w:szCs w:val="32"/>
               </w:rPr>
+              <w:lastRenderedPageBreak/>
               <w:t>As Printed</w:t>
             </w:r>
           </w:p>
@@ -5815,7 +6639,7 @@
         <w:bCs/>
         <w:noProof/>
       </w:rPr>
-      <w:t>2</w:t>
+      <w:t>4</w:t>
     </w:r>
     <w:r>
       <w:rPr>
@@ -5858,7 +6682,7 @@
         <w:bCs/>
         <w:noProof/>
       </w:rPr>
-      <w:t>3</w:t>
+      <w:t>4</w:t>
     </w:r>
     <w:r>
       <w:rPr>
@@ -6045,7 +6869,7 @@
         <w:bCs/>
         <w:noProof/>
       </w:rPr>
-      <w:t>3</w:t>
+      <w:t>4</w:t>
     </w:r>
     <w:r>
       <w:rPr>
@@ -6918,7 +7742,7 @@
 </file>
 
 <file path=customXml/itemProps1.xml><?xml version="1.0" encoding="utf-8"?>
-<ds:datastoreItem xmlns:ds="http://schemas.openxmlformats.org/officeDocument/2006/customXml" ds:itemID="{5A83DCD5-7EB6-409D-A460-3AB2B8D785B6}">
+<ds:datastoreItem xmlns:ds="http://schemas.openxmlformats.org/officeDocument/2006/customXml" ds:itemID="{72C0E97C-6B84-4157-95E3-8EC2C6E09BED}">
   <ds:schemaRefs>
     <ds:schemaRef ds:uri="http://schemas.openxmlformats.org/officeDocument/2006/bibliography"/>
   </ds:schemaRefs>

</xml_diff>

<commit_message>
nmv 15 02 2025
</commit_message>
<xml_diff>
--- a/TS-Padam/TS-7.2/TS 7.2 Malayalam Pada Paatam Corrections.docx
+++ b/TS-Padam/TS-7.2/TS 7.2 Malayalam Pada Paatam Corrections.docx
@@ -1,6 +1,6 @@
 
 <file path=word/document.xml><?xml version="1.0" encoding="utf-8"?>
-<w:document xmlns:wpc="http://schemas.microsoft.com/office/word/2010/wordprocessingCanvas" xmlns:cx="http://schemas.microsoft.com/office/drawing/2014/chartex" xmlns:cx1="http://schemas.microsoft.com/office/drawing/2015/9/8/chartex" xmlns:mc="http://schemas.openxmlformats.org/markup-compatibility/2006" xmlns:o="urn:schemas-microsoft-com:office:office" xmlns:r="http://schemas.openxmlformats.org/officeDocument/2006/relationships" xmlns:m="http://schemas.openxmlformats.org/officeDocument/2006/math" xmlns:v="urn:schemas-microsoft-com:vml" xmlns:wp14="http://schemas.microsoft.com/office/word/2010/wordprocessingDrawing" xmlns:wp="http://schemas.openxmlformats.org/drawingml/2006/wordprocessingDrawing" xmlns:w10="urn:schemas-microsoft-com:office:word" xmlns:w="http://schemas.openxmlformats.org/wordprocessingml/2006/main" xmlns:w14="http://schemas.microsoft.com/office/word/2010/wordml" xmlns:w15="http://schemas.microsoft.com/office/word/2012/wordml" xmlns:w16se="http://schemas.microsoft.com/office/word/2015/wordml/symex" xmlns:wpg="http://schemas.microsoft.com/office/word/2010/wordprocessingGroup" xmlns:wpi="http://schemas.microsoft.com/office/word/2010/wordprocessingInk" xmlns:wne="http://schemas.microsoft.com/office/word/2006/wordml" xmlns:wps="http://schemas.microsoft.com/office/word/2010/wordprocessingShape" mc:Ignorable="w14 w15 w16se wp14">
+<w:document xmlns:wpc="http://schemas.microsoft.com/office/word/2010/wordprocessingCanvas" xmlns:cx="http://schemas.microsoft.com/office/drawing/2014/chartex" xmlns:cx1="http://schemas.microsoft.com/office/drawing/2015/9/8/chartex" xmlns:cx2="http://schemas.microsoft.com/office/drawing/2015/10/21/chartex" xmlns:cx3="http://schemas.microsoft.com/office/drawing/2016/5/9/chartex" xmlns:cx4="http://schemas.microsoft.com/office/drawing/2016/5/10/chartex" xmlns:cx5="http://schemas.microsoft.com/office/drawing/2016/5/11/chartex" xmlns:cx6="http://schemas.microsoft.com/office/drawing/2016/5/12/chartex" xmlns:cx7="http://schemas.microsoft.com/office/drawing/2016/5/13/chartex" xmlns:cx8="http://schemas.microsoft.com/office/drawing/2016/5/14/chartex" xmlns:mc="http://schemas.openxmlformats.org/markup-compatibility/2006" xmlns:aink="http://schemas.microsoft.com/office/drawing/2016/ink" xmlns:am3d="http://schemas.microsoft.com/office/drawing/2017/model3d" xmlns:o="urn:schemas-microsoft-com:office:office" xmlns:oel="http://schemas.microsoft.com/office/2019/extlst" xmlns:r="http://schemas.openxmlformats.org/officeDocument/2006/relationships" xmlns:m="http://schemas.openxmlformats.org/officeDocument/2006/math" xmlns:v="urn:schemas-microsoft-com:vml" xmlns:wp14="http://schemas.microsoft.com/office/word/2010/wordprocessingDrawing" xmlns:wp="http://schemas.openxmlformats.org/drawingml/2006/wordprocessingDrawing" xmlns:w10="urn:schemas-microsoft-com:office:word" xmlns:w="http://schemas.openxmlformats.org/wordprocessingml/2006/main" xmlns:w14="http://schemas.microsoft.com/office/word/2010/wordml" xmlns:w15="http://schemas.microsoft.com/office/word/2012/wordml" xmlns:w16cex="http://schemas.microsoft.com/office/word/2018/wordml/cex" xmlns:w16cid="http://schemas.microsoft.com/office/word/2016/wordml/cid" xmlns:w16="http://schemas.microsoft.com/office/word/2018/wordml" xmlns:w16du="http://schemas.microsoft.com/office/word/2023/wordml/word16du" xmlns:w16sdtdh="http://schemas.microsoft.com/office/word/2020/wordml/sdtdatahash" xmlns:w16sdtfl="http://schemas.microsoft.com/office/word/2024/wordml/sdtformatlock" xmlns:w16se="http://schemas.microsoft.com/office/word/2015/wordml/symex" xmlns:wpg="http://schemas.microsoft.com/office/word/2010/wordprocessingGroup" xmlns:wpi="http://schemas.microsoft.com/office/word/2010/wordprocessingInk" xmlns:wne="http://schemas.microsoft.com/office/word/2006/wordml" xmlns:wps="http://schemas.microsoft.com/office/word/2010/wordprocessingShape" mc:Ignorable="w14 w15 w16se w16cid w16 w16cex w16sdtdh w16sdtfl w16du wp14">
   <w:body>
     <w:p>
       <w:pPr>
@@ -21,20 +21,28 @@
           <w:szCs w:val="32"/>
           <w:u w:val="single"/>
         </w:rPr>
-        <w:t xml:space="preserve">TS </w:t>
-      </w:r>
-      <w:proofErr w:type="spellStart"/>
-      <w:r>
-        <w:rPr>
-          <w:b/>
-          <w:bCs/>
-          <w:sz w:val="32"/>
-          <w:szCs w:val="32"/>
-          <w:u w:val="single"/>
-        </w:rPr>
-        <w:t>Pada</w:t>
-      </w:r>
-      <w:proofErr w:type="spellEnd"/>
+        <w:t>TS Pada Paadam</w:t>
+      </w:r>
+      <w:r>
+        <w:rPr>
+          <w:b/>
+          <w:bCs/>
+          <w:sz w:val="32"/>
+          <w:szCs w:val="32"/>
+          <w:u w:val="single"/>
+        </w:rPr>
+        <w:t xml:space="preserve"> – TS </w:t>
+      </w:r>
+      <w:r>
+        <w:rPr>
+          <w:b/>
+          <w:bCs/>
+          <w:sz w:val="32"/>
+          <w:szCs w:val="32"/>
+          <w:u w:val="single"/>
+        </w:rPr>
+        <w:t>7.2</w:t>
+      </w:r>
       <w:r>
         <w:rPr>
           <w:b/>
@@ -45,37 +53,35 @@
         </w:rPr>
         <w:t xml:space="preserve"> </w:t>
       </w:r>
-      <w:proofErr w:type="spellStart"/>
-      <w:r>
-        <w:rPr>
-          <w:b/>
-          <w:bCs/>
-          <w:sz w:val="32"/>
-          <w:szCs w:val="32"/>
-          <w:u w:val="single"/>
-        </w:rPr>
-        <w:t>Paadam</w:t>
-      </w:r>
-      <w:proofErr w:type="spellEnd"/>
-      <w:r>
-        <w:rPr>
-          <w:b/>
-          <w:bCs/>
-          <w:sz w:val="32"/>
-          <w:szCs w:val="32"/>
-          <w:u w:val="single"/>
-        </w:rPr>
-        <w:t xml:space="preserve"> – TS </w:t>
-      </w:r>
-      <w:r>
-        <w:rPr>
-          <w:b/>
-          <w:bCs/>
-          <w:sz w:val="32"/>
-          <w:szCs w:val="32"/>
-          <w:u w:val="single"/>
-        </w:rPr>
-        <w:t>7.2</w:t>
+      <w:r>
+        <w:rPr>
+          <w:b/>
+          <w:bCs/>
+          <w:sz w:val="32"/>
+          <w:szCs w:val="32"/>
+          <w:u w:val="single"/>
+        </w:rPr>
+        <w:t>Malayalam</w:t>
+      </w:r>
+      <w:r>
+        <w:rPr>
+          <w:b/>
+          <w:bCs/>
+          <w:sz w:val="32"/>
+          <w:szCs w:val="32"/>
+          <w:u w:val="single"/>
+        </w:rPr>
+        <w:t xml:space="preserve"> Corrections </w:t>
+      </w:r>
+      <w:r>
+        <w:rPr>
+          <w:b/>
+          <w:bCs/>
+          <w:sz w:val="32"/>
+          <w:szCs w:val="32"/>
+          <w:u w:val="single"/>
+        </w:rPr>
+        <w:t>–</w:t>
       </w:r>
       <w:r>
         <w:rPr>
@@ -95,58 +101,7 @@
           <w:szCs w:val="32"/>
           <w:u w:val="single"/>
         </w:rPr>
-        <w:t>Malayalam</w:t>
-      </w:r>
-      <w:r>
-        <w:rPr>
-          <w:b/>
-          <w:bCs/>
-          <w:sz w:val="32"/>
-          <w:szCs w:val="32"/>
-          <w:u w:val="single"/>
-        </w:rPr>
-        <w:t xml:space="preserve"> Corrections </w:t>
-      </w:r>
-      <w:r>
-        <w:rPr>
-          <w:b/>
-          <w:bCs/>
-          <w:sz w:val="32"/>
-          <w:szCs w:val="32"/>
-          <w:u w:val="single"/>
-        </w:rPr>
-        <w:t>–</w:t>
-      </w:r>
-      <w:r>
-        <w:rPr>
-          <w:b/>
-          <w:bCs/>
-          <w:sz w:val="32"/>
-          <w:szCs w:val="32"/>
-          <w:u w:val="single"/>
-        </w:rPr>
-        <w:t xml:space="preserve"> </w:t>
-      </w:r>
-      <w:r>
-        <w:rPr>
-          <w:b/>
-          <w:bCs/>
-          <w:sz w:val="32"/>
-          <w:szCs w:val="32"/>
-          <w:u w:val="single"/>
-        </w:rPr>
-        <w:t xml:space="preserve">Observed </w:t>
-      </w:r>
-      <w:proofErr w:type="gramStart"/>
-      <w:r>
-        <w:rPr>
-          <w:b/>
-          <w:bCs/>
-          <w:sz w:val="32"/>
-          <w:szCs w:val="32"/>
-          <w:u w:val="single"/>
-        </w:rPr>
-        <w:t xml:space="preserve">till </w:t>
+        <w:t xml:space="preserve">Observed till </w:t>
       </w:r>
       <w:r>
         <w:rPr>
@@ -159,7 +114,6 @@
         </w:rPr>
         <w:t>?????</w:t>
       </w:r>
-      <w:proofErr w:type="gramEnd"/>
     </w:p>
     <w:p>
       <w:pPr>
@@ -345,7 +299,7 @@
                 <w:sz w:val="28"/>
                 <w:szCs w:val="28"/>
               </w:rPr>
-              <w:t>9</w:t>
+              <w:t>7</w:t>
             </w:r>
             <w:r>
               <w:rPr>
@@ -375,20 +329,8 @@
                 <w:sz w:val="28"/>
                 <w:szCs w:val="28"/>
               </w:rPr>
-              <w:t xml:space="preserve"> – </w:t>
-            </w:r>
-            <w:proofErr w:type="spellStart"/>
-            <w:r>
-              <w:rPr>
-                <w:rFonts w:cs="Arial"/>
-                <w:b/>
-                <w:bCs/>
-                <w:sz w:val="28"/>
-                <w:szCs w:val="28"/>
-              </w:rPr>
-              <w:t>Vaakyam</w:t>
-            </w:r>
-            <w:proofErr w:type="spellEnd"/>
+              <w:t xml:space="preserve"> – Vaakyam</w:t>
+            </w:r>
           </w:p>
           <w:p>
             <w:pPr>
@@ -413,17 +355,7 @@
                 <w:sz w:val="28"/>
                 <w:szCs w:val="28"/>
               </w:rPr>
-              <w:t xml:space="preserve">Line No. - </w:t>
-            </w:r>
-            <w:r>
-              <w:rPr>
-                <w:rFonts w:cs="Arial"/>
-                <w:b/>
-                <w:bCs/>
-                <w:sz w:val="28"/>
-                <w:szCs w:val="28"/>
-              </w:rPr>
-              <w:t>2</w:t>
+              <w:t>Line No. - 2</w:t>
             </w:r>
           </w:p>
           <w:p>
@@ -441,7 +373,6 @@
                 <w:szCs w:val="28"/>
               </w:rPr>
             </w:pPr>
-            <w:proofErr w:type="spellStart"/>
             <w:r>
               <w:rPr>
                 <w:b/>
@@ -458,14 +389,21 @@
               </w:rPr>
               <w:t>anchaati</w:t>
             </w:r>
-            <w:proofErr w:type="spellEnd"/>
-            <w:r>
-              <w:rPr>
-                <w:b/>
-                <w:sz w:val="28"/>
-                <w:szCs w:val="28"/>
-              </w:rPr>
-              <w:t xml:space="preserve"> No. - 36</w:t>
+            <w:r>
+              <w:rPr>
+                <w:b/>
+                <w:sz w:val="28"/>
+                <w:szCs w:val="28"/>
+              </w:rPr>
+              <w:t xml:space="preserve"> No. - </w:t>
+            </w:r>
+            <w:r>
+              <w:rPr>
+                <w:b/>
+                <w:sz w:val="28"/>
+                <w:szCs w:val="28"/>
+              </w:rPr>
+              <w:t>24</w:t>
             </w:r>
           </w:p>
         </w:tc>
@@ -492,125 +430,34 @@
                 <w:szCs w:val="40"/>
               </w:rPr>
             </w:pPr>
-            <w:proofErr w:type="spellStart"/>
-            <w:r>
-              <w:rPr>
-                <w:rFonts w:ascii="BRH Malayalam Extra" w:hAnsi="BRH Malayalam Extra" w:cs="BRH Malayalam Extra"/>
-                <w:sz w:val="40"/>
-                <w:szCs w:val="40"/>
-              </w:rPr>
-              <w:t>bûx</w:t>
-            </w:r>
-            <w:proofErr w:type="spellEnd"/>
-            <w:r>
-              <w:rPr>
-                <w:rFonts w:ascii="BRH Malayalam Extra" w:hAnsi="BRH Malayalam Extra" w:cs="BRH Malayalam Extra"/>
-                <w:sz w:val="40"/>
-                <w:szCs w:val="40"/>
-              </w:rPr>
-              <w:t>—</w:t>
-            </w:r>
-            <w:proofErr w:type="spellStart"/>
-            <w:r>
-              <w:rPr>
-                <w:rFonts w:ascii="BRH Malayalam Extra" w:hAnsi="BRH Malayalam Extra" w:cs="BRH Malayalam Extra"/>
-                <w:sz w:val="40"/>
-                <w:szCs w:val="40"/>
-              </w:rPr>
-              <w:t>bqkx</w:t>
-            </w:r>
-            <w:proofErr w:type="spellEnd"/>
-            <w:r>
-              <w:rPr>
-                <w:rFonts w:ascii="BRH Malayalam Extra" w:hAnsi="BRH Malayalam Extra" w:cs="BRH Malayalam Extra"/>
-                <w:sz w:val="34"/>
-                <w:szCs w:val="40"/>
-              </w:rPr>
-              <w:t>–</w:t>
-            </w:r>
-            <w:r>
-              <w:rPr>
-                <w:rFonts w:ascii="BRH Malayalam Extra" w:hAnsi="BRH Malayalam Extra" w:cs="BRH Malayalam Extra"/>
-                <w:sz w:val="40"/>
-                <w:szCs w:val="40"/>
-              </w:rPr>
-              <w:t>¥</w:t>
-            </w:r>
-            <w:proofErr w:type="spellStart"/>
-            <w:r>
-              <w:rPr>
-                <w:rFonts w:ascii="BRH Malayalam Extra" w:hAnsi="BRH Malayalam Extra" w:cs="BRH Malayalam Extra"/>
-                <w:sz w:val="40"/>
-                <w:szCs w:val="40"/>
-              </w:rPr>
-              <w:t>öZx</w:t>
-            </w:r>
-            <w:proofErr w:type="spellEnd"/>
-            <w:r>
-              <w:rPr>
-                <w:rFonts w:ascii="BRH Malayalam Extra" w:hAnsi="BRH Malayalam Extra" w:cs="BRH Malayalam Extra"/>
-                <w:sz w:val="40"/>
-                <w:szCs w:val="40"/>
-              </w:rPr>
-              <w:t xml:space="preserve"> </w:t>
-            </w:r>
-            <w:proofErr w:type="spellStart"/>
-            <w:r>
-              <w:rPr>
-                <w:rFonts w:ascii="BRH Malayalam Extra" w:hAnsi="BRH Malayalam Extra" w:cs="BRH Malayalam Extra"/>
-                <w:sz w:val="40"/>
-                <w:szCs w:val="40"/>
-              </w:rPr>
-              <w:t>jxp</w:t>
-            </w:r>
-            <w:proofErr w:type="spellEnd"/>
-            <w:r>
-              <w:rPr>
-                <w:rFonts w:ascii="BRH Malayalam Extra" w:hAnsi="BRH Malayalam Extra" w:cs="BRH Malayalam Extra"/>
-                <w:sz w:val="40"/>
-                <w:szCs w:val="40"/>
-              </w:rPr>
-              <w:t>—</w:t>
-            </w:r>
-            <w:proofErr w:type="spellStart"/>
-            <w:r>
-              <w:rPr>
-                <w:rFonts w:ascii="BRH Malayalam Extra" w:hAnsi="BRH Malayalam Extra" w:cs="BRH Malayalam Extra"/>
-                <w:sz w:val="40"/>
-                <w:szCs w:val="40"/>
-              </w:rPr>
-              <w:t>Zykx</w:t>
-            </w:r>
-            <w:proofErr w:type="spellEnd"/>
-            <w:r>
-              <w:rPr>
-                <w:rFonts w:ascii="BRH Malayalam Extra" w:hAnsi="BRH Malayalam Extra" w:cs="BRH Malayalam Extra"/>
-                <w:sz w:val="34"/>
+            <w:r>
+              <w:rPr>
+                <w:rFonts w:ascii="BRH Malayalam Extra" w:hAnsi="BRH Malayalam Extra" w:cs="BRH Malayalam Extra"/>
+                <w:sz w:val="40"/>
+                <w:szCs w:val="40"/>
+                <w:lang w:val="it-IT"/>
+              </w:rPr>
+              <w:t xml:space="preserve">hpZy </w:t>
+            </w:r>
+            <w:r>
+              <w:rPr>
+                <w:rFonts w:ascii="BRH Malayalam Extra" w:hAnsi="BRH Malayalam Extra" w:cs="BRH Malayalam Extra"/>
+                <w:sz w:val="40"/>
                 <w:szCs w:val="40"/>
                 <w:highlight w:val="yellow"/>
-              </w:rPr>
-              <w:t>–</w:t>
-            </w:r>
-            <w:r>
-              <w:rPr>
-                <w:rFonts w:ascii="BRH Malayalam Extra" w:hAnsi="BRH Malayalam Extra" w:cs="BRH Malayalam Extra"/>
-                <w:sz w:val="40"/>
-                <w:szCs w:val="40"/>
-                <w:highlight w:val="yellow"/>
-              </w:rPr>
-              <w:t>¥</w:t>
-            </w:r>
-            <w:proofErr w:type="spellStart"/>
-            <w:r>
-              <w:rPr>
-                <w:rFonts w:ascii="BRH Malayalam Extra" w:hAnsi="BRH Malayalam Extra" w:cs="BRH Malayalam Extra"/>
-                <w:sz w:val="40"/>
-                <w:szCs w:val="40"/>
-                <w:highlight w:val="yellow"/>
-              </w:rPr>
-              <w:t>öZx</w:t>
-            </w:r>
-            <w:proofErr w:type="spellEnd"/>
+                <w:lang w:val="it-IT"/>
+              </w:rPr>
+              <w:t>i</w:t>
+            </w:r>
+            <w:r>
+              <w:rPr>
+                <w:rFonts w:ascii="BRH Malayalam Extra" w:hAnsi="BRH Malayalam Extra" w:cs="BRH Malayalam Extra"/>
+                <w:sz w:val="40"/>
+                <w:szCs w:val="40"/>
+                <w:lang w:val="it-IT"/>
+              </w:rPr>
+              <w:t>©aõ—öMx©</w:t>
+            </w:r>
           </w:p>
         </w:tc>
         <w:tc>
@@ -636,39 +483,32 @@
                 <w:szCs w:val="40"/>
               </w:rPr>
             </w:pPr>
-            <w:proofErr w:type="spellStart"/>
-            <w:r>
-              <w:rPr>
-                <w:rFonts w:ascii="BRH Malayalam Extra" w:hAnsi="BRH Malayalam Extra" w:cs="BRH Malayalam Extra"/>
-                <w:sz w:val="40"/>
-                <w:szCs w:val="40"/>
-              </w:rPr>
-              <w:t>bûx</w:t>
-            </w:r>
-            <w:proofErr w:type="spellEnd"/>
-            <w:r>
-              <w:rPr>
-                <w:rFonts w:ascii="BRH Malayalam Extra" w:hAnsi="BRH Malayalam Extra" w:cs="BRH Malayalam Extra"/>
-                <w:sz w:val="40"/>
-                <w:szCs w:val="40"/>
-              </w:rPr>
-              <w:t>—</w:t>
-            </w:r>
-            <w:proofErr w:type="spellStart"/>
-            <w:r>
-              <w:rPr>
-                <w:rFonts w:ascii="BRH Malayalam Extra" w:hAnsi="BRH Malayalam Extra" w:cs="BRH Malayalam Extra"/>
-                <w:sz w:val="40"/>
-                <w:szCs w:val="40"/>
-              </w:rPr>
-              <w:t>bqkx</w:t>
-            </w:r>
-            <w:proofErr w:type="spellEnd"/>
+            <w:r>
+              <w:rPr>
+                <w:rFonts w:ascii="BRH Malayalam Extra" w:hAnsi="BRH Malayalam Extra" w:cs="BRH Malayalam Extra"/>
+                <w:sz w:val="40"/>
+                <w:szCs w:val="40"/>
+                <w:lang w:val="it-IT"/>
+              </w:rPr>
+              <w:t xml:space="preserve">hpZy </w:t>
+            </w:r>
+            <w:r>
+              <w:rPr>
+                <w:rFonts w:ascii="BRH Malayalam Extra" w:hAnsi="BRH Malayalam Extra" w:cs="BRH Malayalam Extra"/>
+                <w:sz w:val="40"/>
+                <w:szCs w:val="40"/>
+                <w:highlight w:val="green"/>
+                <w:lang w:val="it-IT"/>
+              </w:rPr>
+              <w:t>i</w:t>
+            </w:r>
             <w:r>
               <w:rPr>
                 <w:rFonts w:ascii="BRH Malayalam Extra" w:hAnsi="BRH Malayalam Extra" w:cs="BRH Malayalam Extra"/>
                 <w:sz w:val="34"/>
                 <w:szCs w:val="40"/>
+                <w:highlight w:val="green"/>
+                <w:lang w:val="it-IT"/>
               </w:rPr>
               <w:t>–</w:t>
             </w:r>
@@ -677,92 +517,170 @@
                 <w:rFonts w:ascii="BRH Malayalam Extra" w:hAnsi="BRH Malayalam Extra" w:cs="BRH Malayalam Extra"/>
                 <w:sz w:val="40"/>
                 <w:szCs w:val="40"/>
-              </w:rPr>
-              <w:t>¥</w:t>
-            </w:r>
-            <w:proofErr w:type="spellStart"/>
-            <w:r>
-              <w:rPr>
-                <w:rFonts w:ascii="BRH Malayalam Extra" w:hAnsi="BRH Malayalam Extra" w:cs="BRH Malayalam Extra"/>
-                <w:sz w:val="40"/>
-                <w:szCs w:val="40"/>
-              </w:rPr>
-              <w:t>öZx</w:t>
-            </w:r>
-            <w:proofErr w:type="spellEnd"/>
-            <w:r>
-              <w:rPr>
-                <w:rFonts w:ascii="BRH Malayalam Extra" w:hAnsi="BRH Malayalam Extra" w:cs="BRH Malayalam Extra"/>
-                <w:sz w:val="40"/>
-                <w:szCs w:val="40"/>
-              </w:rPr>
-              <w:t xml:space="preserve"> </w:t>
-            </w:r>
-            <w:proofErr w:type="spellStart"/>
-            <w:r>
-              <w:rPr>
-                <w:rFonts w:ascii="BRH Malayalam Extra" w:hAnsi="BRH Malayalam Extra" w:cs="BRH Malayalam Extra"/>
-                <w:sz w:val="40"/>
-                <w:szCs w:val="40"/>
-              </w:rPr>
-              <w:t>jxp</w:t>
-            </w:r>
-            <w:proofErr w:type="spellEnd"/>
-            <w:r>
-              <w:rPr>
-                <w:rFonts w:ascii="BRH Malayalam Extra" w:hAnsi="BRH Malayalam Extra" w:cs="BRH Malayalam Extra"/>
-                <w:sz w:val="40"/>
-                <w:szCs w:val="40"/>
-              </w:rPr>
-              <w:t>—</w:t>
-            </w:r>
-            <w:proofErr w:type="spellStart"/>
-            <w:r>
-              <w:rPr>
-                <w:rFonts w:ascii="BRH Malayalam Extra" w:hAnsi="BRH Malayalam Extra" w:cs="BRH Malayalam Extra"/>
-                <w:sz w:val="40"/>
-                <w:szCs w:val="40"/>
-              </w:rPr>
-              <w:t>Zykx</w:t>
-            </w:r>
-            <w:proofErr w:type="spellEnd"/>
-            <w:r>
-              <w:rPr>
-                <w:rFonts w:ascii="BRH Malayalam Extra" w:hAnsi="BRH Malayalam Extra" w:cs="BRH Malayalam Extra"/>
-                <w:sz w:val="34"/>
-                <w:szCs w:val="40"/>
-              </w:rPr>
-              <w:t>–</w:t>
-            </w:r>
-            <w:proofErr w:type="spellStart"/>
-            <w:r>
-              <w:rPr>
-                <w:rFonts w:ascii="BRH Malayalam Extra" w:hAnsi="BRH Malayalam Extra" w:cs="BRH Malayalam Extra"/>
-                <w:sz w:val="40"/>
-                <w:szCs w:val="40"/>
-                <w:highlight w:val="green"/>
-              </w:rPr>
-              <w:t>öZ</w:t>
-            </w:r>
-            <w:proofErr w:type="spellEnd"/>
-            <w:r>
-              <w:rPr>
-                <w:rFonts w:ascii="BRH Malayalam Extra" w:hAnsi="BRH Malayalam Extra" w:cs="BRH Malayalam Extra"/>
-                <w:sz w:val="40"/>
-                <w:szCs w:val="40"/>
-                <w:highlight w:val="green"/>
-              </w:rPr>
-              <w:t>¦</w:t>
-            </w:r>
-            <w:r>
-              <w:rPr>
-                <w:rFonts w:ascii="BRH Malayalam Extra" w:hAnsi="BRH Malayalam Extra" w:cs="BRH Malayalam Extra"/>
-                <w:sz w:val="40"/>
-                <w:szCs w:val="40"/>
-              </w:rPr>
-              <w:t xml:space="preserve"> </w:t>
-            </w:r>
-          </w:p>
+                <w:lang w:val="it-IT"/>
+              </w:rPr>
+              <w:t>©aõ—öMx©</w:t>
+            </w:r>
+          </w:p>
+        </w:tc>
+      </w:tr>
+      <w:tr>
+        <w:trPr>
+          <w:trHeight w:val="1105"/>
+        </w:trPr>
+        <w:tc>
+          <w:tcPr>
+            <w:tcW w:w="3452" w:type="dxa"/>
+            <w:tcBorders>
+              <w:top w:val="single" w:sz="4" w:space="0" w:color="000000"/>
+              <w:left w:val="single" w:sz="4" w:space="0" w:color="000000"/>
+              <w:bottom w:val="single" w:sz="4" w:space="0" w:color="000000"/>
+              <w:right w:val="single" w:sz="4" w:space="0" w:color="000000"/>
+            </w:tcBorders>
+          </w:tcPr>
+          <w:p>
+            <w:pPr>
+              <w:widowControl w:val="0"/>
+              <w:autoSpaceDE w:val="0"/>
+              <w:autoSpaceDN w:val="0"/>
+              <w:adjustRightInd w:val="0"/>
+              <w:spacing w:before="0" w:line="240" w:lineRule="auto"/>
+              <w:rPr>
+                <w:rFonts w:cs="Arial"/>
+                <w:b/>
+                <w:bCs/>
+                <w:sz w:val="28"/>
+                <w:szCs w:val="28"/>
+              </w:rPr>
+            </w:pPr>
+            <w:r>
+              <w:rPr>
+                <w:rFonts w:cs="Arial"/>
+                <w:b/>
+                <w:bCs/>
+                <w:sz w:val="28"/>
+                <w:szCs w:val="28"/>
+              </w:rPr>
+              <w:t>TS 7.2.</w:t>
+            </w:r>
+            <w:r>
+              <w:rPr>
+                <w:rFonts w:cs="Arial"/>
+                <w:b/>
+                <w:bCs/>
+                <w:sz w:val="28"/>
+                <w:szCs w:val="28"/>
+              </w:rPr>
+              <w:t>9</w:t>
+            </w:r>
+            <w:r>
+              <w:rPr>
+                <w:rFonts w:cs="Arial"/>
+                <w:b/>
+                <w:bCs/>
+                <w:sz w:val="28"/>
+                <w:szCs w:val="28"/>
+              </w:rPr>
+              <w:t>.</w:t>
+            </w:r>
+            <w:r>
+              <w:rPr>
+                <w:rFonts w:cs="Arial"/>
+                <w:b/>
+                <w:bCs/>
+                <w:sz w:val="28"/>
+                <w:szCs w:val="28"/>
+              </w:rPr>
+              <w:t>3</w:t>
+            </w:r>
+            <w:r>
+              <w:rPr>
+                <w:rFonts w:cs="Arial"/>
+                <w:b/>
+                <w:bCs/>
+                <w:sz w:val="28"/>
+                <w:szCs w:val="28"/>
+              </w:rPr>
+              <w:t xml:space="preserve"> – Vaakyam</w:t>
+            </w:r>
+          </w:p>
+          <w:p>
+            <w:pPr>
+              <w:widowControl w:val="0"/>
+              <w:autoSpaceDE w:val="0"/>
+              <w:autoSpaceDN w:val="0"/>
+              <w:adjustRightInd w:val="0"/>
+              <w:spacing w:before="0" w:line="240" w:lineRule="auto"/>
+              <w:rPr>
+                <w:rFonts w:cs="Arial"/>
+                <w:b/>
+                <w:bCs/>
+                <w:sz w:val="28"/>
+                <w:szCs w:val="28"/>
+              </w:rPr>
+            </w:pPr>
+            <w:r>
+              <w:rPr>
+                <w:rFonts w:cs="Arial"/>
+                <w:b/>
+                <w:bCs/>
+                <w:sz w:val="28"/>
+                <w:szCs w:val="28"/>
+              </w:rPr>
+              <w:t>Line No. - 2</w:t>
+            </w:r>
+          </w:p>
+          <w:p>
+            <w:pPr>
+              <w:widowControl w:val="0"/>
+              <w:autoSpaceDE w:val="0"/>
+              <w:autoSpaceDN w:val="0"/>
+              <w:adjustRightInd w:val="0"/>
+              <w:spacing w:before="0" w:line="240" w:lineRule="auto"/>
+              <w:rPr>
+                <w:rFonts w:cs="Arial"/>
+                <w:b/>
+                <w:bCs/>
+                <w:sz w:val="28"/>
+                <w:szCs w:val="28"/>
+              </w:rPr>
+            </w:pPr>
+            <w:r>
+              <w:rPr>
+                <w:b/>
+                <w:sz w:val="28"/>
+                <w:szCs w:val="28"/>
+              </w:rPr>
+              <w:t>P</w:t>
+            </w:r>
+            <w:r>
+              <w:rPr>
+                <w:b/>
+                <w:sz w:val="28"/>
+                <w:szCs w:val="28"/>
+              </w:rPr>
+              <w:t>anchaati</w:t>
+            </w:r>
+            <w:r>
+              <w:rPr>
+                <w:b/>
+                <w:sz w:val="28"/>
+                <w:szCs w:val="28"/>
+              </w:rPr>
+              <w:t xml:space="preserve"> No. - 36</w:t>
+            </w:r>
+          </w:p>
+        </w:tc>
+        <w:tc>
+          <w:tcPr>
+            <w:tcW w:w="5096" w:type="dxa"/>
+            <w:tcBorders>
+              <w:top w:val="single" w:sz="4" w:space="0" w:color="000000"/>
+              <w:left w:val="single" w:sz="4" w:space="0" w:color="000000"/>
+              <w:bottom w:val="single" w:sz="4" w:space="0" w:color="000000"/>
+              <w:right w:val="single" w:sz="4" w:space="0" w:color="000000"/>
+            </w:tcBorders>
+          </w:tcPr>
           <w:p>
             <w:pPr>
               <w:widowControl w:val="0"/>
@@ -776,8 +694,136 @@
                 <w:szCs w:val="40"/>
               </w:rPr>
             </w:pPr>
-            <w:bookmarkStart w:id="0" w:name="_GoBack"/>
-            <w:bookmarkEnd w:id="0"/>
+            <w:r>
+              <w:rPr>
+                <w:rFonts w:ascii="BRH Malayalam Extra" w:hAnsi="BRH Malayalam Extra" w:cs="BRH Malayalam Extra"/>
+                <w:sz w:val="40"/>
+                <w:szCs w:val="40"/>
+              </w:rPr>
+              <w:t>bûx—bqkx</w:t>
+            </w:r>
+            <w:r>
+              <w:rPr>
+                <w:rFonts w:ascii="BRH Malayalam Extra" w:hAnsi="BRH Malayalam Extra" w:cs="BRH Malayalam Extra"/>
+                <w:sz w:val="34"/>
+                <w:szCs w:val="40"/>
+              </w:rPr>
+              <w:t>–</w:t>
+            </w:r>
+            <w:r>
+              <w:rPr>
+                <w:rFonts w:ascii="BRH Malayalam Extra" w:hAnsi="BRH Malayalam Extra" w:cs="BRH Malayalam Extra"/>
+                <w:sz w:val="40"/>
+                <w:szCs w:val="40"/>
+              </w:rPr>
+              <w:t>¥öZx jxp—Zykx</w:t>
+            </w:r>
+            <w:r>
+              <w:rPr>
+                <w:rFonts w:ascii="BRH Malayalam Extra" w:hAnsi="BRH Malayalam Extra" w:cs="BRH Malayalam Extra"/>
+                <w:sz w:val="34"/>
+                <w:szCs w:val="40"/>
+                <w:highlight w:val="yellow"/>
+              </w:rPr>
+              <w:t>–</w:t>
+            </w:r>
+            <w:r>
+              <w:rPr>
+                <w:rFonts w:ascii="BRH Malayalam Extra" w:hAnsi="BRH Malayalam Extra" w:cs="BRH Malayalam Extra"/>
+                <w:sz w:val="40"/>
+                <w:szCs w:val="40"/>
+                <w:highlight w:val="yellow"/>
+              </w:rPr>
+              <w:t>¥öZx</w:t>
+            </w:r>
+          </w:p>
+        </w:tc>
+        <w:tc>
+          <w:tcPr>
+            <w:tcW w:w="5423" w:type="dxa"/>
+            <w:tcBorders>
+              <w:top w:val="single" w:sz="4" w:space="0" w:color="000000"/>
+              <w:left w:val="single" w:sz="4" w:space="0" w:color="000000"/>
+              <w:bottom w:val="single" w:sz="4" w:space="0" w:color="000000"/>
+              <w:right w:val="single" w:sz="4" w:space="0" w:color="000000"/>
+            </w:tcBorders>
+          </w:tcPr>
+          <w:p>
+            <w:pPr>
+              <w:widowControl w:val="0"/>
+              <w:autoSpaceDE w:val="0"/>
+              <w:autoSpaceDN w:val="0"/>
+              <w:adjustRightInd w:val="0"/>
+              <w:spacing w:line="264" w:lineRule="auto"/>
+              <w:rPr>
+                <w:rFonts w:ascii="BRH Malayalam Extra" w:hAnsi="BRH Malayalam Extra" w:cs="BRH Malayalam Extra"/>
+                <w:sz w:val="40"/>
+                <w:szCs w:val="40"/>
+              </w:rPr>
+            </w:pPr>
+            <w:r>
+              <w:rPr>
+                <w:rFonts w:ascii="BRH Malayalam Extra" w:hAnsi="BRH Malayalam Extra" w:cs="BRH Malayalam Extra"/>
+                <w:sz w:val="40"/>
+                <w:szCs w:val="40"/>
+              </w:rPr>
+              <w:t>bûx—bqkx</w:t>
+            </w:r>
+            <w:r>
+              <w:rPr>
+                <w:rFonts w:ascii="BRH Malayalam Extra" w:hAnsi="BRH Malayalam Extra" w:cs="BRH Malayalam Extra"/>
+                <w:sz w:val="34"/>
+                <w:szCs w:val="40"/>
+              </w:rPr>
+              <w:t>–</w:t>
+            </w:r>
+            <w:r>
+              <w:rPr>
+                <w:rFonts w:ascii="BRH Malayalam Extra" w:hAnsi="BRH Malayalam Extra" w:cs="BRH Malayalam Extra"/>
+                <w:sz w:val="40"/>
+                <w:szCs w:val="40"/>
+              </w:rPr>
+              <w:t>¥öZx jxp—Zykx</w:t>
+            </w:r>
+            <w:r>
+              <w:rPr>
+                <w:rFonts w:ascii="BRH Malayalam Extra" w:hAnsi="BRH Malayalam Extra" w:cs="BRH Malayalam Extra"/>
+                <w:sz w:val="34"/>
+                <w:szCs w:val="40"/>
+              </w:rPr>
+              <w:t>–</w:t>
+            </w:r>
+            <w:r>
+              <w:rPr>
+                <w:rFonts w:ascii="BRH Malayalam Extra" w:hAnsi="BRH Malayalam Extra" w:cs="BRH Malayalam Extra"/>
+                <w:sz w:val="40"/>
+                <w:szCs w:val="40"/>
+                <w:highlight w:val="green"/>
+              </w:rPr>
+              <w:t>öZ¦</w:t>
+            </w:r>
+            <w:r>
+              <w:rPr>
+                <w:rFonts w:ascii="BRH Malayalam Extra" w:hAnsi="BRH Malayalam Extra" w:cs="BRH Malayalam Extra"/>
+                <w:sz w:val="40"/>
+                <w:szCs w:val="40"/>
+              </w:rPr>
+              <w:t xml:space="preserve"> </w:t>
+            </w:r>
+          </w:p>
+          <w:p>
+            <w:pPr>
+              <w:widowControl w:val="0"/>
+              <w:autoSpaceDE w:val="0"/>
+              <w:autoSpaceDN w:val="0"/>
+              <w:adjustRightInd w:val="0"/>
+              <w:spacing w:line="264" w:lineRule="auto"/>
+              <w:rPr>
+                <w:rFonts w:ascii="BRH Malayalam Extra" w:hAnsi="BRH Malayalam Extra" w:cs="BRH Malayalam Extra"/>
+                <w:sz w:val="40"/>
+                <w:szCs w:val="40"/>
+              </w:rPr>
+            </w:pPr>
             <w:r>
               <w:rPr>
                 <w:b/>
@@ -793,21 +839,12 @@
               </w:rPr>
               <w:t xml:space="preserve"> </w:t>
             </w:r>
-            <w:proofErr w:type="spellStart"/>
             <w:r>
               <w:rPr>
                 <w:b/>
                 <w:bCs/>
               </w:rPr>
-              <w:t>raatrau</w:t>
-            </w:r>
-            <w:proofErr w:type="spellEnd"/>
-            <w:r>
-              <w:rPr>
-                <w:b/>
-                <w:bCs/>
-              </w:rPr>
-              <w:t>)</w:t>
+              <w:t>raatrau)</w:t>
             </w:r>
           </w:p>
         </w:tc>
@@ -846,42 +883,8 @@
           <w:szCs w:val="32"/>
           <w:u w:val="single"/>
         </w:rPr>
-        <w:t xml:space="preserve">TS </w:t>
-      </w:r>
-      <w:proofErr w:type="spellStart"/>
-      <w:r>
-        <w:rPr>
-          <w:b/>
-          <w:bCs/>
-          <w:sz w:val="32"/>
-          <w:szCs w:val="32"/>
-          <w:u w:val="single"/>
-        </w:rPr>
-        <w:t>Pada</w:t>
-      </w:r>
-      <w:proofErr w:type="spellEnd"/>
-      <w:r>
-        <w:rPr>
-          <w:b/>
-          <w:bCs/>
-          <w:sz w:val="32"/>
-          <w:szCs w:val="32"/>
-          <w:u w:val="single"/>
-        </w:rPr>
-        <w:t xml:space="preserve"> </w:t>
-      </w:r>
-      <w:proofErr w:type="spellStart"/>
-      <w:r>
-        <w:rPr>
-          <w:b/>
-          <w:bCs/>
-          <w:sz w:val="32"/>
-          <w:szCs w:val="32"/>
-          <w:u w:val="single"/>
-        </w:rPr>
-        <w:t>Paadam</w:t>
-      </w:r>
-      <w:proofErr w:type="spellEnd"/>
+        <w:t>TS Pada Paadam</w:t>
+      </w:r>
       <w:r>
         <w:rPr>
           <w:b/>
@@ -1171,20 +1174,8 @@
                 <w:sz w:val="28"/>
                 <w:szCs w:val="28"/>
               </w:rPr>
-              <w:t xml:space="preserve"> – </w:t>
-            </w:r>
-            <w:proofErr w:type="spellStart"/>
-            <w:r>
-              <w:rPr>
-                <w:rFonts w:cs="Arial"/>
-                <w:b/>
-                <w:bCs/>
-                <w:sz w:val="28"/>
-                <w:szCs w:val="28"/>
-              </w:rPr>
-              <w:t>Vaakyam</w:t>
-            </w:r>
-            <w:proofErr w:type="spellEnd"/>
+              <w:t xml:space="preserve"> – Vaakyam</w:t>
+            </w:r>
           </w:p>
           <w:p>
             <w:pPr>
@@ -1227,7 +1218,6 @@
                 <w:szCs w:val="28"/>
               </w:rPr>
             </w:pPr>
-            <w:proofErr w:type="spellStart"/>
             <w:r>
               <w:rPr>
                 <w:b/>
@@ -1244,7 +1234,6 @@
               </w:rPr>
               <w:t>anchaati</w:t>
             </w:r>
-            <w:proofErr w:type="spellEnd"/>
             <w:r>
               <w:rPr>
                 <w:b/>
@@ -1286,7 +1275,6 @@
               </w:rPr>
               <w:t>PZ¡—</w:t>
             </w:r>
-            <w:proofErr w:type="spellStart"/>
             <w:r>
               <w:rPr>
                 <w:rFonts w:ascii="BRH Malayalam Extra" w:hAnsi="BRH Malayalam Extra" w:cs="BRH Malayalam Extra"/>
@@ -1318,16 +1306,7 @@
                 <w:sz w:val="40"/>
                 <w:szCs w:val="40"/>
               </w:rPr>
-              <w:t>qb±kx</w:t>
-            </w:r>
-            <w:proofErr w:type="spellEnd"/>
-            <w:r>
-              <w:rPr>
-                <w:rFonts w:ascii="BRH Malayalam Extra" w:hAnsi="BRH Malayalam Extra" w:cs="BRH Malayalam Extra"/>
-                <w:sz w:val="40"/>
-                <w:szCs w:val="40"/>
-              </w:rPr>
-              <w:t xml:space="preserve"> </w:t>
+              <w:t xml:space="preserve">qb±kx </w:t>
             </w:r>
           </w:p>
           <w:p>
@@ -1343,7 +1322,6 @@
                 <w:szCs w:val="40"/>
               </w:rPr>
             </w:pPr>
-            <w:proofErr w:type="spellStart"/>
             <w:r>
               <w:rPr>
                 <w:rFonts w:ascii="BRH Malayalam Extra" w:hAnsi="BRH Malayalam Extra" w:cs="BRH Malayalam Extra"/>
@@ -1352,7 +1330,6 @@
               </w:rPr>
               <w:t>öZy</w:t>
             </w:r>
-            <w:proofErr w:type="spellEnd"/>
             <w:r>
               <w:rPr>
                 <w:rFonts w:ascii="BRH Malayalam Extra" w:hAnsi="BRH Malayalam Extra" w:cs="BRH Malayalam Extra"/>
@@ -1361,34 +1338,14 @@
               </w:rPr>
               <w:t>–</w:t>
             </w:r>
-            <w:proofErr w:type="spellStart"/>
-            <w:r>
-              <w:rPr>
-                <w:rFonts w:ascii="BRH Malayalam Extra" w:hAnsi="BRH Malayalam Extra" w:cs="BRH Malayalam Extra"/>
-                <w:sz w:val="40"/>
-                <w:szCs w:val="40"/>
-              </w:rPr>
-              <w:t>ræ¡My</w:t>
-            </w:r>
-            <w:proofErr w:type="spellEnd"/>
-            <w:r>
-              <w:rPr>
-                <w:rFonts w:ascii="BRH Malayalam Extra" w:hAnsi="BRH Malayalam Extra" w:cs="BRH Malayalam Extra"/>
-                <w:sz w:val="40"/>
-                <w:szCs w:val="40"/>
-              </w:rPr>
-              <w:t>—</w:t>
-            </w:r>
-            <w:proofErr w:type="spellStart"/>
-            <w:r>
-              <w:rPr>
-                <w:rFonts w:ascii="BRH Malayalam Extra" w:hAnsi="BRH Malayalam Extra" w:cs="BRH Malayalam Extra"/>
-                <w:sz w:val="40"/>
-                <w:szCs w:val="40"/>
-              </w:rPr>
-              <w:t>öÉy</w:t>
-            </w:r>
-            <w:proofErr w:type="spellEnd"/>
+            <w:r>
+              <w:rPr>
+                <w:rFonts w:ascii="BRH Malayalam Extra" w:hAnsi="BRH Malayalam Extra" w:cs="BRH Malayalam Extra"/>
+                <w:sz w:val="40"/>
+                <w:szCs w:val="40"/>
+              </w:rPr>
+              <w:t>ræ¡My—öÉy</w:t>
+            </w:r>
             <w:r>
               <w:rPr>
                 <w:rFonts w:ascii="BRH Malayalam Extra" w:hAnsi="BRH Malayalam Extra" w:cs="BRH Malayalam Extra"/>
@@ -1397,7 +1354,6 @@
               </w:rPr>
               <w:t>–</w:t>
             </w:r>
-            <w:proofErr w:type="spellStart"/>
             <w:r>
               <w:rPr>
                 <w:rFonts w:ascii="BRH Malayalam Extra" w:hAnsi="BRH Malayalam Extra" w:cs="BRH Malayalam Extra"/>
@@ -1406,7 +1362,6 @@
               </w:rPr>
               <w:t>jI</w:t>
             </w:r>
-            <w:proofErr w:type="spellEnd"/>
           </w:p>
         </w:tc>
         <w:tc>
@@ -1440,7 +1395,6 @@
               </w:rPr>
               <w:t>PZ¡—</w:t>
             </w:r>
-            <w:proofErr w:type="spellStart"/>
             <w:r>
               <w:rPr>
                 <w:rFonts w:ascii="BRH Malayalam Extra" w:hAnsi="BRH Malayalam Extra" w:cs="BRH Malayalam Extra"/>
@@ -1472,16 +1426,7 @@
                 <w:sz w:val="40"/>
                 <w:szCs w:val="40"/>
               </w:rPr>
-              <w:t>qb±kx</w:t>
-            </w:r>
-            <w:proofErr w:type="spellEnd"/>
-            <w:r>
-              <w:rPr>
-                <w:rFonts w:ascii="BRH Malayalam Extra" w:hAnsi="BRH Malayalam Extra" w:cs="BRH Malayalam Extra"/>
-                <w:sz w:val="40"/>
-                <w:szCs w:val="40"/>
-              </w:rPr>
-              <w:t xml:space="preserve"> </w:t>
+              <w:t xml:space="preserve">qb±kx </w:t>
             </w:r>
           </w:p>
           <w:p>
@@ -1497,7 +1442,6 @@
                 <w:szCs w:val="40"/>
               </w:rPr>
             </w:pPr>
-            <w:proofErr w:type="spellStart"/>
             <w:r>
               <w:rPr>
                 <w:rFonts w:ascii="BRH Malayalam Extra" w:hAnsi="BRH Malayalam Extra" w:cs="BRH Malayalam Extra"/>
@@ -1506,7 +1450,6 @@
               </w:rPr>
               <w:t>öZy</w:t>
             </w:r>
-            <w:proofErr w:type="spellEnd"/>
             <w:r>
               <w:rPr>
                 <w:rFonts w:ascii="BRH Malayalam Extra" w:hAnsi="BRH Malayalam Extra" w:cs="BRH Malayalam Extra"/>
@@ -1515,34 +1458,14 @@
               </w:rPr>
               <w:t>–</w:t>
             </w:r>
-            <w:proofErr w:type="spellStart"/>
-            <w:r>
-              <w:rPr>
-                <w:rFonts w:ascii="BRH Malayalam Extra" w:hAnsi="BRH Malayalam Extra" w:cs="BRH Malayalam Extra"/>
-                <w:sz w:val="40"/>
-                <w:szCs w:val="40"/>
-              </w:rPr>
-              <w:t>ræ¡My</w:t>
-            </w:r>
-            <w:proofErr w:type="spellEnd"/>
-            <w:r>
-              <w:rPr>
-                <w:rFonts w:ascii="BRH Malayalam Extra" w:hAnsi="BRH Malayalam Extra" w:cs="BRH Malayalam Extra"/>
-                <w:sz w:val="40"/>
-                <w:szCs w:val="40"/>
-              </w:rPr>
-              <w:t>—</w:t>
-            </w:r>
-            <w:proofErr w:type="spellStart"/>
-            <w:r>
-              <w:rPr>
-                <w:rFonts w:ascii="BRH Malayalam Extra" w:hAnsi="BRH Malayalam Extra" w:cs="BRH Malayalam Extra"/>
-                <w:sz w:val="40"/>
-                <w:szCs w:val="40"/>
-              </w:rPr>
-              <w:t>öÉy</w:t>
-            </w:r>
-            <w:proofErr w:type="spellEnd"/>
+            <w:r>
+              <w:rPr>
+                <w:rFonts w:ascii="BRH Malayalam Extra" w:hAnsi="BRH Malayalam Extra" w:cs="BRH Malayalam Extra"/>
+                <w:sz w:val="40"/>
+                <w:szCs w:val="40"/>
+              </w:rPr>
+              <w:t>ræ¡My—öÉy</w:t>
+            </w:r>
             <w:r>
               <w:rPr>
                 <w:rFonts w:ascii="BRH Malayalam Extra" w:hAnsi="BRH Malayalam Extra" w:cs="BRH Malayalam Extra"/>
@@ -1551,7 +1474,6 @@
               </w:rPr>
               <w:t>–</w:t>
             </w:r>
-            <w:proofErr w:type="spellStart"/>
             <w:r>
               <w:rPr>
                 <w:rFonts w:ascii="BRH Malayalam Extra" w:hAnsi="BRH Malayalam Extra" w:cs="BRH Malayalam Extra"/>
@@ -1560,7 +1482,6 @@
               </w:rPr>
               <w:t>jI</w:t>
             </w:r>
-            <w:proofErr w:type="spellEnd"/>
           </w:p>
         </w:tc>
       </w:tr>
@@ -1621,20 +1542,8 @@
                 <w:sz w:val="28"/>
                 <w:szCs w:val="28"/>
               </w:rPr>
-              <w:t xml:space="preserve"> – </w:t>
-            </w:r>
-            <w:proofErr w:type="spellStart"/>
-            <w:r>
-              <w:rPr>
-                <w:rFonts w:cs="Arial"/>
-                <w:b/>
-                <w:bCs/>
-                <w:sz w:val="28"/>
-                <w:szCs w:val="28"/>
-              </w:rPr>
-              <w:t>Vaakyam</w:t>
-            </w:r>
-            <w:proofErr w:type="spellEnd"/>
+              <w:t xml:space="preserve"> – Vaakyam</w:t>
+            </w:r>
           </w:p>
           <w:p>
             <w:pPr>
@@ -1677,7 +1586,6 @@
                 <w:szCs w:val="28"/>
               </w:rPr>
             </w:pPr>
-            <w:proofErr w:type="spellStart"/>
             <w:r>
               <w:rPr>
                 <w:b/>
@@ -1694,7 +1602,6 @@
               </w:rPr>
               <w:t>anchaati</w:t>
             </w:r>
-            <w:proofErr w:type="spellEnd"/>
             <w:r>
               <w:rPr>
                 <w:b/>
@@ -1745,7 +1652,6 @@
               </w:rPr>
               <w:t>–</w:t>
             </w:r>
-            <w:proofErr w:type="spellStart"/>
             <w:r>
               <w:rPr>
                 <w:rFonts w:ascii="BRH Malayalam Extra" w:hAnsi="BRH Malayalam Extra" w:cs="BRH Malayalam Extra"/>
@@ -1754,7 +1660,6 @@
               </w:rPr>
               <w:t>pZõa</w:t>
             </w:r>
-            <w:proofErr w:type="spellEnd"/>
             <w:r>
               <w:rPr>
                 <w:rFonts w:ascii="BRH Malayalam Extra" w:hAnsi="BRH Malayalam Extra" w:cs="BRH Malayalam Extra"/>
@@ -1769,18 +1674,8 @@
                 <w:sz w:val="40"/>
                 <w:szCs w:val="40"/>
               </w:rPr>
-              <w:t xml:space="preserve"> ZË </w:t>
-            </w:r>
-            <w:proofErr w:type="spellStart"/>
-            <w:r>
-              <w:rPr>
-                <w:rFonts w:ascii="BRH Malayalam Extra" w:hAnsi="BRH Malayalam Extra" w:cs="BRH Malayalam Extra"/>
-                <w:sz w:val="40"/>
-                <w:szCs w:val="40"/>
-              </w:rPr>
-              <w:t>öex</w:t>
-            </w:r>
-            <w:proofErr w:type="spellEnd"/>
+              <w:t xml:space="preserve"> ZË öex</w:t>
+            </w:r>
             <w:r>
               <w:rPr>
                 <w:rFonts w:ascii="BRH Malayalam Extra" w:hAnsi="BRH Malayalam Extra" w:cs="BRH Malayalam Extra"/>
@@ -1795,18 +1690,8 @@
                 <w:sz w:val="40"/>
                 <w:szCs w:val="40"/>
               </w:rPr>
-              <w:t>¥</w:t>
-            </w:r>
-            <w:proofErr w:type="spellStart"/>
-            <w:r>
-              <w:rPr>
-                <w:rFonts w:ascii="BRH Malayalam Extra" w:hAnsi="BRH Malayalam Extra" w:cs="BRH Malayalam Extra"/>
-                <w:sz w:val="40"/>
-                <w:szCs w:val="40"/>
-              </w:rPr>
-              <w:t>eïxZõ¡k</w:t>
-            </w:r>
-            <w:proofErr w:type="spellEnd"/>
+              <w:t>¥eïxZõ¡k</w:t>
+            </w:r>
           </w:p>
         </w:tc>
         <w:tc>
@@ -1832,7 +1717,6 @@
                 <w:szCs w:val="40"/>
               </w:rPr>
             </w:pPr>
-            <w:proofErr w:type="spellStart"/>
             <w:r>
               <w:rPr>
                 <w:rFonts w:ascii="BRH Malayalam Extra" w:hAnsi="BRH Malayalam Extra" w:cs="BRH Malayalam Extra"/>
@@ -1850,7 +1734,6 @@
               </w:rPr>
               <w:t>p</w:t>
             </w:r>
-            <w:proofErr w:type="spellEnd"/>
             <w:r>
               <w:rPr>
                 <w:rFonts w:ascii="BRH Malayalam Extra" w:hAnsi="BRH Malayalam Extra" w:cs="BRH Malayalam Extra"/>
@@ -1859,7 +1742,6 @@
               </w:rPr>
               <w:t>–</w:t>
             </w:r>
-            <w:proofErr w:type="spellStart"/>
             <w:r>
               <w:rPr>
                 <w:rFonts w:ascii="BRH Malayalam Extra" w:hAnsi="BRH Malayalam Extra" w:cs="BRH Malayalam Extra"/>
@@ -1868,7 +1750,6 @@
               </w:rPr>
               <w:t>Zõa</w:t>
             </w:r>
-            <w:proofErr w:type="spellEnd"/>
             <w:r>
               <w:rPr>
                 <w:rFonts w:ascii="BRH Malayalam Extra" w:hAnsi="BRH Malayalam Extra" w:cs="BRH Malayalam Extra"/>
@@ -1883,18 +1764,8 @@
                 <w:sz w:val="40"/>
                 <w:szCs w:val="40"/>
               </w:rPr>
-              <w:t xml:space="preserve"> ZË </w:t>
-            </w:r>
-            <w:proofErr w:type="spellStart"/>
-            <w:r>
-              <w:rPr>
-                <w:rFonts w:ascii="BRH Malayalam Extra" w:hAnsi="BRH Malayalam Extra" w:cs="BRH Malayalam Extra"/>
-                <w:sz w:val="40"/>
-                <w:szCs w:val="40"/>
-              </w:rPr>
-              <w:t>öex</w:t>
-            </w:r>
-            <w:proofErr w:type="spellEnd"/>
+              <w:t xml:space="preserve"> ZË öex</w:t>
+            </w:r>
             <w:r>
               <w:rPr>
                 <w:rFonts w:ascii="BRH Malayalam Extra" w:hAnsi="BRH Malayalam Extra" w:cs="BRH Malayalam Extra"/>
@@ -1909,18 +1780,8 @@
                 <w:sz w:val="40"/>
                 <w:szCs w:val="40"/>
               </w:rPr>
-              <w:t>¥</w:t>
-            </w:r>
-            <w:proofErr w:type="spellStart"/>
-            <w:r>
-              <w:rPr>
-                <w:rFonts w:ascii="BRH Malayalam Extra" w:hAnsi="BRH Malayalam Extra" w:cs="BRH Malayalam Extra"/>
-                <w:sz w:val="40"/>
-                <w:szCs w:val="40"/>
-              </w:rPr>
-              <w:t>eïxZõ¡k</w:t>
-            </w:r>
-            <w:proofErr w:type="spellEnd"/>
+              <w:t>¥eïxZõ¡k</w:t>
+            </w:r>
           </w:p>
         </w:tc>
       </w:tr>
@@ -1944,6 +1805,7 @@
           <w:szCs w:val="32"/>
           <w:u w:val="single"/>
         </w:rPr>
+        <w:lastRenderedPageBreak/>
         <w:t>=================</w:t>
       </w:r>
     </w:p>
@@ -1966,42 +1828,8 @@
           <w:szCs w:val="32"/>
           <w:u w:val="single"/>
         </w:rPr>
-        <w:t xml:space="preserve">TS </w:t>
-      </w:r>
-      <w:proofErr w:type="spellStart"/>
-      <w:r>
-        <w:rPr>
-          <w:b/>
-          <w:bCs/>
-          <w:sz w:val="32"/>
-          <w:szCs w:val="32"/>
-          <w:u w:val="single"/>
-        </w:rPr>
-        <w:t>Pada</w:t>
-      </w:r>
-      <w:proofErr w:type="spellEnd"/>
-      <w:r>
-        <w:rPr>
-          <w:b/>
-          <w:bCs/>
-          <w:sz w:val="32"/>
-          <w:szCs w:val="32"/>
-          <w:u w:val="single"/>
-        </w:rPr>
-        <w:t xml:space="preserve"> </w:t>
-      </w:r>
-      <w:proofErr w:type="spellStart"/>
-      <w:r>
-        <w:rPr>
-          <w:b/>
-          <w:bCs/>
-          <w:sz w:val="32"/>
-          <w:szCs w:val="32"/>
-          <w:u w:val="single"/>
-        </w:rPr>
-        <w:t>Paadam</w:t>
-      </w:r>
-      <w:proofErr w:type="spellEnd"/>
+        <w:t>TS Pada Paadam</w:t>
+      </w:r>
       <w:r>
         <w:rPr>
           <w:b/>
@@ -2146,7 +1974,6 @@
           <w:b/>
           <w:bCs/>
         </w:rPr>
-        <w:lastRenderedPageBreak/>
         <w:t>(ignore those which are already incorporated in your book’s version and date)</w:t>
       </w:r>
     </w:p>
@@ -2292,20 +2119,8 @@
                 <w:sz w:val="28"/>
                 <w:szCs w:val="28"/>
               </w:rPr>
-              <w:t xml:space="preserve">TS 7.2.4.1 – </w:t>
-            </w:r>
-            <w:proofErr w:type="spellStart"/>
-            <w:r>
-              <w:rPr>
-                <w:rFonts w:cs="Arial"/>
-                <w:b/>
-                <w:bCs/>
-                <w:sz w:val="28"/>
-                <w:szCs w:val="28"/>
-              </w:rPr>
-              <w:t>Vaakyam</w:t>
-            </w:r>
-            <w:proofErr w:type="spellEnd"/>
+              <w:t>TS 7.2.4.1 – Vaakyam</w:t>
+            </w:r>
           </w:p>
           <w:p>
             <w:pPr>
@@ -2374,18 +2189,8 @@
                 <w:sz w:val="28"/>
                 <w:szCs w:val="28"/>
               </w:rPr>
-              <w:t xml:space="preserve">10th </w:t>
-            </w:r>
-            <w:proofErr w:type="spellStart"/>
-            <w:r>
-              <w:rPr>
-                <w:b/>
-                <w:sz w:val="28"/>
-                <w:szCs w:val="28"/>
-              </w:rPr>
-              <w:t>Panchaati</w:t>
-            </w:r>
-            <w:proofErr w:type="spellEnd"/>
+              <w:t>10th Panchaati</w:t>
+            </w:r>
           </w:p>
         </w:tc>
         <w:tc>
@@ -2433,18 +2238,8 @@
                 <w:sz w:val="40"/>
                 <w:szCs w:val="40"/>
               </w:rPr>
-              <w:t>ZI d—</w:t>
-            </w:r>
-            <w:proofErr w:type="spellStart"/>
-            <w:r>
-              <w:rPr>
-                <w:rFonts w:ascii="BRH Malayalam Extra" w:hAnsi="BRH Malayalam Extra" w:cs="BRH Malayalam Extra"/>
-                <w:sz w:val="40"/>
-                <w:szCs w:val="40"/>
-              </w:rPr>
-              <w:t>pkx</w:t>
-            </w:r>
-            <w:proofErr w:type="spellEnd"/>
+              <w:t>ZI d—pkx</w:t>
+            </w:r>
             <w:r>
               <w:rPr>
                 <w:rFonts w:ascii="BRH Malayalam Extra" w:hAnsi="BRH Malayalam Extra" w:cs="BRH Malayalam Extra"/>
@@ -2454,7 +2249,6 @@
               </w:rPr>
               <w:t>–</w:t>
             </w:r>
-            <w:proofErr w:type="spellStart"/>
             <w:r>
               <w:rPr>
                 <w:rFonts w:ascii="BRH Malayalam Extra" w:hAnsi="BRH Malayalam Extra" w:cs="BRH Malayalam Extra"/>
@@ -2462,19 +2256,8 @@
                 <w:szCs w:val="40"/>
                 <w:highlight w:val="yellow"/>
               </w:rPr>
-              <w:t>öZe</w:t>
-            </w:r>
-            <w:proofErr w:type="spellEnd"/>
-            <w:r>
-              <w:rPr>
-                <w:rFonts w:ascii="BRH Malayalam Extra" w:hAnsi="BRH Malayalam Extra" w:cs="BRH Malayalam Extra"/>
-                <w:sz w:val="40"/>
-                <w:szCs w:val="40"/>
-                <w:highlight w:val="yellow"/>
-              </w:rPr>
-              <w:t>—</w:t>
-            </w:r>
-            <w:proofErr w:type="spellStart"/>
+              <w:t>öZe—</w:t>
+            </w:r>
             <w:r>
               <w:rPr>
                 <w:rFonts w:ascii="BRH Malayalam Extra" w:hAnsi="BRH Malayalam Extra" w:cs="BRH Malayalam Extra"/>
@@ -2483,7 +2266,6 @@
               </w:rPr>
               <w:t>qõ</w:t>
             </w:r>
-            <w:proofErr w:type="spellEnd"/>
             <w:r>
               <w:rPr>
                 <w:rFonts w:ascii="BRH Malayalam Extra" w:hAnsi="BRH Malayalam Extra" w:cs="BRH Malayalam Extra"/>
@@ -2543,18 +2325,8 @@
                 <w:sz w:val="40"/>
                 <w:szCs w:val="40"/>
               </w:rPr>
-              <w:t>ZI d—</w:t>
-            </w:r>
-            <w:proofErr w:type="spellStart"/>
-            <w:r>
-              <w:rPr>
-                <w:rFonts w:ascii="BRH Malayalam Extra" w:hAnsi="BRH Malayalam Extra" w:cs="BRH Malayalam Extra"/>
-                <w:sz w:val="40"/>
-                <w:szCs w:val="40"/>
-              </w:rPr>
-              <w:t>pkx</w:t>
-            </w:r>
-            <w:proofErr w:type="spellEnd"/>
+              <w:t>ZI d—pkx</w:t>
+            </w:r>
             <w:r>
               <w:rPr>
                 <w:rFonts w:ascii="BRH Malayalam Extra" w:hAnsi="BRH Malayalam Extra" w:cs="BRH Malayalam Extra"/>
@@ -2563,7 +2335,6 @@
               </w:rPr>
               <w:t>–</w:t>
             </w:r>
-            <w:proofErr w:type="spellStart"/>
             <w:r>
               <w:rPr>
                 <w:rFonts w:ascii="BRH Malayalam Extra" w:hAnsi="BRH Malayalam Extra" w:cs="BRH Malayalam Extra"/>
@@ -2581,25 +2352,14 @@
               </w:rPr>
               <w:t>i</w:t>
             </w:r>
-            <w:proofErr w:type="spellEnd"/>
-            <w:r>
-              <w:rPr>
-                <w:rFonts w:ascii="BRH Malayalam Extra" w:hAnsi="BRH Malayalam Extra" w:cs="BRH Malayalam Extra"/>
-                <w:sz w:val="40"/>
-                <w:szCs w:val="40"/>
-              </w:rPr>
-              <w:t>—</w:t>
-            </w:r>
-            <w:proofErr w:type="spellStart"/>
-            <w:r>
-              <w:rPr>
-                <w:rFonts w:ascii="BRH Malayalam Extra" w:hAnsi="BRH Malayalam Extra" w:cs="BRH Malayalam Extra"/>
-                <w:sz w:val="40"/>
-                <w:szCs w:val="40"/>
-              </w:rPr>
-              <w:t>eqõ</w:t>
-            </w:r>
-            <w:proofErr w:type="spellEnd"/>
+            <w:r>
+              <w:rPr>
+                <w:rFonts w:ascii="BRH Malayalam Extra" w:hAnsi="BRH Malayalam Extra" w:cs="BRH Malayalam Extra"/>
+                <w:sz w:val="40"/>
+                <w:szCs w:val="40"/>
+              </w:rPr>
+              <w:t>—eqõ</w:t>
+            </w:r>
             <w:r>
               <w:rPr>
                 <w:rFonts w:ascii="BRH Malayalam Extra" w:hAnsi="BRH Malayalam Extra" w:cs="BRH Malayalam Extra"/>
@@ -2702,20 +2462,8 @@
                 <w:sz w:val="28"/>
                 <w:szCs w:val="28"/>
               </w:rPr>
-              <w:t xml:space="preserve">TS 7.2.8.7 – </w:t>
-            </w:r>
-            <w:proofErr w:type="spellStart"/>
-            <w:r>
-              <w:rPr>
-                <w:rFonts w:cs="Arial"/>
-                <w:b/>
-                <w:bCs/>
-                <w:sz w:val="28"/>
-                <w:szCs w:val="28"/>
-              </w:rPr>
-              <w:t>Vaakyam</w:t>
-            </w:r>
-            <w:proofErr w:type="spellEnd"/>
+              <w:t>TS 7.2.8.7 – Vaakyam</w:t>
+            </w:r>
           </w:p>
           <w:p>
             <w:pPr>
@@ -2764,18 +2512,8 @@
                 <w:sz w:val="28"/>
                 <w:szCs w:val="28"/>
               </w:rPr>
-              <w:t xml:space="preserve">33rd </w:t>
-            </w:r>
-            <w:proofErr w:type="spellStart"/>
-            <w:r>
-              <w:rPr>
-                <w:b/>
-                <w:sz w:val="28"/>
-                <w:szCs w:val="28"/>
-              </w:rPr>
-              <w:t>Panchaati</w:t>
-            </w:r>
-            <w:proofErr w:type="spellEnd"/>
+              <w:t>33rd Panchaati</w:t>
+            </w:r>
           </w:p>
         </w:tc>
         <w:tc>
@@ -2799,95 +2537,79 @@
                 <w:rFonts w:ascii="BRH Devanagari Extra" w:hAnsi="BRH Devanagari Extra" w:cs="BRH Devanagari Extra"/>
                 <w:sz w:val="40"/>
                 <w:szCs w:val="40"/>
-              </w:rPr>
-            </w:pPr>
-            <w:proofErr w:type="spellStart"/>
-            <w:r>
-              <w:rPr>
-                <w:rFonts w:ascii="BRH Malayalam Extra" w:hAnsi="BRH Malayalam Extra" w:cs="BRH Malayalam Extra"/>
-                <w:sz w:val="40"/>
-                <w:szCs w:val="40"/>
-              </w:rPr>
-              <w:t>px</w:t>
-            </w:r>
-            <w:proofErr w:type="spellEnd"/>
-            <w:r>
-              <w:rPr>
-                <w:rFonts w:ascii="BRH Malayalam Extra" w:hAnsi="BRH Malayalam Extra" w:cs="BRH Malayalam Extra"/>
-                <w:sz w:val="40"/>
-                <w:szCs w:val="40"/>
-              </w:rPr>
-              <w:t xml:space="preserve"> G</w:t>
+                <w:lang w:val="it-IT"/>
+              </w:rPr>
+            </w:pPr>
+            <w:r>
+              <w:rPr>
+                <w:rFonts w:ascii="BRH Malayalam Extra" w:hAnsi="BRH Malayalam Extra" w:cs="BRH Malayalam Extra"/>
+                <w:sz w:val="40"/>
+                <w:szCs w:val="40"/>
+                <w:lang w:val="it-IT"/>
+              </w:rPr>
+              <w:t>px G</w:t>
             </w:r>
             <w:r>
               <w:rPr>
                 <w:rFonts w:ascii="BRH Malayalam Extra" w:hAnsi="BRH Malayalam Extra" w:cs="BRH Malayalam Extra"/>
                 <w:sz w:val="34"/>
                 <w:szCs w:val="40"/>
+                <w:lang w:val="it-IT"/>
               </w:rPr>
               <w:t>–</w:t>
             </w:r>
-            <w:proofErr w:type="spellStart"/>
-            <w:r>
-              <w:rPr>
-                <w:rFonts w:ascii="BRH Malayalam Extra" w:hAnsi="BRH Malayalam Extra" w:cs="BRH Malayalam Extra"/>
-                <w:sz w:val="40"/>
-                <w:szCs w:val="40"/>
+            <w:r>
+              <w:rPr>
+                <w:rFonts w:ascii="BRH Malayalam Extra" w:hAnsi="BRH Malayalam Extra" w:cs="BRH Malayalam Extra"/>
+                <w:sz w:val="40"/>
+                <w:szCs w:val="40"/>
+                <w:lang w:val="it-IT"/>
               </w:rPr>
               <w:t>Zbx</w:t>
             </w:r>
-            <w:proofErr w:type="spellEnd"/>
             <w:r>
               <w:rPr>
                 <w:rFonts w:ascii="BRH Malayalam Extra" w:hAnsi="BRH Malayalam Extra" w:cs="BRH Malayalam Extra"/>
                 <w:sz w:val="34"/>
                 <w:szCs w:val="40"/>
+                <w:lang w:val="it-IT"/>
               </w:rPr>
               <w:t>–</w:t>
             </w:r>
-            <w:proofErr w:type="spellStart"/>
-            <w:r>
-              <w:rPr>
-                <w:rFonts w:ascii="BRH Malayalam Extra" w:hAnsi="BRH Malayalam Extra" w:cs="BRH Malayalam Extra"/>
-                <w:sz w:val="40"/>
-                <w:szCs w:val="40"/>
-              </w:rPr>
-              <w:t>jZ</w:t>
-            </w:r>
-            <w:proofErr w:type="spellEnd"/>
-            <w:r>
-              <w:rPr>
-                <w:rFonts w:ascii="BRH Malayalam Extra" w:hAnsi="BRH Malayalam Extra" w:cs="BRH Malayalam Extra"/>
-                <w:sz w:val="40"/>
-                <w:szCs w:val="40"/>
-              </w:rPr>
-              <w:t>—</w:t>
-            </w:r>
-            <w:proofErr w:type="spellStart"/>
+            <w:r>
+              <w:rPr>
+                <w:rFonts w:ascii="BRH Malayalam Extra" w:hAnsi="BRH Malayalam Extra" w:cs="BRH Malayalam Extra"/>
+                <w:sz w:val="40"/>
+                <w:szCs w:val="40"/>
+                <w:lang w:val="it-IT"/>
+              </w:rPr>
+              <w:t>jZ—</w:t>
+            </w:r>
             <w:r>
               <w:rPr>
                 <w:rFonts w:ascii="BRH Malayalam Extra" w:hAnsi="BRH Malayalam Extra" w:cs="BRH Malayalam Extra"/>
                 <w:sz w:val="40"/>
                 <w:szCs w:val="40"/>
                 <w:highlight w:val="yellow"/>
+                <w:lang w:val="it-IT"/>
               </w:rPr>
               <w:t>dI</w:t>
             </w:r>
-            <w:proofErr w:type="spellEnd"/>
-            <w:r>
-              <w:rPr>
-                <w:rFonts w:ascii="BRH Malayalam Extra" w:hAnsi="BRH Malayalam Extra" w:cs="BRH Malayalam Extra"/>
-                <w:sz w:val="40"/>
-                <w:szCs w:val="40"/>
+            <w:r>
+              <w:rPr>
+                <w:rFonts w:ascii="BRH Malayalam Extra" w:hAnsi="BRH Malayalam Extra" w:cs="BRH Malayalam Extra"/>
+                <w:sz w:val="40"/>
+                <w:szCs w:val="40"/>
+                <w:lang w:val="it-IT"/>
               </w:rPr>
               <w:t xml:space="preserve"> </w:t>
             </w:r>
-            <w:proofErr w:type="spellStart"/>
             <w:r>
               <w:rPr>
                 <w:rFonts w:ascii="BRH Devanagari Extra" w:hAnsi="BRH Devanagari Extra" w:cs="BRH Malayalam Extra"/>
                 <w:sz w:val="32"/>
                 <w:szCs w:val="40"/>
+                <w:lang w:val="it-IT"/>
               </w:rPr>
               <w:t>Æ</w:t>
             </w:r>
@@ -2896,17 +2618,9 @@
                 <w:rFonts w:ascii="BRH Malayalam Extra" w:hAnsi="BRH Malayalam Extra" w:cs="BRH Malayalam Extra"/>
                 <w:sz w:val="40"/>
                 <w:szCs w:val="40"/>
-              </w:rPr>
-              <w:t>ja</w:t>
-            </w:r>
-            <w:proofErr w:type="spellEnd"/>
-            <w:r>
-              <w:rPr>
-                <w:rFonts w:ascii="BRH Malayalam Extra" w:hAnsi="BRH Malayalam Extra" w:cs="BRH Malayalam Extra"/>
-                <w:sz w:val="40"/>
-                <w:szCs w:val="40"/>
-              </w:rPr>
-              <w:t>§</w:t>
+                <w:lang w:val="it-IT"/>
+              </w:rPr>
+              <w:t>ja§</w:t>
             </w:r>
           </w:p>
         </w:tc>
@@ -2931,69 +2645,53 @@
                 <w:rFonts w:ascii="BRH Devanagari Extra" w:hAnsi="BRH Devanagari Extra" w:cs="BRH Devanagari Extra"/>
                 <w:sz w:val="40"/>
                 <w:szCs w:val="40"/>
-              </w:rPr>
-            </w:pPr>
-            <w:proofErr w:type="spellStart"/>
-            <w:r>
-              <w:rPr>
-                <w:rFonts w:ascii="BRH Malayalam Extra" w:hAnsi="BRH Malayalam Extra" w:cs="BRH Malayalam Extra"/>
-                <w:sz w:val="40"/>
-                <w:szCs w:val="40"/>
-              </w:rPr>
-              <w:t>px</w:t>
-            </w:r>
-            <w:proofErr w:type="spellEnd"/>
-            <w:r>
-              <w:rPr>
-                <w:rFonts w:ascii="BRH Malayalam Extra" w:hAnsi="BRH Malayalam Extra" w:cs="BRH Malayalam Extra"/>
-                <w:sz w:val="40"/>
-                <w:szCs w:val="40"/>
-              </w:rPr>
-              <w:t xml:space="preserve"> G</w:t>
+                <w:lang w:val="it-IT"/>
+              </w:rPr>
+            </w:pPr>
+            <w:r>
+              <w:rPr>
+                <w:rFonts w:ascii="BRH Malayalam Extra" w:hAnsi="BRH Malayalam Extra" w:cs="BRH Malayalam Extra"/>
+                <w:sz w:val="40"/>
+                <w:szCs w:val="40"/>
+                <w:lang w:val="it-IT"/>
+              </w:rPr>
+              <w:t>px G</w:t>
             </w:r>
             <w:r>
               <w:rPr>
                 <w:rFonts w:ascii="BRH Malayalam Extra" w:hAnsi="BRH Malayalam Extra" w:cs="BRH Malayalam Extra"/>
                 <w:sz w:val="34"/>
                 <w:szCs w:val="40"/>
+                <w:lang w:val="it-IT"/>
               </w:rPr>
               <w:t>–</w:t>
             </w:r>
-            <w:proofErr w:type="spellStart"/>
-            <w:r>
-              <w:rPr>
-                <w:rFonts w:ascii="BRH Malayalam Extra" w:hAnsi="BRH Malayalam Extra" w:cs="BRH Malayalam Extra"/>
-                <w:sz w:val="40"/>
-                <w:szCs w:val="40"/>
+            <w:r>
+              <w:rPr>
+                <w:rFonts w:ascii="BRH Malayalam Extra" w:hAnsi="BRH Malayalam Extra" w:cs="BRH Malayalam Extra"/>
+                <w:sz w:val="40"/>
+                <w:szCs w:val="40"/>
+                <w:lang w:val="it-IT"/>
               </w:rPr>
               <w:t>Zbx</w:t>
             </w:r>
-            <w:proofErr w:type="spellEnd"/>
             <w:r>
               <w:rPr>
                 <w:rFonts w:ascii="BRH Malayalam Extra" w:hAnsi="BRH Malayalam Extra" w:cs="BRH Malayalam Extra"/>
                 <w:sz w:val="34"/>
                 <w:szCs w:val="40"/>
+                <w:lang w:val="it-IT"/>
               </w:rPr>
               <w:t>–</w:t>
             </w:r>
-            <w:proofErr w:type="spellStart"/>
-            <w:r>
-              <w:rPr>
-                <w:rFonts w:ascii="BRH Malayalam Extra" w:hAnsi="BRH Malayalam Extra" w:cs="BRH Malayalam Extra"/>
-                <w:sz w:val="40"/>
-                <w:szCs w:val="40"/>
-              </w:rPr>
-              <w:t>jZ</w:t>
-            </w:r>
-            <w:proofErr w:type="spellEnd"/>
-            <w:r>
-              <w:rPr>
-                <w:rFonts w:ascii="BRH Malayalam Extra" w:hAnsi="BRH Malayalam Extra" w:cs="BRH Malayalam Extra"/>
-                <w:sz w:val="40"/>
-                <w:szCs w:val="40"/>
-              </w:rPr>
-              <w:t>—</w:t>
+            <w:r>
+              <w:rPr>
+                <w:rFonts w:ascii="BRH Malayalam Extra" w:hAnsi="BRH Malayalam Extra" w:cs="BRH Malayalam Extra"/>
+                <w:sz w:val="40"/>
+                <w:szCs w:val="40"/>
+                <w:lang w:val="it-IT"/>
+              </w:rPr>
+              <w:t>jZ—</w:t>
             </w:r>
             <w:r>
               <w:rPr>
@@ -3001,6 +2699,7 @@
                 <w:sz w:val="40"/>
                 <w:szCs w:val="40"/>
                 <w:highlight w:val="green"/>
+                <w:lang w:val="it-IT"/>
               </w:rPr>
               <w:t>d</w:t>
             </w:r>
@@ -3010,6 +2709,7 @@
                 <w:sz w:val="34"/>
                 <w:szCs w:val="40"/>
                 <w:highlight w:val="green"/>
+                <w:lang w:val="it-IT"/>
               </w:rPr>
               <w:t>–</w:t>
             </w:r>
@@ -3019,6 +2719,7 @@
                 <w:sz w:val="40"/>
                 <w:szCs w:val="40"/>
                 <w:highlight w:val="green"/>
+                <w:lang w:val="it-IT"/>
               </w:rPr>
               <w:t>I</w:t>
             </w:r>
@@ -3027,15 +2728,16 @@
                 <w:rFonts w:ascii="BRH Malayalam Extra" w:hAnsi="BRH Malayalam Extra" w:cs="BRH Malayalam Extra"/>
                 <w:sz w:val="40"/>
                 <w:szCs w:val="40"/>
+                <w:lang w:val="it-IT"/>
               </w:rPr>
               <w:t xml:space="preserve"> </w:t>
             </w:r>
-            <w:proofErr w:type="spellStart"/>
             <w:r>
               <w:rPr>
                 <w:rFonts w:ascii="BRH Devanagari Extra" w:hAnsi="BRH Devanagari Extra" w:cs="BRH Malayalam Extra"/>
                 <w:sz w:val="32"/>
                 <w:szCs w:val="40"/>
+                <w:lang w:val="it-IT"/>
               </w:rPr>
               <w:t>Æ</w:t>
             </w:r>
@@ -3044,17 +2746,9 @@
                 <w:rFonts w:ascii="BRH Malayalam Extra" w:hAnsi="BRH Malayalam Extra" w:cs="BRH Malayalam Extra"/>
                 <w:sz w:val="40"/>
                 <w:szCs w:val="40"/>
-              </w:rPr>
-              <w:t>ja</w:t>
-            </w:r>
-            <w:proofErr w:type="spellEnd"/>
-            <w:r>
-              <w:rPr>
-                <w:rFonts w:ascii="BRH Malayalam Extra" w:hAnsi="BRH Malayalam Extra" w:cs="BRH Malayalam Extra"/>
-                <w:sz w:val="40"/>
-                <w:szCs w:val="40"/>
-              </w:rPr>
-              <w:t>§</w:t>
+                <w:lang w:val="it-IT"/>
+              </w:rPr>
+              <w:t>ja§</w:t>
             </w:r>
           </w:p>
         </w:tc>
@@ -3101,40 +2795,7 @@
           <w:szCs w:val="32"/>
           <w:u w:val="single"/>
         </w:rPr>
-        <w:t xml:space="preserve">TS </w:t>
-      </w:r>
-      <w:proofErr w:type="spellStart"/>
-      <w:r>
-        <w:rPr>
-          <w:b/>
-          <w:bCs/>
-          <w:sz w:val="32"/>
-          <w:szCs w:val="32"/>
-          <w:u w:val="single"/>
-        </w:rPr>
-        <w:t>Pada</w:t>
-      </w:r>
-      <w:proofErr w:type="spellEnd"/>
-      <w:r>
-        <w:rPr>
-          <w:b/>
-          <w:bCs/>
-          <w:sz w:val="32"/>
-          <w:szCs w:val="32"/>
-          <w:u w:val="single"/>
-        </w:rPr>
-        <w:t xml:space="preserve"> </w:t>
-      </w:r>
-      <w:proofErr w:type="spellStart"/>
-      <w:r>
-        <w:rPr>
-          <w:b/>
-          <w:bCs/>
-          <w:sz w:val="32"/>
-          <w:szCs w:val="32"/>
-          <w:u w:val="single"/>
-        </w:rPr>
-        <w:t>Paa</w:t>
+        <w:t>TS Pada Paa</w:t>
       </w:r>
       <w:r>
         <w:rPr>
@@ -3154,18 +2815,7 @@
           <w:szCs w:val="32"/>
           <w:u w:val="single"/>
         </w:rPr>
-        <w:t>am</w:t>
-      </w:r>
-      <w:proofErr w:type="spellEnd"/>
-      <w:r>
-        <w:rPr>
-          <w:b/>
-          <w:bCs/>
-          <w:sz w:val="32"/>
-          <w:szCs w:val="32"/>
-          <w:u w:val="single"/>
-        </w:rPr>
-        <w:t xml:space="preserve"> – TS 7.2</w:t>
+        <w:t>am – TS 7.2</w:t>
       </w:r>
       <w:r>
         <w:rPr>
@@ -3457,42 +3107,24 @@
                 <w:sz w:val="28"/>
                 <w:szCs w:val="28"/>
               </w:rPr>
-              <w:t xml:space="preserve">7.2.8.7 – </w:t>
-            </w:r>
-            <w:proofErr w:type="spellStart"/>
-            <w:r>
-              <w:rPr>
-                <w:sz w:val="28"/>
-                <w:szCs w:val="28"/>
-              </w:rPr>
-              <w:t>Vaakyam</w:t>
-            </w:r>
-            <w:proofErr w:type="spellEnd"/>
-          </w:p>
-          <w:p>
-            <w:pPr>
-              <w:spacing w:before="0" w:line="240" w:lineRule="auto"/>
-              <w:rPr>
-                <w:sz w:val="28"/>
-                <w:szCs w:val="28"/>
-              </w:rPr>
-            </w:pPr>
-            <w:r>
-              <w:rPr>
-                <w:sz w:val="28"/>
-                <w:szCs w:val="28"/>
-              </w:rPr>
-              <w:t xml:space="preserve">33rd </w:t>
-            </w:r>
-            <w:proofErr w:type="spellStart"/>
-            <w:r>
-              <w:rPr>
-                <w:sz w:val="28"/>
-                <w:szCs w:val="28"/>
-              </w:rPr>
-              <w:t>Panchaati</w:t>
-            </w:r>
-            <w:proofErr w:type="spellEnd"/>
+              <w:t>7.2.8.7 – Vaakyam</w:t>
+            </w:r>
+          </w:p>
+          <w:p>
+            <w:pPr>
+              <w:spacing w:before="0" w:line="240" w:lineRule="auto"/>
+              <w:rPr>
+                <w:sz w:val="28"/>
+                <w:szCs w:val="28"/>
+              </w:rPr>
+            </w:pPr>
+            <w:r>
+              <w:rPr>
+                <w:sz w:val="28"/>
+                <w:szCs w:val="28"/>
+              </w:rPr>
+              <w:t>33rd Panchaati</w:t>
+            </w:r>
           </w:p>
           <w:p>
             <w:pPr>
@@ -3529,7 +3161,6 @@
                 <w:szCs w:val="40"/>
               </w:rPr>
             </w:pPr>
-            <w:proofErr w:type="spellStart"/>
             <w:r>
               <w:rPr>
                 <w:rFonts w:ascii="BRH Malayalam Extra" w:hAnsi="BRH Malayalam Extra" w:cs="BRH Malayalam Extra"/>
@@ -3537,17 +3168,7 @@
                 <w:sz w:val="40"/>
                 <w:szCs w:val="40"/>
               </w:rPr>
-              <w:t>Zsôx</w:t>
-            </w:r>
-            <w:proofErr w:type="spellEnd"/>
-            <w:r>
-              <w:rPr>
-                <w:rFonts w:ascii="BRH Malayalam Extra" w:hAnsi="BRH Malayalam Extra" w:cs="BRH Malayalam Extra"/>
-                <w:color w:val="000000"/>
-                <w:sz w:val="40"/>
-                <w:szCs w:val="40"/>
-              </w:rPr>
-              <w:t>—by</w:t>
+              <w:t>Zsôx—by</w:t>
             </w:r>
             <w:r>
               <w:rPr>
@@ -3565,19 +3186,8 @@
                 <w:sz w:val="40"/>
                 <w:szCs w:val="40"/>
               </w:rPr>
-              <w:t>b-</w:t>
-            </w:r>
-            <w:proofErr w:type="spellStart"/>
-            <w:r>
-              <w:rPr>
-                <w:rFonts w:ascii="BRH Malayalam Extra" w:hAnsi="BRH Malayalam Extra" w:cs="BRH Malayalam Extra"/>
-                <w:color w:val="000000"/>
-                <w:sz w:val="40"/>
-                <w:szCs w:val="40"/>
-              </w:rPr>
-              <w:t>i</w:t>
-            </w:r>
-            <w:proofErr w:type="spellEnd"/>
+              <w:t>b-i</w:t>
+            </w:r>
             <w:r>
               <w:rPr>
                 <w:rFonts w:ascii="BRH Malayalam Extra" w:hAnsi="BRH Malayalam Extra" w:cs="BRH Malayalam Extra"/>
@@ -3594,67 +3204,7 @@
                 <w:sz w:val="40"/>
                 <w:szCs w:val="40"/>
               </w:rPr>
-              <w:t>¥</w:t>
-            </w:r>
-            <w:proofErr w:type="spellStart"/>
-            <w:r>
-              <w:rPr>
-                <w:rFonts w:ascii="BRH Malayalam Extra" w:hAnsi="BRH Malayalam Extra" w:cs="BRH Malayalam Extra"/>
-                <w:color w:val="000000"/>
-                <w:sz w:val="40"/>
-                <w:szCs w:val="40"/>
-              </w:rPr>
-              <w:t>dõx</w:t>
-            </w:r>
-            <w:proofErr w:type="spellEnd"/>
-            <w:r>
-              <w:rPr>
-                <w:rFonts w:ascii="BRH Malayalam Extra" w:hAnsi="BRH Malayalam Extra" w:cs="BRH Malayalam Extra"/>
-                <w:color w:val="000000"/>
-                <w:sz w:val="40"/>
-                <w:szCs w:val="40"/>
-              </w:rPr>
-              <w:t>˜„</w:t>
-            </w:r>
-            <w:proofErr w:type="spellStart"/>
-            <w:r>
-              <w:rPr>
-                <w:rFonts w:ascii="BRH Malayalam Extra" w:hAnsi="BRH Malayalam Extra" w:cs="BRH Malayalam Extra"/>
-                <w:color w:val="000000"/>
-                <w:sz w:val="40"/>
-                <w:szCs w:val="40"/>
-              </w:rPr>
-              <w:t>dõ</w:t>
-            </w:r>
-            <w:proofErr w:type="spellEnd"/>
-            <w:r>
-              <w:rPr>
-                <w:rFonts w:ascii="BRH Malayalam Extra" w:hAnsi="BRH Malayalam Extra" w:cs="BRH Malayalam Extra"/>
-                <w:color w:val="000000"/>
-                <w:sz w:val="40"/>
-                <w:szCs w:val="40"/>
-              </w:rPr>
-              <w:t>¤¤</w:t>
-            </w:r>
-            <w:proofErr w:type="spellStart"/>
-            <w:r>
-              <w:rPr>
-                <w:rFonts w:ascii="BRH Malayalam Extra" w:hAnsi="BRH Malayalam Extra" w:cs="BRH Malayalam Extra"/>
-                <w:color w:val="000000"/>
-                <w:sz w:val="40"/>
-                <w:szCs w:val="40"/>
-              </w:rPr>
-              <w:t>sô</w:t>
-            </w:r>
-            <w:proofErr w:type="spellEnd"/>
-            <w:r>
-              <w:rPr>
-                <w:rFonts w:ascii="BRH Malayalam Extra" w:hAnsi="BRH Malayalam Extra" w:cs="BRH Malayalam Extra"/>
-                <w:color w:val="000000"/>
-                <w:sz w:val="40"/>
-                <w:szCs w:val="40"/>
-              </w:rPr>
-              <w:t>—</w:t>
+              <w:t>¥dõx˜„dõ¤¤sô—</w:t>
             </w:r>
             <w:r>
               <w:rPr>
@@ -3699,17 +3249,17 @@
                 <w:sz w:val="40"/>
                 <w:szCs w:val="40"/>
               </w:rPr>
-              <w:t xml:space="preserve"> </w:t>
-            </w:r>
-            <w:proofErr w:type="spellStart"/>
+              <w:t xml:space="preserve"> b</w:t>
+            </w:r>
             <w:r>
               <w:rPr>
                 <w:rFonts w:ascii="BRH Malayalam Extra" w:hAnsi="BRH Malayalam Extra" w:cs="BRH Malayalam Extra"/>
                 <w:color w:val="000000"/>
                 <w:sz w:val="40"/>
                 <w:szCs w:val="40"/>
-              </w:rPr>
-              <w:t>b</w:t>
+                <w:highlight w:val="yellow"/>
+              </w:rPr>
+              <w:t>cx</w:t>
             </w:r>
             <w:r>
               <w:rPr>
@@ -3717,28 +3267,8 @@
                 <w:color w:val="000000"/>
                 <w:sz w:val="40"/>
                 <w:szCs w:val="40"/>
-                <w:highlight w:val="yellow"/>
-              </w:rPr>
-              <w:t>cx</w:t>
-            </w:r>
-            <w:r>
-              <w:rPr>
-                <w:rFonts w:ascii="BRH Malayalam Extra" w:hAnsi="BRH Malayalam Extra" w:cs="BRH Malayalam Extra"/>
-                <w:color w:val="000000"/>
-                <w:sz w:val="40"/>
-                <w:szCs w:val="40"/>
-              </w:rPr>
-              <w:t>Zy</w:t>
-            </w:r>
-            <w:proofErr w:type="spellEnd"/>
-            <w:r>
-              <w:rPr>
-                <w:rFonts w:ascii="BRH Malayalam Extra" w:hAnsi="BRH Malayalam Extra" w:cs="BRH Malayalam Extra"/>
-                <w:color w:val="000000"/>
-                <w:sz w:val="40"/>
-                <w:szCs w:val="40"/>
-              </w:rPr>
-              <w:t xml:space="preserve"> </w:t>
+              </w:rPr>
+              <w:t xml:space="preserve">Zy </w:t>
             </w:r>
             <w:r>
               <w:rPr>
@@ -3788,7 +3318,6 @@
                 <w:szCs w:val="40"/>
               </w:rPr>
             </w:pPr>
-            <w:proofErr w:type="spellStart"/>
             <w:r>
               <w:rPr>
                 <w:rFonts w:ascii="BRH Malayalam Extra" w:hAnsi="BRH Malayalam Extra" w:cs="BRH Malayalam Extra"/>
@@ -3796,17 +3325,7 @@
                 <w:sz w:val="40"/>
                 <w:szCs w:val="40"/>
               </w:rPr>
-              <w:t>Zsôx</w:t>
-            </w:r>
-            <w:proofErr w:type="spellEnd"/>
-            <w:r>
-              <w:rPr>
-                <w:rFonts w:ascii="BRH Malayalam Extra" w:hAnsi="BRH Malayalam Extra" w:cs="BRH Malayalam Extra"/>
-                <w:color w:val="000000"/>
-                <w:sz w:val="40"/>
-                <w:szCs w:val="40"/>
-              </w:rPr>
-              <w:t>—by</w:t>
+              <w:t>Zsôx—by</w:t>
             </w:r>
             <w:r>
               <w:rPr>
@@ -3824,19 +3343,8 @@
                 <w:sz w:val="40"/>
                 <w:szCs w:val="40"/>
               </w:rPr>
-              <w:t>b-</w:t>
-            </w:r>
-            <w:proofErr w:type="spellStart"/>
-            <w:r>
-              <w:rPr>
-                <w:rFonts w:ascii="BRH Malayalam Extra" w:hAnsi="BRH Malayalam Extra" w:cs="BRH Malayalam Extra"/>
-                <w:color w:val="000000"/>
-                <w:sz w:val="40"/>
-                <w:szCs w:val="40"/>
-              </w:rPr>
-              <w:t>i</w:t>
-            </w:r>
-            <w:proofErr w:type="spellEnd"/>
+              <w:t>b-i</w:t>
+            </w:r>
             <w:r>
               <w:rPr>
                 <w:rFonts w:ascii="BRH Malayalam Extra" w:hAnsi="BRH Malayalam Extra" w:cs="BRH Malayalam Extra"/>
@@ -3853,67 +3361,7 @@
                 <w:sz w:val="40"/>
                 <w:szCs w:val="40"/>
               </w:rPr>
-              <w:t>¥</w:t>
-            </w:r>
-            <w:proofErr w:type="spellStart"/>
-            <w:r>
-              <w:rPr>
-                <w:rFonts w:ascii="BRH Malayalam Extra" w:hAnsi="BRH Malayalam Extra" w:cs="BRH Malayalam Extra"/>
-                <w:color w:val="000000"/>
-                <w:sz w:val="40"/>
-                <w:szCs w:val="40"/>
-              </w:rPr>
-              <w:t>dõx</w:t>
-            </w:r>
-            <w:proofErr w:type="spellEnd"/>
-            <w:r>
-              <w:rPr>
-                <w:rFonts w:ascii="BRH Malayalam Extra" w:hAnsi="BRH Malayalam Extra" w:cs="BRH Malayalam Extra"/>
-                <w:color w:val="000000"/>
-                <w:sz w:val="40"/>
-                <w:szCs w:val="40"/>
-              </w:rPr>
-              <w:t>˜„</w:t>
-            </w:r>
-            <w:proofErr w:type="spellStart"/>
-            <w:r>
-              <w:rPr>
-                <w:rFonts w:ascii="BRH Malayalam Extra" w:hAnsi="BRH Malayalam Extra" w:cs="BRH Malayalam Extra"/>
-                <w:color w:val="000000"/>
-                <w:sz w:val="40"/>
-                <w:szCs w:val="40"/>
-              </w:rPr>
-              <w:t>dõ</w:t>
-            </w:r>
-            <w:proofErr w:type="spellEnd"/>
-            <w:r>
-              <w:rPr>
-                <w:rFonts w:ascii="BRH Malayalam Extra" w:hAnsi="BRH Malayalam Extra" w:cs="BRH Malayalam Extra"/>
-                <w:color w:val="000000"/>
-                <w:sz w:val="40"/>
-                <w:szCs w:val="40"/>
-              </w:rPr>
-              <w:t>¤¤</w:t>
-            </w:r>
-            <w:proofErr w:type="spellStart"/>
-            <w:r>
-              <w:rPr>
-                <w:rFonts w:ascii="BRH Malayalam Extra" w:hAnsi="BRH Malayalam Extra" w:cs="BRH Malayalam Extra"/>
-                <w:color w:val="000000"/>
-                <w:sz w:val="40"/>
-                <w:szCs w:val="40"/>
-              </w:rPr>
-              <w:t>sô</w:t>
-            </w:r>
-            <w:proofErr w:type="spellEnd"/>
-            <w:r>
-              <w:rPr>
-                <w:rFonts w:ascii="BRH Malayalam Extra" w:hAnsi="BRH Malayalam Extra" w:cs="BRH Malayalam Extra"/>
-                <w:color w:val="000000"/>
-                <w:sz w:val="40"/>
-                <w:szCs w:val="40"/>
-              </w:rPr>
-              <w:t>—</w:t>
+              <w:t>¥dõx˜„dõ¤¤sô—</w:t>
             </w:r>
             <w:r>
               <w:rPr>
@@ -3958,17 +3406,17 @@
                 <w:sz w:val="40"/>
                 <w:szCs w:val="40"/>
               </w:rPr>
-              <w:t xml:space="preserve"> </w:t>
-            </w:r>
-            <w:proofErr w:type="spellStart"/>
+              <w:t xml:space="preserve"> b</w:t>
+            </w:r>
             <w:r>
               <w:rPr>
                 <w:rFonts w:ascii="BRH Malayalam Extra" w:hAnsi="BRH Malayalam Extra" w:cs="BRH Malayalam Extra"/>
                 <w:color w:val="000000"/>
                 <w:sz w:val="40"/>
                 <w:szCs w:val="40"/>
-              </w:rPr>
-              <w:t>b</w:t>
+                <w:highlight w:val="green"/>
+              </w:rPr>
+              <w:t>bx</w:t>
             </w:r>
             <w:r>
               <w:rPr>
@@ -3976,28 +3424,8 @@
                 <w:color w:val="000000"/>
                 <w:sz w:val="40"/>
                 <w:szCs w:val="40"/>
-                <w:highlight w:val="green"/>
-              </w:rPr>
-              <w:t>bx</w:t>
-            </w:r>
-            <w:r>
-              <w:rPr>
-                <w:rFonts w:ascii="BRH Malayalam Extra" w:hAnsi="BRH Malayalam Extra" w:cs="BRH Malayalam Extra"/>
-                <w:color w:val="000000"/>
-                <w:sz w:val="40"/>
-                <w:szCs w:val="40"/>
-              </w:rPr>
-              <w:t>Zy</w:t>
-            </w:r>
-            <w:proofErr w:type="spellEnd"/>
-            <w:r>
-              <w:rPr>
-                <w:rFonts w:ascii="BRH Malayalam Extra" w:hAnsi="BRH Malayalam Extra" w:cs="BRH Malayalam Extra"/>
-                <w:color w:val="000000"/>
-                <w:sz w:val="40"/>
-                <w:szCs w:val="40"/>
-              </w:rPr>
-              <w:t xml:space="preserve"> |</w:t>
+              </w:rPr>
+              <w:t>Zy |</w:t>
             </w:r>
             <w:r>
               <w:rPr>
@@ -4063,7 +3491,6 @@
               </w:rPr>
               <w:t xml:space="preserve"> – </w:t>
             </w:r>
-            <w:proofErr w:type="spellStart"/>
             <w:r>
               <w:rPr>
                 <w:sz w:val="28"/>
@@ -4071,7 +3498,6 @@
               </w:rPr>
               <w:t>Padam</w:t>
             </w:r>
-            <w:proofErr w:type="spellEnd"/>
           </w:p>
           <w:p>
             <w:pPr>
@@ -4093,17 +3519,8 @@
                 <w:sz w:val="28"/>
                 <w:szCs w:val="28"/>
               </w:rPr>
-              <w:t xml:space="preserve"> </w:t>
-            </w:r>
-            <w:proofErr w:type="spellStart"/>
-            <w:r>
-              <w:rPr>
-                <w:sz w:val="28"/>
-                <w:szCs w:val="28"/>
-              </w:rPr>
-              <w:t>Panchaati</w:t>
-            </w:r>
-            <w:proofErr w:type="spellEnd"/>
+              <w:t xml:space="preserve"> Panchaati</w:t>
+            </w:r>
           </w:p>
           <w:p>
             <w:pPr>
@@ -4146,7 +3563,6 @@
                 <w:lang w:val="en-IN" w:eastAsia="en-IN"/>
               </w:rPr>
             </w:pPr>
-            <w:proofErr w:type="spellStart"/>
             <w:r>
               <w:rPr>
                 <w:rFonts w:ascii="BRH Malayalam Extra" w:eastAsia="Times New Roman" w:hAnsi="BRH Malayalam Extra" w:cs="BRH Malayalam Extra"/>
@@ -4154,19 +3570,8 @@
                 <w:szCs w:val="40"/>
                 <w:lang w:val="en-IN" w:eastAsia="en-IN"/>
               </w:rPr>
-              <w:t>sûxtx</w:t>
-            </w:r>
-            <w:proofErr w:type="spellEnd"/>
-            <w:r>
-              <w:rPr>
-                <w:rFonts w:ascii="BRH Malayalam Extra" w:eastAsia="Times New Roman" w:hAnsi="BRH Malayalam Extra" w:cs="BRH Malayalam Extra"/>
-                <w:sz w:val="40"/>
-                <w:szCs w:val="40"/>
-                <w:lang w:val="en-IN" w:eastAsia="en-IN"/>
-              </w:rPr>
-              <w:t xml:space="preserve">˜ | </w:t>
-            </w:r>
-            <w:proofErr w:type="spellStart"/>
+              <w:t xml:space="preserve">sûxtx˜ | </w:t>
+            </w:r>
             <w:r>
               <w:rPr>
                 <w:rFonts w:ascii="BRH Malayalam Extra" w:eastAsia="Times New Roman" w:hAnsi="BRH Malayalam Extra" w:cs="BRH Malayalam Extra"/>
@@ -4186,7 +3591,6 @@
               </w:rPr>
               <w:t>b</w:t>
             </w:r>
-            <w:proofErr w:type="spellEnd"/>
             <w:r>
               <w:rPr>
                 <w:rFonts w:ascii="BRH Malayalam Extra" w:eastAsia="Times New Roman" w:hAnsi="BRH Malayalam Extra" w:cs="BRH Malayalam Extra"/>
@@ -4196,7 +3600,6 @@
               </w:rPr>
               <w:t>–</w:t>
             </w:r>
-            <w:proofErr w:type="spellStart"/>
             <w:r>
               <w:rPr>
                 <w:rFonts w:ascii="BRH Malayalam Extra" w:eastAsia="Times New Roman" w:hAnsi="BRH Malayalam Extra" w:cs="BRH Malayalam Extra"/>
@@ -4206,7 +3609,6 @@
               </w:rPr>
               <w:t>qhõ</w:t>
             </w:r>
-            <w:proofErr w:type="spellEnd"/>
             <w:r>
               <w:rPr>
                 <w:rFonts w:ascii="BRH Malayalam Extra" w:eastAsia="Times New Roman" w:hAnsi="BRH Malayalam Extra" w:cs="BRH Malayalam Extra"/>
@@ -4223,9 +3625,17 @@
                 <w:szCs w:val="40"/>
                 <w:lang w:val="en-IN" w:eastAsia="en-IN"/>
               </w:rPr>
-              <w:t xml:space="preserve"> </w:t>
-            </w:r>
-            <w:proofErr w:type="spellStart"/>
+              <w:t xml:space="preserve"> CZy— </w:t>
+            </w:r>
+          </w:p>
+          <w:p>
+            <w:pPr>
+              <w:rPr>
+                <w:rFonts w:ascii="BRH Devanagari Extra" w:hAnsi="BRH Devanagari Extra" w:cs="BRH Devanagari Extra"/>
+                <w:sz w:val="40"/>
+                <w:szCs w:val="40"/>
+              </w:rPr>
+            </w:pPr>
             <w:r>
               <w:rPr>
                 <w:rFonts w:ascii="BRH Malayalam Extra" w:eastAsia="Times New Roman" w:hAnsi="BRH Malayalam Extra" w:cs="BRH Malayalam Extra"/>
@@ -4233,38 +3643,9 @@
                 <w:szCs w:val="40"/>
                 <w:lang w:val="en-IN" w:eastAsia="en-IN"/>
               </w:rPr>
-              <w:t>CZy</w:t>
-            </w:r>
-            <w:proofErr w:type="spellEnd"/>
-            <w:r>
-              <w:rPr>
-                <w:rFonts w:ascii="BRH Malayalam Extra" w:eastAsia="Times New Roman" w:hAnsi="BRH Malayalam Extra" w:cs="BRH Malayalam Extra"/>
-                <w:sz w:val="40"/>
-                <w:szCs w:val="40"/>
-                <w:lang w:val="en-IN" w:eastAsia="en-IN"/>
-              </w:rPr>
-              <w:t xml:space="preserve">— </w:t>
-            </w:r>
-          </w:p>
-          <w:p>
-            <w:pPr>
-              <w:rPr>
-                <w:rFonts w:ascii="BRH Devanagari Extra" w:hAnsi="BRH Devanagari Extra" w:cs="BRH Devanagari Extra"/>
-                <w:sz w:val="40"/>
-                <w:szCs w:val="40"/>
-              </w:rPr>
-            </w:pPr>
-            <w:proofErr w:type="spellStart"/>
-            <w:r>
-              <w:rPr>
-                <w:rFonts w:ascii="BRH Malayalam Extra" w:eastAsia="Times New Roman" w:hAnsi="BRH Malayalam Extra" w:cs="BRH Malayalam Extra"/>
-                <w:sz w:val="40"/>
-                <w:szCs w:val="40"/>
-                <w:lang w:val="en-IN" w:eastAsia="en-IN"/>
-              </w:rPr>
+              <w:lastRenderedPageBreak/>
               <w:t>seëb</w:t>
             </w:r>
-            <w:proofErr w:type="spellEnd"/>
             <w:r>
               <w:rPr>
                 <w:rFonts w:ascii="BRH Malayalam Extra" w:eastAsia="Times New Roman" w:hAnsi="BRH Malayalam Extra" w:cs="BRH Malayalam Extra"/>
@@ -4281,19 +3662,8 @@
                 <w:szCs w:val="40"/>
                 <w:lang w:val="en-IN" w:eastAsia="en-IN"/>
               </w:rPr>
-              <w:t>q-</w:t>
-            </w:r>
-            <w:proofErr w:type="spellStart"/>
-            <w:r>
-              <w:rPr>
-                <w:rFonts w:ascii="BRH Malayalam Extra" w:eastAsia="Times New Roman" w:hAnsi="BRH Malayalam Extra" w:cs="BRH Malayalam Extra"/>
-                <w:sz w:val="40"/>
-                <w:szCs w:val="40"/>
-                <w:lang w:val="en-IN" w:eastAsia="en-IN"/>
-              </w:rPr>
-              <w:t>hõ</w:t>
-            </w:r>
-            <w:proofErr w:type="spellEnd"/>
+              <w:t>q-hõ</w:t>
+            </w:r>
             <w:r>
               <w:rPr>
                 <w:rFonts w:ascii="BRH Malayalam Extra" w:eastAsia="Times New Roman" w:hAnsi="BRH Malayalam Extra" w:cs="BRH Malayalam Extra"/>
@@ -4310,27 +3680,7 @@
                 <w:szCs w:val="40"/>
                 <w:lang w:val="en-IN" w:eastAsia="en-IN"/>
               </w:rPr>
-              <w:t xml:space="preserve">J | </w:t>
-            </w:r>
-            <w:proofErr w:type="spellStart"/>
-            <w:r>
-              <w:rPr>
-                <w:rFonts w:ascii="BRH Malayalam Extra" w:eastAsia="Times New Roman" w:hAnsi="BRH Malayalam Extra" w:cs="BRH Malayalam Extra"/>
-                <w:sz w:val="40"/>
-                <w:szCs w:val="40"/>
-                <w:lang w:val="en-IN" w:eastAsia="en-IN"/>
-              </w:rPr>
-              <w:t>sûxtx</w:t>
-            </w:r>
-            <w:proofErr w:type="spellEnd"/>
-            <w:r>
-              <w:rPr>
-                <w:rFonts w:ascii="BRH Malayalam Extra" w:eastAsia="Times New Roman" w:hAnsi="BRH Malayalam Extra" w:cs="BRH Malayalam Extra"/>
-                <w:sz w:val="40"/>
-                <w:szCs w:val="40"/>
-                <w:lang w:val="en-IN" w:eastAsia="en-IN"/>
-              </w:rPr>
-              <w:t>˜ |</w:t>
+              <w:t>J | sûxtx˜ |</w:t>
             </w:r>
           </w:p>
         </w:tc>
@@ -4358,7 +3708,6 @@
                 <w:lang w:val="en-IN" w:eastAsia="en-IN"/>
               </w:rPr>
             </w:pPr>
-            <w:proofErr w:type="spellStart"/>
             <w:r>
               <w:rPr>
                 <w:rFonts w:ascii="BRH Malayalam Extra" w:eastAsia="Times New Roman" w:hAnsi="BRH Malayalam Extra" w:cs="BRH Malayalam Extra"/>
@@ -4366,17 +3715,8 @@
                 <w:szCs w:val="40"/>
                 <w:lang w:val="en-IN" w:eastAsia="en-IN"/>
               </w:rPr>
-              <w:t>sûxtx</w:t>
-            </w:r>
-            <w:proofErr w:type="spellEnd"/>
-            <w:r>
-              <w:rPr>
-                <w:rFonts w:ascii="BRH Malayalam Extra" w:eastAsia="Times New Roman" w:hAnsi="BRH Malayalam Extra" w:cs="BRH Malayalam Extra"/>
-                <w:sz w:val="40"/>
-                <w:szCs w:val="40"/>
-                <w:lang w:val="en-IN" w:eastAsia="en-IN"/>
-              </w:rPr>
-              <w:t xml:space="preserve">˜ | </w:t>
+              <w:lastRenderedPageBreak/>
+              <w:t xml:space="preserve">sûxtx˜ | </w:t>
             </w:r>
             <w:r>
               <w:rPr>
@@ -4398,7 +3738,6 @@
               </w:rPr>
               <w:t>–</w:t>
             </w:r>
-            <w:proofErr w:type="spellStart"/>
             <w:r>
               <w:rPr>
                 <w:rFonts w:ascii="BRH Malayalam Extra" w:eastAsia="Times New Roman" w:hAnsi="BRH Malayalam Extra" w:cs="BRH Malayalam Extra"/>
@@ -4409,7 +3748,6 @@
               </w:rPr>
               <w:t>eë</w:t>
             </w:r>
-            <w:proofErr w:type="spellEnd"/>
             <w:r>
               <w:rPr>
                 <w:rFonts w:ascii="BRH Malayalam Extra" w:eastAsia="Times New Roman" w:hAnsi="BRH Malayalam Extra" w:cs="BRH Malayalam Extra"/>
@@ -4438,7 +3776,6 @@
               </w:rPr>
               <w:t>–</w:t>
             </w:r>
-            <w:proofErr w:type="spellStart"/>
             <w:r>
               <w:rPr>
                 <w:rFonts w:ascii="BRH Malayalam Extra" w:eastAsia="Times New Roman" w:hAnsi="BRH Malayalam Extra" w:cs="BRH Malayalam Extra"/>
@@ -4448,7 +3785,6 @@
               </w:rPr>
               <w:t>qhõ</w:t>
             </w:r>
-            <w:proofErr w:type="spellEnd"/>
             <w:r>
               <w:rPr>
                 <w:rFonts w:ascii="BRH Malayalam Extra" w:eastAsia="Times New Roman" w:hAnsi="BRH Malayalam Extra" w:cs="BRH Malayalam Extra"/>
@@ -4465,9 +3801,17 @@
                 <w:szCs w:val="40"/>
                 <w:lang w:val="en-IN" w:eastAsia="en-IN"/>
               </w:rPr>
-              <w:t xml:space="preserve"> </w:t>
-            </w:r>
-            <w:proofErr w:type="spellStart"/>
+              <w:t xml:space="preserve"> CZy— </w:t>
+            </w:r>
+          </w:p>
+          <w:p>
+            <w:pPr>
+              <w:rPr>
+                <w:rFonts w:ascii="BRH Devanagari Extra" w:hAnsi="BRH Devanagari Extra" w:cs="BRH Devanagari Extra"/>
+                <w:sz w:val="40"/>
+                <w:szCs w:val="40"/>
+              </w:rPr>
+            </w:pPr>
             <w:r>
               <w:rPr>
                 <w:rFonts w:ascii="BRH Malayalam Extra" w:eastAsia="Times New Roman" w:hAnsi="BRH Malayalam Extra" w:cs="BRH Malayalam Extra"/>
@@ -4475,38 +3819,9 @@
                 <w:szCs w:val="40"/>
                 <w:lang w:val="en-IN" w:eastAsia="en-IN"/>
               </w:rPr>
-              <w:t>CZy</w:t>
-            </w:r>
-            <w:proofErr w:type="spellEnd"/>
-            <w:r>
-              <w:rPr>
-                <w:rFonts w:ascii="BRH Malayalam Extra" w:eastAsia="Times New Roman" w:hAnsi="BRH Malayalam Extra" w:cs="BRH Malayalam Extra"/>
-                <w:sz w:val="40"/>
-                <w:szCs w:val="40"/>
-                <w:lang w:val="en-IN" w:eastAsia="en-IN"/>
-              </w:rPr>
-              <w:t xml:space="preserve">— </w:t>
-            </w:r>
-          </w:p>
-          <w:p>
-            <w:pPr>
-              <w:rPr>
-                <w:rFonts w:ascii="BRH Devanagari Extra" w:hAnsi="BRH Devanagari Extra" w:cs="BRH Devanagari Extra"/>
-                <w:sz w:val="40"/>
-                <w:szCs w:val="40"/>
-              </w:rPr>
-            </w:pPr>
-            <w:proofErr w:type="spellStart"/>
-            <w:r>
-              <w:rPr>
-                <w:rFonts w:ascii="BRH Malayalam Extra" w:eastAsia="Times New Roman" w:hAnsi="BRH Malayalam Extra" w:cs="BRH Malayalam Extra"/>
-                <w:sz w:val="40"/>
-                <w:szCs w:val="40"/>
-                <w:lang w:val="en-IN" w:eastAsia="en-IN"/>
-              </w:rPr>
+              <w:lastRenderedPageBreak/>
               <w:t>seëb</w:t>
             </w:r>
-            <w:proofErr w:type="spellEnd"/>
             <w:r>
               <w:rPr>
                 <w:rFonts w:ascii="BRH Malayalam Extra" w:eastAsia="Times New Roman" w:hAnsi="BRH Malayalam Extra" w:cs="BRH Malayalam Extra"/>
@@ -4523,19 +3838,8 @@
                 <w:szCs w:val="40"/>
                 <w:lang w:val="en-IN" w:eastAsia="en-IN"/>
               </w:rPr>
-              <w:t>q-</w:t>
-            </w:r>
-            <w:proofErr w:type="spellStart"/>
-            <w:r>
-              <w:rPr>
-                <w:rFonts w:ascii="BRH Malayalam Extra" w:eastAsia="Times New Roman" w:hAnsi="BRH Malayalam Extra" w:cs="BRH Malayalam Extra"/>
-                <w:sz w:val="40"/>
-                <w:szCs w:val="40"/>
-                <w:lang w:val="en-IN" w:eastAsia="en-IN"/>
-              </w:rPr>
-              <w:t>hõ</w:t>
-            </w:r>
-            <w:proofErr w:type="spellEnd"/>
+              <w:t>q-hõ</w:t>
+            </w:r>
             <w:r>
               <w:rPr>
                 <w:rFonts w:ascii="BRH Malayalam Extra" w:eastAsia="Times New Roman" w:hAnsi="BRH Malayalam Extra" w:cs="BRH Malayalam Extra"/>
@@ -4552,27 +3856,7 @@
                 <w:szCs w:val="40"/>
                 <w:lang w:val="en-IN" w:eastAsia="en-IN"/>
               </w:rPr>
-              <w:t xml:space="preserve">J | </w:t>
-            </w:r>
-            <w:proofErr w:type="spellStart"/>
-            <w:r>
-              <w:rPr>
-                <w:rFonts w:ascii="BRH Malayalam Extra" w:eastAsia="Times New Roman" w:hAnsi="BRH Malayalam Extra" w:cs="BRH Malayalam Extra"/>
-                <w:sz w:val="40"/>
-                <w:szCs w:val="40"/>
-                <w:lang w:val="en-IN" w:eastAsia="en-IN"/>
-              </w:rPr>
-              <w:t>sûxtx</w:t>
-            </w:r>
-            <w:proofErr w:type="spellEnd"/>
-            <w:r>
-              <w:rPr>
-                <w:rFonts w:ascii="BRH Malayalam Extra" w:eastAsia="Times New Roman" w:hAnsi="BRH Malayalam Extra" w:cs="BRH Malayalam Extra"/>
-                <w:sz w:val="40"/>
-                <w:szCs w:val="40"/>
-                <w:lang w:val="en-IN" w:eastAsia="en-IN"/>
-              </w:rPr>
-              <w:t>˜ |</w:t>
+              <w:t>J | sûxtx˜ |</w:t>
             </w:r>
           </w:p>
         </w:tc>
@@ -4616,17 +3900,8 @@
                 <w:sz w:val="28"/>
                 <w:szCs w:val="28"/>
               </w:rPr>
-              <w:t xml:space="preserve"> – </w:t>
-            </w:r>
-            <w:proofErr w:type="spellStart"/>
-            <w:r>
-              <w:rPr>
-                <w:sz w:val="28"/>
-                <w:szCs w:val="28"/>
-              </w:rPr>
-              <w:t>Vaakyam</w:t>
-            </w:r>
-            <w:proofErr w:type="spellEnd"/>
+              <w:t xml:space="preserve"> – Vaakyam</w:t>
+            </w:r>
           </w:p>
           <w:p>
             <w:pPr>
@@ -4648,17 +3923,8 @@
                 <w:sz w:val="28"/>
                 <w:szCs w:val="28"/>
               </w:rPr>
-              <w:t xml:space="preserve"> </w:t>
-            </w:r>
-            <w:proofErr w:type="spellStart"/>
-            <w:r>
-              <w:rPr>
-                <w:sz w:val="28"/>
-                <w:szCs w:val="28"/>
-              </w:rPr>
-              <w:t>Panchaati</w:t>
-            </w:r>
-            <w:proofErr w:type="spellEnd"/>
+              <w:t xml:space="preserve"> Panchaati</w:t>
+            </w:r>
           </w:p>
           <w:p>
             <w:pPr>
@@ -4696,7 +3962,6 @@
                 <w:cs/>
               </w:rPr>
             </w:pPr>
-            <w:proofErr w:type="spellStart"/>
             <w:r>
               <w:rPr>
                 <w:rFonts w:ascii="BRH Malayalam Extra" w:hAnsi="BRH Malayalam Extra" w:cs="BRH Malayalam Extra"/>
@@ -4704,17 +3969,7 @@
                 <w:sz w:val="40"/>
                 <w:szCs w:val="40"/>
               </w:rPr>
-              <w:t>sûxtx</w:t>
-            </w:r>
-            <w:proofErr w:type="spellEnd"/>
-            <w:r>
-              <w:rPr>
-                <w:rFonts w:ascii="BRH Malayalam Extra" w:hAnsi="BRH Malayalam Extra" w:cs="BRH Malayalam Extra"/>
-                <w:color w:val="000000"/>
-                <w:sz w:val="40"/>
-                <w:szCs w:val="40"/>
-              </w:rPr>
-              <w:t>— q</w:t>
+              <w:t>sûxtx— q</w:t>
             </w:r>
             <w:r>
               <w:rPr>
@@ -4725,7 +3980,6 @@
               </w:rPr>
               <w:t>–</w:t>
             </w:r>
-            <w:proofErr w:type="spellStart"/>
             <w:r>
               <w:rPr>
                 <w:rFonts w:ascii="BRH Malayalam Extra" w:hAnsi="BRH Malayalam Extra" w:cs="BRH Malayalam Extra"/>
@@ -4736,7 +3990,6 @@
               </w:rPr>
               <w:t>Zx</w:t>
             </w:r>
-            <w:proofErr w:type="spellEnd"/>
             <w:r>
               <w:rPr>
                 <w:rFonts w:ascii="BRH Malayalam Extra" w:hAnsi="BRH Malayalam Extra" w:cs="BRH Malayalam Extra"/>
@@ -4753,19 +4006,8 @@
                 <w:sz w:val="40"/>
                 <w:szCs w:val="40"/>
               </w:rPr>
-              <w:t xml:space="preserve">j </w:t>
-            </w:r>
-            <w:proofErr w:type="spellStart"/>
-            <w:r>
-              <w:rPr>
-                <w:rFonts w:ascii="BRH Malayalam Extra" w:hAnsi="BRH Malayalam Extra" w:cs="BRH Malayalam Extra"/>
-                <w:color w:val="000000"/>
-                <w:sz w:val="40"/>
-                <w:szCs w:val="40"/>
-              </w:rPr>
-              <w:t>sûxtx</w:t>
-            </w:r>
-            <w:proofErr w:type="spellEnd"/>
+              <w:t>j sûxtx</w:t>
+            </w:r>
             <w:r>
               <w:rPr>
                 <w:rFonts w:ascii="BRH Malayalam Extra" w:hAnsi="BRH Malayalam Extra" w:cs="BRH Malayalam Extra"/>
@@ -4782,39 +4024,8 @@
                 <w:sz w:val="40"/>
                 <w:szCs w:val="40"/>
               </w:rPr>
-              <w:t xml:space="preserve"> </w:t>
-            </w:r>
-            <w:proofErr w:type="spellStart"/>
-            <w:r>
-              <w:rPr>
-                <w:rFonts w:ascii="BRH Malayalam Extra" w:hAnsi="BRH Malayalam Extra" w:cs="BRH Malayalam Extra"/>
-                <w:color w:val="000000"/>
-                <w:sz w:val="40"/>
-                <w:szCs w:val="40"/>
-              </w:rPr>
-              <w:t>sªp</w:t>
-            </w:r>
-            <w:proofErr w:type="spellEnd"/>
-            <w:r>
-              <w:rPr>
-                <w:rFonts w:ascii="BRH Malayalam Extra" w:hAnsi="BRH Malayalam Extra" w:cs="BRH Malayalam Extra"/>
-                <w:color w:val="000000"/>
-                <w:sz w:val="40"/>
-                <w:szCs w:val="40"/>
-              </w:rPr>
-              <w:t>—¤¤</w:t>
-            </w:r>
-            <w:proofErr w:type="spellStart"/>
-            <w:r>
-              <w:rPr>
-                <w:rFonts w:ascii="BRH Malayalam Extra" w:hAnsi="BRH Malayalam Extra" w:cs="BRH Malayalam Extra"/>
-                <w:color w:val="000000"/>
-                <w:sz w:val="40"/>
-                <w:szCs w:val="40"/>
-              </w:rPr>
-              <w:t>sô</w:t>
-            </w:r>
-            <w:proofErr w:type="spellEnd"/>
+              <w:t xml:space="preserve"> sªp—¤¤sô</w:t>
+            </w:r>
             <w:r>
               <w:rPr>
                 <w:rFonts w:ascii="BRH Malayalam Extra" w:hAnsi="BRH Malayalam Extra" w:cs="BRH Malayalam Extra"/>
@@ -4845,7 +4056,6 @@
                 <w:cs/>
               </w:rPr>
             </w:pPr>
-            <w:proofErr w:type="spellStart"/>
             <w:r>
               <w:rPr>
                 <w:rFonts w:ascii="BRH Malayalam Extra" w:hAnsi="BRH Malayalam Extra" w:cs="BRH Malayalam Extra"/>
@@ -4853,17 +4063,7 @@
                 <w:sz w:val="40"/>
                 <w:szCs w:val="40"/>
               </w:rPr>
-              <w:t>sûxtx</w:t>
-            </w:r>
-            <w:proofErr w:type="spellEnd"/>
-            <w:r>
-              <w:rPr>
-                <w:rFonts w:ascii="BRH Malayalam Extra" w:hAnsi="BRH Malayalam Extra" w:cs="BRH Malayalam Extra"/>
-                <w:color w:val="000000"/>
-                <w:sz w:val="40"/>
-                <w:szCs w:val="40"/>
-              </w:rPr>
-              <w:t>— q</w:t>
+              <w:t>sûxtx— q</w:t>
             </w:r>
             <w:r>
               <w:rPr>
@@ -4874,7 +4074,6 @@
               </w:rPr>
               <w:t>–</w:t>
             </w:r>
-            <w:proofErr w:type="spellStart"/>
             <w:r>
               <w:rPr>
                 <w:rFonts w:ascii="BRH Malayalam Extra" w:hAnsi="BRH Malayalam Extra" w:cs="BRH Malayalam Extra"/>
@@ -4894,7 +4093,6 @@
               </w:rPr>
               <w:t>j</w:t>
             </w:r>
-            <w:proofErr w:type="spellEnd"/>
             <w:r>
               <w:rPr>
                 <w:rFonts w:ascii="BRH Malayalam Extra" w:hAnsi="BRH Malayalam Extra" w:cs="BRH Malayalam Extra"/>
@@ -4912,19 +4110,8 @@
                 <w:sz w:val="40"/>
                 <w:szCs w:val="40"/>
               </w:rPr>
-              <w:t xml:space="preserve"> </w:t>
-            </w:r>
-            <w:proofErr w:type="spellStart"/>
-            <w:r>
-              <w:rPr>
-                <w:rFonts w:ascii="BRH Malayalam Extra" w:hAnsi="BRH Malayalam Extra" w:cs="BRH Malayalam Extra"/>
-                <w:color w:val="000000"/>
-                <w:sz w:val="40"/>
-                <w:szCs w:val="40"/>
-              </w:rPr>
-              <w:t>sûxtx</w:t>
-            </w:r>
-            <w:proofErr w:type="spellEnd"/>
+              <w:t xml:space="preserve"> sûxtx</w:t>
+            </w:r>
             <w:r>
               <w:rPr>
                 <w:rFonts w:ascii="BRH Malayalam Extra" w:hAnsi="BRH Malayalam Extra" w:cs="BRH Malayalam Extra"/>
@@ -4941,39 +4128,8 @@
                 <w:sz w:val="40"/>
                 <w:szCs w:val="40"/>
               </w:rPr>
-              <w:t xml:space="preserve"> </w:t>
-            </w:r>
-            <w:proofErr w:type="spellStart"/>
-            <w:r>
-              <w:rPr>
-                <w:rFonts w:ascii="BRH Malayalam Extra" w:hAnsi="BRH Malayalam Extra" w:cs="BRH Malayalam Extra"/>
-                <w:color w:val="000000"/>
-                <w:sz w:val="40"/>
-                <w:szCs w:val="40"/>
-              </w:rPr>
-              <w:t>sªp</w:t>
-            </w:r>
-            <w:proofErr w:type="spellEnd"/>
-            <w:r>
-              <w:rPr>
-                <w:rFonts w:ascii="BRH Malayalam Extra" w:hAnsi="BRH Malayalam Extra" w:cs="BRH Malayalam Extra"/>
-                <w:color w:val="000000"/>
-                <w:sz w:val="40"/>
-                <w:szCs w:val="40"/>
-              </w:rPr>
-              <w:t>—¤¤</w:t>
-            </w:r>
-            <w:proofErr w:type="spellStart"/>
-            <w:r>
-              <w:rPr>
-                <w:rFonts w:ascii="BRH Malayalam Extra" w:hAnsi="BRH Malayalam Extra" w:cs="BRH Malayalam Extra"/>
-                <w:color w:val="000000"/>
-                <w:sz w:val="40"/>
-                <w:szCs w:val="40"/>
-              </w:rPr>
-              <w:t>sô</w:t>
-            </w:r>
-            <w:proofErr w:type="spellEnd"/>
+              <w:t xml:space="preserve"> sªp—¤¤sô</w:t>
+            </w:r>
             <w:r>
               <w:rPr>
                 <w:rFonts w:ascii="BRH Malayalam Extra" w:hAnsi="BRH Malayalam Extra" w:cs="BRH Malayalam Extra"/>
@@ -5074,40 +4230,7 @@
           <w:szCs w:val="32"/>
           <w:u w:val="single"/>
         </w:rPr>
-        <w:t xml:space="preserve"> </w:t>
-      </w:r>
-      <w:proofErr w:type="spellStart"/>
-      <w:r>
-        <w:rPr>
-          <w:b/>
-          <w:bCs/>
-          <w:sz w:val="32"/>
-          <w:szCs w:val="32"/>
-          <w:u w:val="single"/>
-        </w:rPr>
-        <w:t>Pada</w:t>
-      </w:r>
-      <w:proofErr w:type="spellEnd"/>
-      <w:r>
-        <w:rPr>
-          <w:b/>
-          <w:bCs/>
-          <w:sz w:val="32"/>
-          <w:szCs w:val="32"/>
-          <w:u w:val="single"/>
-        </w:rPr>
-        <w:t xml:space="preserve"> </w:t>
-      </w:r>
-      <w:proofErr w:type="spellStart"/>
-      <w:r>
-        <w:rPr>
-          <w:b/>
-          <w:bCs/>
-          <w:sz w:val="32"/>
-          <w:szCs w:val="32"/>
-          <w:u w:val="single"/>
-        </w:rPr>
-        <w:t>Paa</w:t>
+        <w:t xml:space="preserve"> Pada Paa</w:t>
       </w:r>
       <w:r>
         <w:rPr>
@@ -5129,7 +4252,6 @@
         </w:rPr>
         <w:t>am</w:t>
       </w:r>
-      <w:proofErr w:type="spellEnd"/>
       <w:r>
         <w:rPr>
           <w:b/>
@@ -5566,20 +4688,28 @@
           <w:szCs w:val="32"/>
           <w:u w:val="single"/>
         </w:rPr>
-        <w:t xml:space="preserve">TS </w:t>
-      </w:r>
-      <w:proofErr w:type="spellStart"/>
-      <w:r>
-        <w:rPr>
-          <w:b/>
-          <w:bCs/>
-          <w:sz w:val="32"/>
-          <w:szCs w:val="32"/>
-          <w:u w:val="single"/>
-        </w:rPr>
-        <w:t>Pada</w:t>
-      </w:r>
-      <w:proofErr w:type="spellEnd"/>
+        <w:t>TS Pada Paadam – TS 7.2 Malayalam co</w:t>
+      </w:r>
+      <w:r>
+        <w:rPr>
+          <w:b/>
+          <w:bCs/>
+          <w:sz w:val="32"/>
+          <w:szCs w:val="32"/>
+          <w:u w:val="single"/>
+        </w:rPr>
+        <w:t xml:space="preserve">rrections </w:t>
+      </w:r>
+      <w:r>
+        <w:rPr>
+          <w:b/>
+          <w:bCs/>
+          <w:sz w:val="32"/>
+          <w:szCs w:val="32"/>
+          <w:u w:val="single"/>
+        </w:rPr>
+        <w:t>–</w:t>
+      </w:r>
       <w:r>
         <w:rPr>
           <w:b/>
@@ -5590,47 +4720,36 @@
         </w:rPr>
         <w:t xml:space="preserve"> </w:t>
       </w:r>
-      <w:proofErr w:type="spellStart"/>
-      <w:r>
-        <w:rPr>
-          <w:b/>
-          <w:bCs/>
-          <w:sz w:val="32"/>
-          <w:szCs w:val="32"/>
-          <w:u w:val="single"/>
-        </w:rPr>
-        <w:t>Paadam</w:t>
-      </w:r>
-      <w:proofErr w:type="spellEnd"/>
-      <w:r>
-        <w:rPr>
-          <w:b/>
-          <w:bCs/>
-          <w:sz w:val="32"/>
-          <w:szCs w:val="32"/>
-          <w:u w:val="single"/>
-        </w:rPr>
-        <w:t xml:space="preserve"> – TS 7.2 Malayalam co</w:t>
-      </w:r>
-      <w:r>
-        <w:rPr>
-          <w:b/>
-          <w:bCs/>
-          <w:sz w:val="32"/>
-          <w:szCs w:val="32"/>
-          <w:u w:val="single"/>
-        </w:rPr>
-        <w:t xml:space="preserve">rrections </w:t>
-      </w:r>
-      <w:r>
-        <w:rPr>
-          <w:b/>
-          <w:bCs/>
-          <w:sz w:val="32"/>
-          <w:szCs w:val="32"/>
-          <w:u w:val="single"/>
-        </w:rPr>
-        <w:t>–</w:t>
+      <w:r>
+        <w:rPr>
+          <w:b/>
+          <w:bCs/>
+          <w:sz w:val="32"/>
+          <w:szCs w:val="32"/>
+          <w:u w:val="single"/>
+        </w:rPr>
+        <w:t xml:space="preserve">Observed till </w:t>
+      </w:r>
+      <w:r>
+        <w:rPr>
+          <w:b/>
+          <w:bCs/>
+          <w:sz w:val="32"/>
+          <w:szCs w:val="32"/>
+          <w:u w:val="single"/>
+        </w:rPr>
+        <w:t>5</w:t>
+      </w:r>
+      <w:r>
+        <w:rPr>
+          <w:b/>
+          <w:bCs/>
+          <w:sz w:val="32"/>
+          <w:szCs w:val="32"/>
+          <w:u w:val="single"/>
+          <w:vertAlign w:val="superscript"/>
+        </w:rPr>
+        <w:t>th</w:t>
       </w:r>
       <w:r>
         <w:rPr>
@@ -5650,51 +4769,8 @@
           <w:szCs w:val="32"/>
           <w:u w:val="single"/>
         </w:rPr>
-        <w:t xml:space="preserve">Observed till </w:t>
-      </w:r>
-      <w:r>
-        <w:rPr>
-          <w:b/>
-          <w:bCs/>
-          <w:sz w:val="32"/>
-          <w:szCs w:val="32"/>
-          <w:u w:val="single"/>
-        </w:rPr>
-        <w:t>5</w:t>
-      </w:r>
-      <w:proofErr w:type="gramStart"/>
-      <w:r>
-        <w:rPr>
-          <w:b/>
-          <w:bCs/>
-          <w:sz w:val="32"/>
-          <w:szCs w:val="32"/>
-          <w:u w:val="single"/>
-          <w:vertAlign w:val="superscript"/>
-        </w:rPr>
-        <w:t>th</w:t>
-      </w:r>
-      <w:r>
-        <w:rPr>
-          <w:b/>
-          <w:bCs/>
-          <w:sz w:val="32"/>
-          <w:szCs w:val="32"/>
-          <w:u w:val="single"/>
-        </w:rPr>
-        <w:t xml:space="preserve"> </w:t>
-      </w:r>
-      <w:r>
-        <w:rPr>
-          <w:b/>
-          <w:bCs/>
-          <w:sz w:val="32"/>
-          <w:szCs w:val="32"/>
-          <w:u w:val="single"/>
-        </w:rPr>
         <w:t xml:space="preserve"> October</w:t>
       </w:r>
-      <w:proofErr w:type="gramEnd"/>
       <w:r>
         <w:rPr>
           <w:b/>
@@ -5729,6 +4805,7 @@
           <w:b/>
           <w:bCs/>
         </w:rPr>
+        <w:lastRenderedPageBreak/>
         <w:t>(ignore those which are already incorporated in your book’s version and date)</w:t>
       </w:r>
     </w:p>
@@ -5787,7 +4864,6 @@
                 <w:sz w:val="32"/>
                 <w:szCs w:val="32"/>
               </w:rPr>
-              <w:lastRenderedPageBreak/>
               <w:t>Reference</w:t>
             </w:r>
           </w:p>
@@ -5810,7 +4886,6 @@
                 <w:sz w:val="32"/>
                 <w:szCs w:val="32"/>
               </w:rPr>
-              <w:lastRenderedPageBreak/>
               <w:t>As Printed</w:t>
             </w:r>
           </w:p>
@@ -5866,42 +4941,24 @@
                 <w:sz w:val="28"/>
                 <w:szCs w:val="28"/>
               </w:rPr>
-              <w:t xml:space="preserve">– </w:t>
-            </w:r>
-            <w:proofErr w:type="spellStart"/>
-            <w:r>
-              <w:rPr>
-                <w:sz w:val="28"/>
-                <w:szCs w:val="28"/>
-              </w:rPr>
-              <w:t>Vaakyam</w:t>
-            </w:r>
-            <w:proofErr w:type="spellEnd"/>
-          </w:p>
-          <w:p>
-            <w:pPr>
-              <w:spacing w:before="0" w:line="240" w:lineRule="auto"/>
-              <w:rPr>
-                <w:sz w:val="28"/>
-                <w:szCs w:val="28"/>
-              </w:rPr>
-            </w:pPr>
-            <w:r>
-              <w:rPr>
-                <w:sz w:val="28"/>
-                <w:szCs w:val="28"/>
-              </w:rPr>
-              <w:t xml:space="preserve">30th </w:t>
-            </w:r>
-            <w:proofErr w:type="spellStart"/>
-            <w:r>
-              <w:rPr>
-                <w:sz w:val="28"/>
-                <w:szCs w:val="28"/>
-              </w:rPr>
-              <w:t>Panchaati</w:t>
-            </w:r>
-            <w:proofErr w:type="spellEnd"/>
+              <w:t>– Vaakyam</w:t>
+            </w:r>
+          </w:p>
+          <w:p>
+            <w:pPr>
+              <w:spacing w:before="0" w:line="240" w:lineRule="auto"/>
+              <w:rPr>
+                <w:sz w:val="28"/>
+                <w:szCs w:val="28"/>
+              </w:rPr>
+            </w:pPr>
+            <w:r>
+              <w:rPr>
+                <w:sz w:val="28"/>
+                <w:szCs w:val="28"/>
+              </w:rPr>
+              <w:t>30th Panchaati</w:t>
+            </w:r>
           </w:p>
           <w:p>
             <w:pPr>
@@ -5949,19 +5006,18 @@
                 <w:sz w:val="40"/>
                 <w:szCs w:val="40"/>
               </w:rPr>
-              <w:t>ja§ s—</w:t>
-            </w:r>
-            <w:proofErr w:type="spellStart"/>
+              <w:t>ja§ s—eë–</w:t>
+            </w:r>
             <w:r>
               <w:rPr>
                 <w:rFonts w:ascii="BRH Malayalam Extra" w:hAnsi="BRH Malayalam Extra" w:cs="BRH Malayalam Extra"/>
                 <w:color w:val="000000"/>
                 <w:sz w:val="40"/>
                 <w:szCs w:val="40"/>
-              </w:rPr>
-              <w:t>eë</w:t>
-            </w:r>
-            <w:proofErr w:type="spellEnd"/>
+                <w:highlight w:val="yellow"/>
+              </w:rPr>
+              <w:t>¥it—</w:t>
+            </w:r>
             <w:r>
               <w:rPr>
                 <w:rFonts w:ascii="BRH Malayalam Extra" w:hAnsi="BRH Malayalam Extra" w:cs="BRH Malayalam Extra"/>
@@ -5969,49 +5025,8 @@
                 <w:sz w:val="40"/>
                 <w:szCs w:val="40"/>
               </w:rPr>
-              <w:t>–</w:t>
-            </w:r>
-            <w:r>
-              <w:rPr>
-                <w:rFonts w:ascii="BRH Malayalam Extra" w:hAnsi="BRH Malayalam Extra" w:cs="BRH Malayalam Extra"/>
-                <w:color w:val="000000"/>
-                <w:sz w:val="40"/>
-                <w:szCs w:val="40"/>
-                <w:highlight w:val="yellow"/>
-              </w:rPr>
-              <w:t>¥it—</w:t>
-            </w:r>
-            <w:proofErr w:type="spellStart"/>
-            <w:r>
-              <w:rPr>
-                <w:rFonts w:ascii="BRH Malayalam Extra" w:hAnsi="BRH Malayalam Extra" w:cs="BRH Malayalam Extra"/>
-                <w:color w:val="000000"/>
-                <w:sz w:val="40"/>
-                <w:szCs w:val="40"/>
-              </w:rPr>
-              <w:t>Tâ</w:t>
-            </w:r>
-            <w:proofErr w:type="spellEnd"/>
-            <w:r>
-              <w:rPr>
-                <w:rFonts w:ascii="BRH Malayalam Extra" w:hAnsi="BRH Malayalam Extra" w:cs="BRH Malayalam Extra"/>
-                <w:color w:val="000000"/>
-                <w:sz w:val="40"/>
-                <w:szCs w:val="40"/>
-              </w:rPr>
-              <w:t>¡–¥</w:t>
-            </w:r>
-            <w:proofErr w:type="spellStart"/>
-            <w:r>
-              <w:rPr>
-                <w:rFonts w:ascii="BRH Malayalam Extra" w:hAnsi="BRH Malayalam Extra" w:cs="BRH Malayalam Extra"/>
-                <w:color w:val="000000"/>
-                <w:sz w:val="40"/>
-                <w:szCs w:val="40"/>
-              </w:rPr>
-              <w:t>öKx</w:t>
-            </w:r>
-            <w:proofErr w:type="spellEnd"/>
+              <w:t>Tâ¡–¥öKx</w:t>
+            </w:r>
           </w:p>
         </w:tc>
         <w:tc>
@@ -6033,37 +5048,7 @@
                 <w:sz w:val="40"/>
                 <w:szCs w:val="40"/>
               </w:rPr>
-              <w:t>ja§ s—</w:t>
-            </w:r>
-            <w:proofErr w:type="spellStart"/>
-            <w:r>
-              <w:rPr>
-                <w:rFonts w:ascii="BRH Malayalam Extra" w:hAnsi="BRH Malayalam Extra" w:cs="BRH Malayalam Extra"/>
-                <w:color w:val="000000"/>
-                <w:sz w:val="40"/>
-                <w:szCs w:val="40"/>
-              </w:rPr>
-              <w:t>eë</w:t>
-            </w:r>
-            <w:proofErr w:type="spellEnd"/>
-            <w:r>
-              <w:rPr>
-                <w:rFonts w:ascii="BRH Malayalam Extra" w:hAnsi="BRH Malayalam Extra" w:cs="BRH Malayalam Extra"/>
-                <w:color w:val="000000"/>
-                <w:sz w:val="40"/>
-                <w:szCs w:val="40"/>
-              </w:rPr>
-              <w:t>–¥</w:t>
-            </w:r>
-            <w:proofErr w:type="spellStart"/>
-            <w:r>
-              <w:rPr>
-                <w:rFonts w:ascii="BRH Malayalam Extra" w:hAnsi="BRH Malayalam Extra" w:cs="BRH Malayalam Extra"/>
-                <w:color w:val="000000"/>
-                <w:sz w:val="40"/>
-                <w:szCs w:val="40"/>
-              </w:rPr>
-              <w:t>i</w:t>
+              <w:t>ja§ s—eë–¥i</w:t>
             </w:r>
             <w:r>
               <w:rPr>
@@ -6084,50 +5069,17 @@
                 <w:szCs w:val="40"/>
                 <w:highlight w:val="green"/>
               </w:rPr>
-              <w:t>t</w:t>
-            </w:r>
-            <w:proofErr w:type="spellEnd"/>
+              <w:t>t—</w:t>
+            </w:r>
             <w:r>
               <w:rPr>
                 <w:rFonts w:ascii="BRH Malayalam Extra" w:hAnsi="BRH Malayalam Extra" w:cs="BRH Malayalam Extra"/>
                 <w:color w:val="000000"/>
                 <w:sz w:val="40"/>
                 <w:szCs w:val="40"/>
-                <w:highlight w:val="green"/>
-              </w:rPr>
-              <w:t>—</w:t>
-            </w:r>
-            <w:proofErr w:type="spellStart"/>
-            <w:r>
-              <w:rPr>
-                <w:rFonts w:ascii="BRH Malayalam Extra" w:hAnsi="BRH Malayalam Extra" w:cs="BRH Malayalam Extra"/>
-                <w:color w:val="000000"/>
-                <w:sz w:val="40"/>
-                <w:szCs w:val="40"/>
-              </w:rPr>
-              <w:t>Tâ</w:t>
-            </w:r>
-            <w:proofErr w:type="spellEnd"/>
-            <w:r>
-              <w:rPr>
-                <w:rFonts w:ascii="BRH Malayalam Extra" w:hAnsi="BRH Malayalam Extra" w:cs="BRH Malayalam Extra"/>
-                <w:color w:val="000000"/>
-                <w:sz w:val="40"/>
-                <w:szCs w:val="40"/>
-              </w:rPr>
-              <w:t>¡–¥</w:t>
-            </w:r>
-            <w:proofErr w:type="spellStart"/>
-            <w:r>
-              <w:rPr>
-                <w:rFonts w:ascii="BRH Malayalam Extra" w:hAnsi="BRH Malayalam Extra" w:cs="BRH Malayalam Extra"/>
-                <w:color w:val="000000"/>
-                <w:sz w:val="40"/>
-                <w:szCs w:val="40"/>
-              </w:rPr>
-              <w:t>öKx</w:t>
-            </w:r>
-            <w:proofErr w:type="spellEnd"/>
+              </w:rPr>
+              <w:t>Tâ¡–¥öKx</w:t>
+            </w:r>
           </w:p>
         </w:tc>
       </w:tr>
@@ -6158,42 +5110,24 @@
                 <w:sz w:val="28"/>
                 <w:szCs w:val="28"/>
               </w:rPr>
-              <w:t xml:space="preserve">– </w:t>
-            </w:r>
-            <w:proofErr w:type="spellStart"/>
-            <w:r>
-              <w:rPr>
-                <w:sz w:val="28"/>
-                <w:szCs w:val="28"/>
-              </w:rPr>
-              <w:t>Vaakyam</w:t>
-            </w:r>
-            <w:proofErr w:type="spellEnd"/>
-          </w:p>
-          <w:p>
-            <w:pPr>
-              <w:spacing w:before="0" w:line="240" w:lineRule="auto"/>
-              <w:rPr>
-                <w:sz w:val="28"/>
-                <w:szCs w:val="28"/>
-              </w:rPr>
-            </w:pPr>
-            <w:r>
-              <w:rPr>
-                <w:sz w:val="28"/>
-                <w:szCs w:val="28"/>
-              </w:rPr>
-              <w:t xml:space="preserve">32nd </w:t>
-            </w:r>
-            <w:proofErr w:type="spellStart"/>
-            <w:r>
-              <w:rPr>
-                <w:sz w:val="28"/>
-                <w:szCs w:val="28"/>
-              </w:rPr>
-              <w:t>Panchaati</w:t>
-            </w:r>
-            <w:proofErr w:type="spellEnd"/>
+              <w:t>– Vaakyam</w:t>
+            </w:r>
+          </w:p>
+          <w:p>
+            <w:pPr>
+              <w:spacing w:before="0" w:line="240" w:lineRule="auto"/>
+              <w:rPr>
+                <w:sz w:val="28"/>
+                <w:szCs w:val="28"/>
+              </w:rPr>
+            </w:pPr>
+            <w:r>
+              <w:rPr>
+                <w:sz w:val="28"/>
+                <w:szCs w:val="28"/>
+              </w:rPr>
+              <w:t>32nd Panchaati</w:t>
+            </w:r>
           </w:p>
           <w:p>
             <w:pPr>
@@ -6230,7 +5164,6 @@
                 <w:lang w:bidi="ta-IN"/>
               </w:rPr>
             </w:pPr>
-            <w:proofErr w:type="spellStart"/>
             <w:r>
               <w:rPr>
                 <w:rFonts w:ascii="BRH Malayalam Extra" w:hAnsi="BRH Malayalam Extra" w:cs="BRH Malayalam Extra"/>
@@ -6249,7 +5182,6 @@
               </w:rPr>
               <w:t>ò</w:t>
             </w:r>
-            <w:proofErr w:type="spellEnd"/>
             <w:r>
               <w:rPr>
                 <w:rFonts w:ascii="BRH Malayalam Extra" w:hAnsi="BRH Malayalam Extra" w:cs="BRH Malayalam Extra"/>
@@ -6257,9 +5189,8 @@
                 <w:sz w:val="40"/>
                 <w:szCs w:val="40"/>
               </w:rPr>
-              <w:t>—</w:t>
-            </w:r>
-            <w:proofErr w:type="spellStart"/>
+              <w:t>—sõ–</w:t>
+            </w:r>
             <w:r>
               <w:rPr>
                 <w:rFonts w:ascii="BRH Malayalam Extra" w:hAnsi="BRH Malayalam Extra" w:cs="BRH Malayalam Extra"/>
@@ -6267,9 +5198,8 @@
                 <w:sz w:val="40"/>
                 <w:szCs w:val="40"/>
               </w:rPr>
-              <w:t>sõ</w:t>
-            </w:r>
-            <w:proofErr w:type="spellEnd"/>
+              <w:t>-</w:t>
+            </w:r>
             <w:r>
               <w:rPr>
                 <w:rFonts w:ascii="BRH Malayalam Extra" w:hAnsi="BRH Malayalam Extra" w:cs="BRH Malayalam Extra"/>
@@ -6277,7 +5207,7 @@
                 <w:sz w:val="40"/>
                 <w:szCs w:val="40"/>
               </w:rPr>
-              <w:t>–</w:t>
+              <w:t>¥dõ</w:t>
             </w:r>
             <w:r>
               <w:rPr>
@@ -6285,8 +5215,9 @@
                 <w:color w:val="000000"/>
                 <w:sz w:val="40"/>
                 <w:szCs w:val="40"/>
-              </w:rPr>
-              <w:t>-</w:t>
+                <w:highlight w:val="yellow"/>
+              </w:rPr>
+              <w:t>x˜d</w:t>
             </w:r>
             <w:r>
               <w:rPr>
@@ -6295,38 +5226,8 @@
                 <w:sz w:val="40"/>
                 <w:szCs w:val="40"/>
               </w:rPr>
-              <w:t>¥</w:t>
-            </w:r>
-            <w:proofErr w:type="spellStart"/>
-            <w:r>
-              <w:rPr>
-                <w:rFonts w:ascii="BRH Malayalam Extra" w:hAnsi="BRH Malayalam Extra" w:cs="BRH Malayalam Extra"/>
-                <w:color w:val="000000"/>
-                <w:sz w:val="40"/>
-                <w:szCs w:val="40"/>
-              </w:rPr>
-              <w:t>dõ</w:t>
-            </w:r>
-            <w:r>
-              <w:rPr>
-                <w:rFonts w:ascii="BRH Malayalam Extra" w:hAnsi="BRH Malayalam Extra" w:cs="BRH Malayalam Extra"/>
-                <w:color w:val="000000"/>
-                <w:sz w:val="40"/>
-                <w:szCs w:val="40"/>
-                <w:highlight w:val="yellow"/>
-              </w:rPr>
-              <w:t>x˜d</w:t>
-            </w:r>
-            <w:r>
-              <w:rPr>
-                <w:rFonts w:ascii="BRH Malayalam Extra" w:hAnsi="BRH Malayalam Extra" w:cs="BRH Malayalam Extra"/>
-                <w:color w:val="000000"/>
-                <w:sz w:val="40"/>
-                <w:szCs w:val="40"/>
-              </w:rPr>
               <w:t>õsõ</w:t>
             </w:r>
-            <w:proofErr w:type="spellEnd"/>
           </w:p>
         </w:tc>
         <w:tc>
@@ -6344,7 +5245,6 @@
                 <w:lang w:bidi="ta-IN"/>
               </w:rPr>
             </w:pPr>
-            <w:proofErr w:type="spellStart"/>
             <w:r>
               <w:rPr>
                 <w:rFonts w:ascii="BRH Malayalam Extra" w:hAnsi="BRH Malayalam Extra" w:cs="BRH Malayalam Extra"/>
@@ -6363,7 +5263,6 @@
               </w:rPr>
               <w:t>ò</w:t>
             </w:r>
-            <w:proofErr w:type="spellEnd"/>
             <w:r>
               <w:rPr>
                 <w:rFonts w:ascii="BRH Malayalam Extra" w:hAnsi="BRH Malayalam Extra" w:cs="BRH Malayalam Extra"/>
@@ -6371,9 +5270,8 @@
                 <w:sz w:val="40"/>
                 <w:szCs w:val="40"/>
               </w:rPr>
-              <w:t>—</w:t>
-            </w:r>
-            <w:proofErr w:type="spellStart"/>
+              <w:t>—sõ–</w:t>
+            </w:r>
             <w:r>
               <w:rPr>
                 <w:rFonts w:ascii="BRH Malayalam Extra" w:hAnsi="BRH Malayalam Extra" w:cs="BRH Malayalam Extra"/>
@@ -6381,9 +5279,8 @@
                 <w:sz w:val="40"/>
                 <w:szCs w:val="40"/>
               </w:rPr>
-              <w:t>sõ</w:t>
-            </w:r>
-            <w:proofErr w:type="spellEnd"/>
+              <w:t>-</w:t>
+            </w:r>
             <w:r>
               <w:rPr>
                 <w:rFonts w:ascii="BRH Malayalam Extra" w:hAnsi="BRH Malayalam Extra" w:cs="BRH Malayalam Extra"/>
@@ -6391,45 +5288,7 @@
                 <w:sz w:val="40"/>
                 <w:szCs w:val="40"/>
               </w:rPr>
-              <w:t>–</w:t>
-            </w:r>
-            <w:r>
-              <w:rPr>
-                <w:rFonts w:ascii="BRH Malayalam Extra" w:hAnsi="BRH Malayalam Extra" w:cs="BRH Malayalam Extra"/>
-                <w:color w:val="000000"/>
-                <w:sz w:val="40"/>
-                <w:szCs w:val="40"/>
-              </w:rPr>
-              <w:t>-</w:t>
-            </w:r>
-            <w:r>
-              <w:rPr>
-                <w:rFonts w:ascii="BRH Malayalam Extra" w:hAnsi="BRH Malayalam Extra" w:cs="BRH Malayalam Extra"/>
-                <w:color w:val="000000"/>
-                <w:sz w:val="40"/>
-                <w:szCs w:val="40"/>
-              </w:rPr>
-              <w:t>¥</w:t>
-            </w:r>
-            <w:proofErr w:type="spellStart"/>
-            <w:r>
-              <w:rPr>
-                <w:rFonts w:ascii="BRH Malayalam Extra" w:hAnsi="BRH Malayalam Extra" w:cs="BRH Malayalam Extra"/>
-                <w:color w:val="000000"/>
-                <w:sz w:val="40"/>
-                <w:szCs w:val="40"/>
-              </w:rPr>
-              <w:t>dõx</w:t>
-            </w:r>
-            <w:proofErr w:type="spellEnd"/>
-            <w:r>
-              <w:rPr>
-                <w:rFonts w:ascii="BRH Malayalam Extra" w:hAnsi="BRH Malayalam Extra" w:cs="BRH Malayalam Extra"/>
-                <w:color w:val="000000"/>
-                <w:sz w:val="40"/>
-                <w:szCs w:val="40"/>
-              </w:rPr>
-              <w:t>˜</w:t>
+              <w:t>¥dõx˜</w:t>
             </w:r>
             <w:r>
               <w:rPr>
@@ -6442,7 +5301,6 @@
               </w:rPr>
               <w:t>„</w:t>
             </w:r>
-            <w:proofErr w:type="spellStart"/>
             <w:r>
               <w:rPr>
                 <w:rFonts w:ascii="BRH Malayalam Extra" w:hAnsi="BRH Malayalam Extra" w:cs="BRH Malayalam Extra"/>
@@ -6452,7 +5310,6 @@
               </w:rPr>
               <w:t>dõsõ</w:t>
             </w:r>
-            <w:proofErr w:type="spellEnd"/>
           </w:p>
         </w:tc>
       </w:tr>
@@ -6495,7 +5352,7 @@
 </file>
 
 <file path=word/endnotes.xml><?xml version="1.0" encoding="utf-8"?>
-<w:endnotes xmlns:wpc="http://schemas.microsoft.com/office/word/2010/wordprocessingCanvas" xmlns:cx="http://schemas.microsoft.com/office/drawing/2014/chartex" xmlns:cx1="http://schemas.microsoft.com/office/drawing/2015/9/8/chartex" xmlns:mc="http://schemas.openxmlformats.org/markup-compatibility/2006" xmlns:o="urn:schemas-microsoft-com:office:office" xmlns:r="http://schemas.openxmlformats.org/officeDocument/2006/relationships" xmlns:m="http://schemas.openxmlformats.org/officeDocument/2006/math" xmlns:v="urn:schemas-microsoft-com:vml" xmlns:wp14="http://schemas.microsoft.com/office/word/2010/wordprocessingDrawing" xmlns:wp="http://schemas.openxmlformats.org/drawingml/2006/wordprocessingDrawing" xmlns:w10="urn:schemas-microsoft-com:office:word" xmlns:w="http://schemas.openxmlformats.org/wordprocessingml/2006/main" xmlns:w14="http://schemas.microsoft.com/office/word/2010/wordml" xmlns:w15="http://schemas.microsoft.com/office/word/2012/wordml" xmlns:w16se="http://schemas.microsoft.com/office/word/2015/wordml/symex" xmlns:wpg="http://schemas.microsoft.com/office/word/2010/wordprocessingGroup" xmlns:wpi="http://schemas.microsoft.com/office/word/2010/wordprocessingInk" xmlns:wne="http://schemas.microsoft.com/office/word/2006/wordml" xmlns:wps="http://schemas.microsoft.com/office/word/2010/wordprocessingShape" mc:Ignorable="w14 w15 w16se wp14">
+<w:endnotes xmlns:wpc="http://schemas.microsoft.com/office/word/2010/wordprocessingCanvas" xmlns:cx="http://schemas.microsoft.com/office/drawing/2014/chartex" xmlns:cx1="http://schemas.microsoft.com/office/drawing/2015/9/8/chartex" xmlns:cx2="http://schemas.microsoft.com/office/drawing/2015/10/21/chartex" xmlns:cx3="http://schemas.microsoft.com/office/drawing/2016/5/9/chartex" xmlns:cx4="http://schemas.microsoft.com/office/drawing/2016/5/10/chartex" xmlns:cx5="http://schemas.microsoft.com/office/drawing/2016/5/11/chartex" xmlns:cx6="http://schemas.microsoft.com/office/drawing/2016/5/12/chartex" xmlns:cx7="http://schemas.microsoft.com/office/drawing/2016/5/13/chartex" xmlns:cx8="http://schemas.microsoft.com/office/drawing/2016/5/14/chartex" xmlns:mc="http://schemas.openxmlformats.org/markup-compatibility/2006" xmlns:aink="http://schemas.microsoft.com/office/drawing/2016/ink" xmlns:am3d="http://schemas.microsoft.com/office/drawing/2017/model3d" xmlns:o="urn:schemas-microsoft-com:office:office" xmlns:oel="http://schemas.microsoft.com/office/2019/extlst" xmlns:r="http://schemas.openxmlformats.org/officeDocument/2006/relationships" xmlns:m="http://schemas.openxmlformats.org/officeDocument/2006/math" xmlns:v="urn:schemas-microsoft-com:vml" xmlns:wp14="http://schemas.microsoft.com/office/word/2010/wordprocessingDrawing" xmlns:wp="http://schemas.openxmlformats.org/drawingml/2006/wordprocessingDrawing" xmlns:w10="urn:schemas-microsoft-com:office:word" xmlns:w="http://schemas.openxmlformats.org/wordprocessingml/2006/main" xmlns:w14="http://schemas.microsoft.com/office/word/2010/wordml" xmlns:w15="http://schemas.microsoft.com/office/word/2012/wordml" xmlns:w16cex="http://schemas.microsoft.com/office/word/2018/wordml/cex" xmlns:w16cid="http://schemas.microsoft.com/office/word/2016/wordml/cid" xmlns:w16="http://schemas.microsoft.com/office/word/2018/wordml" xmlns:w16du="http://schemas.microsoft.com/office/word/2023/wordml/word16du" xmlns:w16sdtdh="http://schemas.microsoft.com/office/word/2020/wordml/sdtdatahash" xmlns:w16sdtfl="http://schemas.microsoft.com/office/word/2024/wordml/sdtformatlock" xmlns:w16se="http://schemas.microsoft.com/office/word/2015/wordml/symex" xmlns:wpg="http://schemas.microsoft.com/office/word/2010/wordprocessingGroup" xmlns:wpi="http://schemas.microsoft.com/office/word/2010/wordprocessingInk" xmlns:wne="http://schemas.microsoft.com/office/word/2006/wordml" xmlns:wps="http://schemas.microsoft.com/office/word/2010/wordprocessingShape" mc:Ignorable="w14 w15 w16se w16cid w16 w16cex w16sdtdh w16sdtfl w16du wp14">
   <w:endnote w:type="separator" w:id="-1">
     <w:p>
       <w:pPr>
@@ -6520,7 +5377,7 @@
 </file>
 
 <file path=word/footer1.xml><?xml version="1.0" encoding="utf-8"?>
-<w:ftr xmlns:wpc="http://schemas.microsoft.com/office/word/2010/wordprocessingCanvas" xmlns:cx="http://schemas.microsoft.com/office/drawing/2014/chartex" xmlns:cx1="http://schemas.microsoft.com/office/drawing/2015/9/8/chartex" xmlns:mc="http://schemas.openxmlformats.org/markup-compatibility/2006" xmlns:o="urn:schemas-microsoft-com:office:office" xmlns:r="http://schemas.openxmlformats.org/officeDocument/2006/relationships" xmlns:m="http://schemas.openxmlformats.org/officeDocument/2006/math" xmlns:v="urn:schemas-microsoft-com:vml" xmlns:wp14="http://schemas.microsoft.com/office/word/2010/wordprocessingDrawing" xmlns:wp="http://schemas.openxmlformats.org/drawingml/2006/wordprocessingDrawing" xmlns:w10="urn:schemas-microsoft-com:office:word" xmlns:w="http://schemas.openxmlformats.org/wordprocessingml/2006/main" xmlns:w14="http://schemas.microsoft.com/office/word/2010/wordml" xmlns:w15="http://schemas.microsoft.com/office/word/2012/wordml" xmlns:w16se="http://schemas.microsoft.com/office/word/2015/wordml/symex" xmlns:wpg="http://schemas.microsoft.com/office/word/2010/wordprocessingGroup" xmlns:wpi="http://schemas.microsoft.com/office/word/2010/wordprocessingInk" xmlns:wne="http://schemas.microsoft.com/office/word/2006/wordml" xmlns:wps="http://schemas.microsoft.com/office/word/2010/wordprocessingShape" mc:Ignorable="w14 w15 w16se wp14">
+<w:ftr xmlns:wpc="http://schemas.microsoft.com/office/word/2010/wordprocessingCanvas" xmlns:cx="http://schemas.microsoft.com/office/drawing/2014/chartex" xmlns:cx1="http://schemas.microsoft.com/office/drawing/2015/9/8/chartex" xmlns:cx2="http://schemas.microsoft.com/office/drawing/2015/10/21/chartex" xmlns:cx3="http://schemas.microsoft.com/office/drawing/2016/5/9/chartex" xmlns:cx4="http://schemas.microsoft.com/office/drawing/2016/5/10/chartex" xmlns:cx5="http://schemas.microsoft.com/office/drawing/2016/5/11/chartex" xmlns:cx6="http://schemas.microsoft.com/office/drawing/2016/5/12/chartex" xmlns:cx7="http://schemas.microsoft.com/office/drawing/2016/5/13/chartex" xmlns:cx8="http://schemas.microsoft.com/office/drawing/2016/5/14/chartex" xmlns:mc="http://schemas.openxmlformats.org/markup-compatibility/2006" xmlns:aink="http://schemas.microsoft.com/office/drawing/2016/ink" xmlns:am3d="http://schemas.microsoft.com/office/drawing/2017/model3d" xmlns:o="urn:schemas-microsoft-com:office:office" xmlns:oel="http://schemas.microsoft.com/office/2019/extlst" xmlns:r="http://schemas.openxmlformats.org/officeDocument/2006/relationships" xmlns:m="http://schemas.openxmlformats.org/officeDocument/2006/math" xmlns:v="urn:schemas-microsoft-com:vml" xmlns:wp14="http://schemas.microsoft.com/office/word/2010/wordprocessingDrawing" xmlns:wp="http://schemas.openxmlformats.org/drawingml/2006/wordprocessingDrawing" xmlns:w10="urn:schemas-microsoft-com:office:word" xmlns:w="http://schemas.openxmlformats.org/wordprocessingml/2006/main" xmlns:w14="http://schemas.microsoft.com/office/word/2010/wordml" xmlns:w15="http://schemas.microsoft.com/office/word/2012/wordml" xmlns:w16cex="http://schemas.microsoft.com/office/word/2018/wordml/cex" xmlns:w16cid="http://schemas.microsoft.com/office/word/2016/wordml/cid" xmlns:w16="http://schemas.microsoft.com/office/word/2018/wordml" xmlns:w16du="http://schemas.microsoft.com/office/word/2023/wordml/word16du" xmlns:w16sdtdh="http://schemas.microsoft.com/office/word/2020/wordml/sdtdatahash" xmlns:w16sdtfl="http://schemas.microsoft.com/office/word/2024/wordml/sdtformatlock" xmlns:w16se="http://schemas.microsoft.com/office/word/2015/wordml/symex" xmlns:wpg="http://schemas.microsoft.com/office/word/2010/wordprocessingGroup" xmlns:wpi="http://schemas.microsoft.com/office/word/2010/wordprocessingInk" xmlns:wne="http://schemas.microsoft.com/office/word/2006/wordml" xmlns:wps="http://schemas.microsoft.com/office/word/2010/wordprocessingShape" mc:Ignorable="w14 w15 w16se w16cid w16 w16cex w16sdtdh w16sdtfl w16du wp14">
   <w:p>
     <w:pPr>
       <w:pBdr>
@@ -6701,7 +5558,7 @@
 </file>
 
 <file path=word/footer2.xml><?xml version="1.0" encoding="utf-8"?>
-<w:ftr xmlns:wpc="http://schemas.microsoft.com/office/word/2010/wordprocessingCanvas" xmlns:cx="http://schemas.microsoft.com/office/drawing/2014/chartex" xmlns:cx1="http://schemas.microsoft.com/office/drawing/2015/9/8/chartex" xmlns:mc="http://schemas.openxmlformats.org/markup-compatibility/2006" xmlns:o="urn:schemas-microsoft-com:office:office" xmlns:r="http://schemas.openxmlformats.org/officeDocument/2006/relationships" xmlns:m="http://schemas.openxmlformats.org/officeDocument/2006/math" xmlns:v="urn:schemas-microsoft-com:vml" xmlns:wp14="http://schemas.microsoft.com/office/word/2010/wordprocessingDrawing" xmlns:wp="http://schemas.openxmlformats.org/drawingml/2006/wordprocessingDrawing" xmlns:w10="urn:schemas-microsoft-com:office:word" xmlns:w="http://schemas.openxmlformats.org/wordprocessingml/2006/main" xmlns:w14="http://schemas.microsoft.com/office/word/2010/wordml" xmlns:w15="http://schemas.microsoft.com/office/word/2012/wordml" xmlns:w16se="http://schemas.microsoft.com/office/word/2015/wordml/symex" xmlns:wpg="http://schemas.microsoft.com/office/word/2010/wordprocessingGroup" xmlns:wpi="http://schemas.microsoft.com/office/word/2010/wordprocessingInk" xmlns:wne="http://schemas.microsoft.com/office/word/2006/wordml" xmlns:wps="http://schemas.microsoft.com/office/word/2010/wordprocessingShape" mc:Ignorable="w14 w15 w16se wp14">
+<w:ftr xmlns:wpc="http://schemas.microsoft.com/office/word/2010/wordprocessingCanvas" xmlns:cx="http://schemas.microsoft.com/office/drawing/2014/chartex" xmlns:cx1="http://schemas.microsoft.com/office/drawing/2015/9/8/chartex" xmlns:cx2="http://schemas.microsoft.com/office/drawing/2015/10/21/chartex" xmlns:cx3="http://schemas.microsoft.com/office/drawing/2016/5/9/chartex" xmlns:cx4="http://schemas.microsoft.com/office/drawing/2016/5/10/chartex" xmlns:cx5="http://schemas.microsoft.com/office/drawing/2016/5/11/chartex" xmlns:cx6="http://schemas.microsoft.com/office/drawing/2016/5/12/chartex" xmlns:cx7="http://schemas.microsoft.com/office/drawing/2016/5/13/chartex" xmlns:cx8="http://schemas.microsoft.com/office/drawing/2016/5/14/chartex" xmlns:mc="http://schemas.openxmlformats.org/markup-compatibility/2006" xmlns:aink="http://schemas.microsoft.com/office/drawing/2016/ink" xmlns:am3d="http://schemas.microsoft.com/office/drawing/2017/model3d" xmlns:o="urn:schemas-microsoft-com:office:office" xmlns:oel="http://schemas.microsoft.com/office/2019/extlst" xmlns:r="http://schemas.openxmlformats.org/officeDocument/2006/relationships" xmlns:m="http://schemas.openxmlformats.org/officeDocument/2006/math" xmlns:v="urn:schemas-microsoft-com:vml" xmlns:wp14="http://schemas.microsoft.com/office/word/2010/wordprocessingDrawing" xmlns:wp="http://schemas.openxmlformats.org/drawingml/2006/wordprocessingDrawing" xmlns:w10="urn:schemas-microsoft-com:office:word" xmlns:w="http://schemas.openxmlformats.org/wordprocessingml/2006/main" xmlns:w14="http://schemas.microsoft.com/office/word/2010/wordml" xmlns:w15="http://schemas.microsoft.com/office/word/2012/wordml" xmlns:w16cex="http://schemas.microsoft.com/office/word/2018/wordml/cex" xmlns:w16cid="http://schemas.microsoft.com/office/word/2016/wordml/cid" xmlns:w16="http://schemas.microsoft.com/office/word/2018/wordml" xmlns:w16du="http://schemas.microsoft.com/office/word/2023/wordml/word16du" xmlns:w16sdtdh="http://schemas.microsoft.com/office/word/2020/wordml/sdtdatahash" xmlns:w16sdtfl="http://schemas.microsoft.com/office/word/2024/wordml/sdtformatlock" xmlns:w16se="http://schemas.microsoft.com/office/word/2015/wordml/symex" xmlns:wpg="http://schemas.microsoft.com/office/word/2010/wordprocessingGroup" xmlns:wpi="http://schemas.microsoft.com/office/word/2010/wordprocessingInk" xmlns:wne="http://schemas.microsoft.com/office/word/2006/wordml" xmlns:wps="http://schemas.microsoft.com/office/word/2010/wordprocessingShape" mc:Ignorable="w14 w15 w16se w16cid w16 w16cex w16sdtdh w16sdtfl w16du wp14">
   <w:p>
     <w:pPr>
       <w:pBdr>
@@ -6896,7 +5753,7 @@
 </file>
 
 <file path=word/footnotes.xml><?xml version="1.0" encoding="utf-8"?>
-<w:footnotes xmlns:wpc="http://schemas.microsoft.com/office/word/2010/wordprocessingCanvas" xmlns:cx="http://schemas.microsoft.com/office/drawing/2014/chartex" xmlns:cx1="http://schemas.microsoft.com/office/drawing/2015/9/8/chartex" xmlns:mc="http://schemas.openxmlformats.org/markup-compatibility/2006" xmlns:o="urn:schemas-microsoft-com:office:office" xmlns:r="http://schemas.openxmlformats.org/officeDocument/2006/relationships" xmlns:m="http://schemas.openxmlformats.org/officeDocument/2006/math" xmlns:v="urn:schemas-microsoft-com:vml" xmlns:wp14="http://schemas.microsoft.com/office/word/2010/wordprocessingDrawing" xmlns:wp="http://schemas.openxmlformats.org/drawingml/2006/wordprocessingDrawing" xmlns:w10="urn:schemas-microsoft-com:office:word" xmlns:w="http://schemas.openxmlformats.org/wordprocessingml/2006/main" xmlns:w14="http://schemas.microsoft.com/office/word/2010/wordml" xmlns:w15="http://schemas.microsoft.com/office/word/2012/wordml" xmlns:w16se="http://schemas.microsoft.com/office/word/2015/wordml/symex" xmlns:wpg="http://schemas.microsoft.com/office/word/2010/wordprocessingGroup" xmlns:wpi="http://schemas.microsoft.com/office/word/2010/wordprocessingInk" xmlns:wne="http://schemas.microsoft.com/office/word/2006/wordml" xmlns:wps="http://schemas.microsoft.com/office/word/2010/wordprocessingShape" mc:Ignorable="w14 w15 w16se wp14">
+<w:footnotes xmlns:wpc="http://schemas.microsoft.com/office/word/2010/wordprocessingCanvas" xmlns:cx="http://schemas.microsoft.com/office/drawing/2014/chartex" xmlns:cx1="http://schemas.microsoft.com/office/drawing/2015/9/8/chartex" xmlns:cx2="http://schemas.microsoft.com/office/drawing/2015/10/21/chartex" xmlns:cx3="http://schemas.microsoft.com/office/drawing/2016/5/9/chartex" xmlns:cx4="http://schemas.microsoft.com/office/drawing/2016/5/10/chartex" xmlns:cx5="http://schemas.microsoft.com/office/drawing/2016/5/11/chartex" xmlns:cx6="http://schemas.microsoft.com/office/drawing/2016/5/12/chartex" xmlns:cx7="http://schemas.microsoft.com/office/drawing/2016/5/13/chartex" xmlns:cx8="http://schemas.microsoft.com/office/drawing/2016/5/14/chartex" xmlns:mc="http://schemas.openxmlformats.org/markup-compatibility/2006" xmlns:aink="http://schemas.microsoft.com/office/drawing/2016/ink" xmlns:am3d="http://schemas.microsoft.com/office/drawing/2017/model3d" xmlns:o="urn:schemas-microsoft-com:office:office" xmlns:oel="http://schemas.microsoft.com/office/2019/extlst" xmlns:r="http://schemas.openxmlformats.org/officeDocument/2006/relationships" xmlns:m="http://schemas.openxmlformats.org/officeDocument/2006/math" xmlns:v="urn:schemas-microsoft-com:vml" xmlns:wp14="http://schemas.microsoft.com/office/word/2010/wordprocessingDrawing" xmlns:wp="http://schemas.openxmlformats.org/drawingml/2006/wordprocessingDrawing" xmlns:w10="urn:schemas-microsoft-com:office:word" xmlns:w="http://schemas.openxmlformats.org/wordprocessingml/2006/main" xmlns:w14="http://schemas.microsoft.com/office/word/2010/wordml" xmlns:w15="http://schemas.microsoft.com/office/word/2012/wordml" xmlns:w16cex="http://schemas.microsoft.com/office/word/2018/wordml/cex" xmlns:w16cid="http://schemas.microsoft.com/office/word/2016/wordml/cid" xmlns:w16="http://schemas.microsoft.com/office/word/2018/wordml" xmlns:w16du="http://schemas.microsoft.com/office/word/2023/wordml/word16du" xmlns:w16sdtdh="http://schemas.microsoft.com/office/word/2020/wordml/sdtdatahash" xmlns:w16sdtfl="http://schemas.microsoft.com/office/word/2024/wordml/sdtformatlock" xmlns:w16se="http://schemas.microsoft.com/office/word/2015/wordml/symex" xmlns:wpg="http://schemas.microsoft.com/office/word/2010/wordprocessingGroup" xmlns:wpi="http://schemas.microsoft.com/office/word/2010/wordprocessingInk" xmlns:wne="http://schemas.microsoft.com/office/word/2006/wordml" xmlns:wps="http://schemas.microsoft.com/office/word/2010/wordprocessingShape" mc:Ignorable="w14 w15 w16se w16cid w16 w16cex w16sdtdh w16sdtfl w16du wp14">
   <w:footnote w:type="separator" w:id="-1">
     <w:p>
       <w:pPr>
@@ -6921,7 +5778,7 @@
 </file>
 
 <file path=word/header1.xml><?xml version="1.0" encoding="utf-8"?>
-<w:hdr xmlns:wpc="http://schemas.microsoft.com/office/word/2010/wordprocessingCanvas" xmlns:cx="http://schemas.microsoft.com/office/drawing/2014/chartex" xmlns:cx1="http://schemas.microsoft.com/office/drawing/2015/9/8/chartex" xmlns:mc="http://schemas.openxmlformats.org/markup-compatibility/2006" xmlns:o="urn:schemas-microsoft-com:office:office" xmlns:r="http://schemas.openxmlformats.org/officeDocument/2006/relationships" xmlns:m="http://schemas.openxmlformats.org/officeDocument/2006/math" xmlns:v="urn:schemas-microsoft-com:vml" xmlns:wp14="http://schemas.microsoft.com/office/word/2010/wordprocessingDrawing" xmlns:wp="http://schemas.openxmlformats.org/drawingml/2006/wordprocessingDrawing" xmlns:w10="urn:schemas-microsoft-com:office:word" xmlns:w="http://schemas.openxmlformats.org/wordprocessingml/2006/main" xmlns:w14="http://schemas.microsoft.com/office/word/2010/wordml" xmlns:w15="http://schemas.microsoft.com/office/word/2012/wordml" xmlns:w16se="http://schemas.microsoft.com/office/word/2015/wordml/symex" xmlns:wpg="http://schemas.microsoft.com/office/word/2010/wordprocessingGroup" xmlns:wpi="http://schemas.microsoft.com/office/word/2010/wordprocessingInk" xmlns:wne="http://schemas.microsoft.com/office/word/2006/wordml" xmlns:wps="http://schemas.microsoft.com/office/word/2010/wordprocessingShape" mc:Ignorable="w14 w15 w16se wp14">
+<w:hdr xmlns:wpc="http://schemas.microsoft.com/office/word/2010/wordprocessingCanvas" xmlns:cx="http://schemas.microsoft.com/office/drawing/2014/chartex" xmlns:cx1="http://schemas.microsoft.com/office/drawing/2015/9/8/chartex" xmlns:cx2="http://schemas.microsoft.com/office/drawing/2015/10/21/chartex" xmlns:cx3="http://schemas.microsoft.com/office/drawing/2016/5/9/chartex" xmlns:cx4="http://schemas.microsoft.com/office/drawing/2016/5/10/chartex" xmlns:cx5="http://schemas.microsoft.com/office/drawing/2016/5/11/chartex" xmlns:cx6="http://schemas.microsoft.com/office/drawing/2016/5/12/chartex" xmlns:cx7="http://schemas.microsoft.com/office/drawing/2016/5/13/chartex" xmlns:cx8="http://schemas.microsoft.com/office/drawing/2016/5/14/chartex" xmlns:mc="http://schemas.openxmlformats.org/markup-compatibility/2006" xmlns:aink="http://schemas.microsoft.com/office/drawing/2016/ink" xmlns:am3d="http://schemas.microsoft.com/office/drawing/2017/model3d" xmlns:o="urn:schemas-microsoft-com:office:office" xmlns:oel="http://schemas.microsoft.com/office/2019/extlst" xmlns:r="http://schemas.openxmlformats.org/officeDocument/2006/relationships" xmlns:m="http://schemas.openxmlformats.org/officeDocument/2006/math" xmlns:v="urn:schemas-microsoft-com:vml" xmlns:wp14="http://schemas.microsoft.com/office/word/2010/wordprocessingDrawing" xmlns:wp="http://schemas.openxmlformats.org/drawingml/2006/wordprocessingDrawing" xmlns:w10="urn:schemas-microsoft-com:office:word" xmlns:w="http://schemas.openxmlformats.org/wordprocessingml/2006/main" xmlns:w14="http://schemas.microsoft.com/office/word/2010/wordml" xmlns:w15="http://schemas.microsoft.com/office/word/2012/wordml" xmlns:w16cex="http://schemas.microsoft.com/office/word/2018/wordml/cex" xmlns:w16cid="http://schemas.microsoft.com/office/word/2016/wordml/cid" xmlns:w16="http://schemas.microsoft.com/office/word/2018/wordml" xmlns:w16du="http://schemas.microsoft.com/office/word/2023/wordml/word16du" xmlns:w16sdtdh="http://schemas.microsoft.com/office/word/2020/wordml/sdtdatahash" xmlns:w16sdtfl="http://schemas.microsoft.com/office/word/2024/wordml/sdtformatlock" xmlns:w16se="http://schemas.microsoft.com/office/word/2015/wordml/symex" xmlns:wpg="http://schemas.microsoft.com/office/word/2010/wordprocessingGroup" xmlns:wpi="http://schemas.microsoft.com/office/word/2010/wordprocessingInk" xmlns:wne="http://schemas.microsoft.com/office/word/2006/wordml" xmlns:wps="http://schemas.microsoft.com/office/word/2010/wordprocessingShape" mc:Ignorable="w14 w15 w16se w16cid w16 w16cex w16sdtdh w16sdtfl w16du wp14">
   <w:p>
     <w:pPr>
       <w:pStyle w:val="Header"/>
@@ -6934,7 +5791,7 @@
 </file>
 
 <file path=word/header2.xml><?xml version="1.0" encoding="utf-8"?>
-<w:hdr xmlns:wpc="http://schemas.microsoft.com/office/word/2010/wordprocessingCanvas" xmlns:cx="http://schemas.microsoft.com/office/drawing/2014/chartex" xmlns:cx1="http://schemas.microsoft.com/office/drawing/2015/9/8/chartex" xmlns:mc="http://schemas.openxmlformats.org/markup-compatibility/2006" xmlns:o="urn:schemas-microsoft-com:office:office" xmlns:r="http://schemas.openxmlformats.org/officeDocument/2006/relationships" xmlns:m="http://schemas.openxmlformats.org/officeDocument/2006/math" xmlns:v="urn:schemas-microsoft-com:vml" xmlns:wp14="http://schemas.microsoft.com/office/word/2010/wordprocessingDrawing" xmlns:wp="http://schemas.openxmlformats.org/drawingml/2006/wordprocessingDrawing" xmlns:w10="urn:schemas-microsoft-com:office:word" xmlns:w="http://schemas.openxmlformats.org/wordprocessingml/2006/main" xmlns:w14="http://schemas.microsoft.com/office/word/2010/wordml" xmlns:w15="http://schemas.microsoft.com/office/word/2012/wordml" xmlns:w16se="http://schemas.microsoft.com/office/word/2015/wordml/symex" xmlns:wpg="http://schemas.microsoft.com/office/word/2010/wordprocessingGroup" xmlns:wpi="http://schemas.microsoft.com/office/word/2010/wordprocessingInk" xmlns:wne="http://schemas.microsoft.com/office/word/2006/wordml" xmlns:wps="http://schemas.microsoft.com/office/word/2010/wordprocessingShape" mc:Ignorable="w14 w15 w16se wp14">
+<w:hdr xmlns:wpc="http://schemas.microsoft.com/office/word/2010/wordprocessingCanvas" xmlns:cx="http://schemas.microsoft.com/office/drawing/2014/chartex" xmlns:cx1="http://schemas.microsoft.com/office/drawing/2015/9/8/chartex" xmlns:cx2="http://schemas.microsoft.com/office/drawing/2015/10/21/chartex" xmlns:cx3="http://schemas.microsoft.com/office/drawing/2016/5/9/chartex" xmlns:cx4="http://schemas.microsoft.com/office/drawing/2016/5/10/chartex" xmlns:cx5="http://schemas.microsoft.com/office/drawing/2016/5/11/chartex" xmlns:cx6="http://schemas.microsoft.com/office/drawing/2016/5/12/chartex" xmlns:cx7="http://schemas.microsoft.com/office/drawing/2016/5/13/chartex" xmlns:cx8="http://schemas.microsoft.com/office/drawing/2016/5/14/chartex" xmlns:mc="http://schemas.openxmlformats.org/markup-compatibility/2006" xmlns:aink="http://schemas.microsoft.com/office/drawing/2016/ink" xmlns:am3d="http://schemas.microsoft.com/office/drawing/2017/model3d" xmlns:o="urn:schemas-microsoft-com:office:office" xmlns:oel="http://schemas.microsoft.com/office/2019/extlst" xmlns:r="http://schemas.openxmlformats.org/officeDocument/2006/relationships" xmlns:m="http://schemas.openxmlformats.org/officeDocument/2006/math" xmlns:v="urn:schemas-microsoft-com:vml" xmlns:wp14="http://schemas.microsoft.com/office/word/2010/wordprocessingDrawing" xmlns:wp="http://schemas.openxmlformats.org/drawingml/2006/wordprocessingDrawing" xmlns:w10="urn:schemas-microsoft-com:office:word" xmlns:w="http://schemas.openxmlformats.org/wordprocessingml/2006/main" xmlns:w14="http://schemas.microsoft.com/office/word/2010/wordml" xmlns:w15="http://schemas.microsoft.com/office/word/2012/wordml" xmlns:w16cex="http://schemas.microsoft.com/office/word/2018/wordml/cex" xmlns:w16cid="http://schemas.microsoft.com/office/word/2016/wordml/cid" xmlns:w16="http://schemas.microsoft.com/office/word/2018/wordml" xmlns:w16du="http://schemas.microsoft.com/office/word/2023/wordml/word16du" xmlns:w16sdtdh="http://schemas.microsoft.com/office/word/2020/wordml/sdtdatahash" xmlns:w16sdtfl="http://schemas.microsoft.com/office/word/2024/wordml/sdtformatlock" xmlns:w16se="http://schemas.microsoft.com/office/word/2015/wordml/symex" xmlns:wpg="http://schemas.microsoft.com/office/word/2010/wordprocessingGroup" xmlns:wpi="http://schemas.microsoft.com/office/word/2010/wordprocessingInk" xmlns:wne="http://schemas.microsoft.com/office/word/2006/wordml" xmlns:wps="http://schemas.microsoft.com/office/word/2010/wordprocessingShape" mc:Ignorable="w14 w15 w16se w16cid w16 w16cex w16sdtdh w16sdtfl w16du wp14">
   <w:p>
     <w:pPr>
       <w:pStyle w:val="Header"/>
@@ -6947,7 +5804,7 @@
 </file>
 
 <file path=word/styles.xml><?xml version="1.0" encoding="utf-8"?>
-<w:styles xmlns:mc="http://schemas.openxmlformats.org/markup-compatibility/2006" xmlns:r="http://schemas.openxmlformats.org/officeDocument/2006/relationships" xmlns:w="http://schemas.openxmlformats.org/wordprocessingml/2006/main" xmlns:w14="http://schemas.microsoft.com/office/word/2010/wordml" xmlns:w15="http://schemas.microsoft.com/office/word/2012/wordml" xmlns:w16se="http://schemas.microsoft.com/office/word/2015/wordml/symex" mc:Ignorable="w14 w15 w16se">
+<w:styles xmlns:mc="http://schemas.openxmlformats.org/markup-compatibility/2006" xmlns:r="http://schemas.openxmlformats.org/officeDocument/2006/relationships" xmlns:w="http://schemas.openxmlformats.org/wordprocessingml/2006/main" xmlns:w14="http://schemas.microsoft.com/office/word/2010/wordml" xmlns:w15="http://schemas.microsoft.com/office/word/2012/wordml" xmlns:w16cex="http://schemas.microsoft.com/office/word/2018/wordml/cex" xmlns:w16cid="http://schemas.microsoft.com/office/word/2016/wordml/cid" xmlns:w16="http://schemas.microsoft.com/office/word/2018/wordml" xmlns:w16du="http://schemas.microsoft.com/office/word/2023/wordml/word16du" xmlns:w16sdtdh="http://schemas.microsoft.com/office/word/2020/wordml/sdtdatahash" xmlns:w16sdtfl="http://schemas.microsoft.com/office/word/2024/wordml/sdtformatlock" xmlns:w16se="http://schemas.microsoft.com/office/word/2015/wordml/symex" mc:Ignorable="w14 w15 w16se w16cid w16 w16cex w16sdtdh w16sdtfl w16du">
   <w:docDefaults>
     <w:rPrDefault>
       <w:rPr>
@@ -6957,7 +5814,7 @@
     </w:rPrDefault>
     <w:pPrDefault/>
   </w:docDefaults>
-  <w:latentStyles w:defLockedState="0" w:defUIPriority="99" w:defSemiHidden="0" w:defUnhideWhenUsed="0" w:defQFormat="0" w:count="371">
+  <w:latentStyles w:defLockedState="0" w:defUIPriority="99" w:defSemiHidden="0" w:defUnhideWhenUsed="0" w:defQFormat="0" w:count="376">
     <w:lsdException w:name="Normal" w:uiPriority="0" w:qFormat="1"/>
     <w:lsdException w:name="heading 1" w:uiPriority="9" w:qFormat="1"/>
     <w:lsdException w:name="heading 2" w:semiHidden="1" w:uiPriority="9" w:unhideWhenUsed="1" w:qFormat="1"/>
@@ -7329,6 +6186,11 @@
     <w:lsdException w:name="List Table 5 Dark Accent 6" w:uiPriority="50"/>
     <w:lsdException w:name="List Table 6 Colorful Accent 6" w:uiPriority="51"/>
     <w:lsdException w:name="List Table 7 Colorful Accent 6" w:uiPriority="52"/>
+    <w:lsdException w:name="Mention" w:semiHidden="1" w:unhideWhenUsed="1"/>
+    <w:lsdException w:name="Smart Hyperlink" w:semiHidden="1" w:unhideWhenUsed="1"/>
+    <w:lsdException w:name="Hashtag" w:semiHidden="1" w:unhideWhenUsed="1"/>
+    <w:lsdException w:name="Unresolved Mention" w:semiHidden="1" w:unhideWhenUsed="1"/>
+    <w:lsdException w:name="Smart Link" w:semiHidden="1" w:unhideWhenUsed="1"/>
   </w:latentStyles>
   <w:style w:type="paragraph" w:default="1" w:styleId="Normal">
     <w:name w:val="Normal"/>

</xml_diff>